<commit_message>
adjust API the chapter of user
</commit_message>
<xml_diff>
--- a/FoxHunterServiceAPI.docx
+++ b/FoxHunterServiceAPI.docx
@@ -7,7 +7,6 @@
         <w:pStyle w:val="1"/>
         <w:jc w:val="center"/>
       </w:pPr>
-      <w:proofErr w:type="spellStart"/>
       <w:r>
         <w:rPr>
           <w:rFonts w:hint="eastAsia"/>
@@ -20,7 +19,6 @@
         </w:rPr>
         <w:t>Hunter</w:t>
       </w:r>
-      <w:proofErr w:type="spellEnd"/>
       <w:r>
         <w:t xml:space="preserve"> </w:t>
       </w:r>
@@ -207,7 +205,6 @@
           <w:szCs w:val="24"/>
         </w:rPr>
       </w:pPr>
-      <w:proofErr w:type="gramStart"/>
       <w:r>
         <w:rPr>
           <w:rFonts w:ascii="Roboto" w:eastAsia="宋体" w:hAnsi="Roboto" w:cs="宋体"/>
@@ -217,19 +214,7 @@
           <w:sz w:val="24"/>
           <w:szCs w:val="24"/>
         </w:rPr>
-        <w:t>Headers :</w:t>
-      </w:r>
-      <w:proofErr w:type="gramEnd"/>
-      <w:r>
-        <w:rPr>
-          <w:rFonts w:ascii="Roboto" w:eastAsia="宋体" w:hAnsi="Roboto" w:cs="宋体"/>
-          <w:bCs/>
-          <w:color w:val="212121"/>
-          <w:kern w:val="0"/>
-          <w:sz w:val="24"/>
-          <w:szCs w:val="24"/>
-        </w:rPr>
-        <w:t xml:space="preserve"> Authorization: Bearer ‘token’</w:t>
+        <w:t>Headers : Authorization: Bearer ‘token’</w:t>
       </w:r>
     </w:p>
     <w:p>
@@ -421,7 +406,7 @@
     <w:p>
       <w:pPr>
         <w:rPr>
-          <w:rFonts w:ascii="Roboto" w:eastAsia="宋体" w:hAnsi="Roboto" w:cs="宋体" w:hint="eastAsia"/>
+          <w:rFonts w:ascii="Roboto" w:eastAsia="宋体" w:hAnsi="Roboto" w:cs="宋体"/>
           <w:bCs/>
           <w:i/>
           <w:iCs/>
@@ -440,7 +425,6 @@
           <w:szCs w:val="32"/>
         </w:rPr>
       </w:pPr>
-      <w:proofErr w:type="gramStart"/>
       <w:r>
         <w:rPr>
           <w:rFonts w:hint="eastAsia"/>
@@ -449,7 +433,6 @@
         </w:rPr>
         <w:t>一</w:t>
       </w:r>
-      <w:proofErr w:type="gramEnd"/>
       <w:r>
         <w:rPr>
           <w:sz w:val="32"/>
@@ -883,7 +866,6 @@
                 <w:bdr w:val="none" w:sz="0" w:space="0" w:color="auto" w:frame="1"/>
               </w:rPr>
             </w:pPr>
-            <w:proofErr w:type="spellStart"/>
             <w:r>
               <w:rPr>
                 <w:rFonts w:ascii="Consolas" w:eastAsia="宋体" w:hAnsi="Consolas" w:cs="宋体" w:hint="eastAsia"/>
@@ -917,7 +899,6 @@
               </w:rPr>
               <w:t>no</w:t>
             </w:r>
-            <w:proofErr w:type="spellEnd"/>
           </w:p>
         </w:tc>
         <w:tc>
@@ -995,7 +976,6 @@
                 <w:szCs w:val="21"/>
               </w:rPr>
             </w:pPr>
-            <w:bookmarkStart w:id="0" w:name="_GoBack"/>
             <w:r>
               <w:rPr>
                 <w:rFonts w:ascii="Consolas" w:eastAsia="宋体" w:hAnsi="Consolas" w:cs="宋体" w:hint="eastAsia"/>
@@ -1007,7 +987,6 @@
               </w:rPr>
               <w:t>警官证号</w:t>
             </w:r>
-            <w:bookmarkEnd w:id="0"/>
           </w:p>
         </w:tc>
         <w:tc>
@@ -1313,13 +1292,13 @@
                 <w:bdr w:val="none" w:sz="0" w:space="0" w:color="auto" w:frame="1"/>
               </w:rPr>
             </w:pPr>
-            <w:bookmarkStart w:id="1" w:name="OLE_LINK1"/>
-            <w:bookmarkStart w:id="2" w:name="OLE_LINK2"/>
-            <w:bookmarkStart w:id="3" w:name="OLE_LINK3"/>
-            <w:bookmarkStart w:id="4" w:name="OLE_LINK4"/>
-            <w:bookmarkStart w:id="5" w:name="OLE_LINK5"/>
-            <w:bookmarkStart w:id="6" w:name="OLE_LINK6"/>
-            <w:bookmarkStart w:id="7" w:name="OLE_LINK7"/>
+            <w:bookmarkStart w:id="0" w:name="OLE_LINK1"/>
+            <w:bookmarkStart w:id="1" w:name="OLE_LINK2"/>
+            <w:bookmarkStart w:id="2" w:name="OLE_LINK3"/>
+            <w:bookmarkStart w:id="3" w:name="OLE_LINK4"/>
+            <w:bookmarkStart w:id="4" w:name="OLE_LINK5"/>
+            <w:bookmarkStart w:id="5" w:name="OLE_LINK6"/>
+            <w:bookmarkStart w:id="6" w:name="OLE_LINK7"/>
             <w:r>
               <w:rPr>
                 <w:rFonts w:hint="eastAsia"/>
@@ -1378,43 +1357,7 @@
                 <w:sz w:val="21"/>
                 <w:szCs w:val="21"/>
               </w:rPr>
-              <w:t xml:space="preserve">  "token</w:t>
-            </w:r>
-            <w:proofErr w:type="gramStart"/>
-            <w:r>
-              <w:rPr>
-                <w:rFonts w:ascii="微软雅黑" w:eastAsia="微软雅黑" w:hAnsi="微软雅黑"/>
-                <w:sz w:val="21"/>
-                <w:szCs w:val="21"/>
-              </w:rPr>
-              <w:t>" :</w:t>
-            </w:r>
-            <w:proofErr w:type="gramEnd"/>
-            <w:r>
-              <w:rPr>
-                <w:rFonts w:ascii="微软雅黑" w:eastAsia="微软雅黑" w:hAnsi="微软雅黑"/>
-                <w:sz w:val="21"/>
-                <w:szCs w:val="21"/>
-              </w:rPr>
-              <w:t>"</w:t>
-            </w:r>
-            <w:proofErr w:type="spellStart"/>
-            <w:r>
-              <w:rPr>
-                <w:rFonts w:ascii="微软雅黑" w:eastAsia="微软雅黑" w:hAnsi="微软雅黑"/>
-                <w:sz w:val="21"/>
-                <w:szCs w:val="21"/>
-              </w:rPr>
-              <w:t>abcdkajfdklajflksadjflkadsffdafds</w:t>
-            </w:r>
-            <w:proofErr w:type="spellEnd"/>
-            <w:r>
-              <w:rPr>
-                <w:rFonts w:ascii="微软雅黑" w:eastAsia="微软雅黑" w:hAnsi="微软雅黑"/>
-                <w:sz w:val="21"/>
-                <w:szCs w:val="21"/>
-              </w:rPr>
-              <w:t xml:space="preserve">", </w:t>
+              <w:t xml:space="preserve">  "token" :"abcdkajfdklajflksadjflkadsffdafds", </w:t>
             </w:r>
           </w:p>
           <w:p>
@@ -1432,41 +1375,47 @@
                 <w:sz w:val="21"/>
                 <w:szCs w:val="21"/>
               </w:rPr>
-              <w:t xml:space="preserve"> “</w:t>
-            </w:r>
-            <w:proofErr w:type="spellStart"/>
+              <w:t xml:space="preserve"> “ws</w:t>
+            </w:r>
+            <w:r>
+              <w:rPr>
+                <w:rFonts w:ascii="微软雅黑" w:eastAsia="微软雅黑" w:hAnsi="微软雅黑"/>
+                <w:sz w:val="21"/>
+                <w:szCs w:val="21"/>
+              </w:rPr>
+              <w:t>_service</w:t>
+            </w:r>
             <w:r>
               <w:rPr>
                 <w:rFonts w:ascii="微软雅黑" w:eastAsia="微软雅黑" w:hAnsi="微软雅黑" w:hint="eastAsia"/>
                 <w:sz w:val="21"/>
                 <w:szCs w:val="21"/>
               </w:rPr>
-              <w:t>ws</w:t>
-            </w:r>
-            <w:r>
-              <w:rPr>
-                <w:rFonts w:ascii="微软雅黑" w:eastAsia="微软雅黑" w:hAnsi="微软雅黑"/>
-                <w:sz w:val="21"/>
-                <w:szCs w:val="21"/>
-              </w:rPr>
-              <w:t>_service</w:t>
-            </w:r>
-            <w:proofErr w:type="spellEnd"/>
+              <w:t>”:</w:t>
+            </w:r>
+            <w:r>
+              <w:rPr>
+                <w:rFonts w:ascii="微软雅黑" w:eastAsia="微软雅黑" w:hAnsi="微软雅黑"/>
+                <w:sz w:val="21"/>
+                <w:szCs w:val="21"/>
+              </w:rPr>
+              <w:t xml:space="preserve"> </w:t>
+            </w:r>
             <w:r>
               <w:rPr>
                 <w:rFonts w:ascii="微软雅黑" w:eastAsia="微软雅黑" w:hAnsi="微软雅黑" w:hint="eastAsia"/>
                 <w:sz w:val="21"/>
                 <w:szCs w:val="21"/>
               </w:rPr>
-              <w:t>”:</w:t>
-            </w:r>
-            <w:r>
-              <w:rPr>
-                <w:rFonts w:ascii="微软雅黑" w:eastAsia="微软雅黑" w:hAnsi="微软雅黑"/>
-                <w:sz w:val="21"/>
-                <w:szCs w:val="21"/>
-              </w:rPr>
-              <w:t xml:space="preserve"> </w:t>
+              <w:t>“1</w:t>
+            </w:r>
+            <w:r>
+              <w:rPr>
+                <w:rFonts w:ascii="微软雅黑" w:eastAsia="微软雅黑" w:hAnsi="微软雅黑"/>
+                <w:sz w:val="21"/>
+                <w:szCs w:val="21"/>
+              </w:rPr>
+              <w:t>92.168.1.1</w:t>
             </w:r>
             <w:r>
               <w:rPr>
@@ -1474,15 +1423,15 @@
                 <w:sz w:val="21"/>
                 <w:szCs w:val="21"/>
               </w:rPr>
-              <w:t>“1</w:t>
-            </w:r>
-            <w:r>
-              <w:rPr>
-                <w:rFonts w:ascii="微软雅黑" w:eastAsia="微软雅黑" w:hAnsi="微软雅黑"/>
-                <w:sz w:val="21"/>
-                <w:szCs w:val="21"/>
-              </w:rPr>
-              <w:t>92.168.1.1</w:t>
+              <w:t>:</w:t>
+            </w:r>
+            <w:r>
+              <w:rPr>
+                <w:rFonts w:ascii="微软雅黑" w:eastAsia="微软雅黑" w:hAnsi="微软雅黑"/>
+                <w:sz w:val="21"/>
+                <w:szCs w:val="21"/>
+              </w:rPr>
+              <w:t>1234</w:t>
             </w:r>
             <w:r>
               <w:rPr>
@@ -1490,22 +1439,6 @@
                 <w:sz w:val="21"/>
                 <w:szCs w:val="21"/>
               </w:rPr>
-              <w:t>:</w:t>
-            </w:r>
-            <w:r>
-              <w:rPr>
-                <w:rFonts w:ascii="微软雅黑" w:eastAsia="微软雅黑" w:hAnsi="微软雅黑"/>
-                <w:sz w:val="21"/>
-                <w:szCs w:val="21"/>
-              </w:rPr>
-              <w:t>1234</w:t>
-            </w:r>
-            <w:r>
-              <w:rPr>
-                <w:rFonts w:ascii="微软雅黑" w:eastAsia="微软雅黑" w:hAnsi="微软雅黑" w:hint="eastAsia"/>
-                <w:sz w:val="21"/>
-                <w:szCs w:val="21"/>
-              </w:rPr>
               <w:t>”，</w:t>
             </w:r>
           </w:p>
@@ -1599,8 +1532,8 @@
               <w:t>}</w:t>
             </w:r>
           </w:p>
+          <w:bookmarkEnd w:id="0"/>
           <w:bookmarkEnd w:id="1"/>
-          <w:bookmarkEnd w:id="2"/>
           <w:p>
             <w:pPr>
               <w:widowControl/>
@@ -1628,11 +1561,11 @@
           </w:p>
         </w:tc>
       </w:tr>
+      <w:bookmarkEnd w:id="2"/>
       <w:bookmarkEnd w:id="3"/>
       <w:bookmarkEnd w:id="4"/>
       <w:bookmarkEnd w:id="5"/>
       <w:bookmarkEnd w:id="6"/>
-      <w:bookmarkEnd w:id="7"/>
     </w:tbl>
     <w:p/>
     <w:p>
@@ -2333,7 +2266,6 @@
                 <w:bdr w:val="none" w:sz="0" w:space="0" w:color="auto" w:frame="1"/>
               </w:rPr>
             </w:pPr>
-            <w:proofErr w:type="spellStart"/>
             <w:r>
               <w:rPr>
                 <w:rFonts w:ascii="Consolas" w:eastAsia="宋体" w:hAnsi="Consolas" w:cs="宋体" w:hint="eastAsia"/>
@@ -2356,7 +2288,6 @@
               </w:rPr>
               <w:t>_service</w:t>
             </w:r>
-            <w:proofErr w:type="spellEnd"/>
           </w:p>
         </w:tc>
         <w:tc>
@@ -2445,7 +2376,6 @@
               </w:rPr>
               <w:t>服务端</w:t>
             </w:r>
-            <w:proofErr w:type="spellStart"/>
             <w:r>
               <w:rPr>
                 <w:rFonts w:ascii="Consolas" w:eastAsia="宋体" w:hAnsi="Consolas" w:cs="宋体"/>
@@ -2468,7 +2398,6 @@
               </w:rPr>
               <w:t>t</w:t>
             </w:r>
-            <w:proofErr w:type="spellEnd"/>
             <w:r>
               <w:rPr>
                 <w:rFonts w:ascii="Consolas" w:eastAsia="宋体" w:hAnsi="Consolas" w:cs="宋体" w:hint="eastAsia"/>
@@ -3308,7 +3237,6 @@
               </w:rPr>
               <w:t>",  "</w:t>
             </w:r>
-            <w:proofErr w:type="spellStart"/>
             <w:r>
               <w:rPr>
                 <w:rFonts w:ascii="微软雅黑" w:eastAsia="微软雅黑" w:hAnsi="微软雅黑" w:hint="eastAsia"/>
@@ -3325,7 +3253,6 @@
               </w:rPr>
               <w:t>_no</w:t>
             </w:r>
-            <w:proofErr w:type="spellEnd"/>
             <w:r>
               <w:rPr>
                 <w:rFonts w:ascii="微软雅黑" w:eastAsia="微软雅黑" w:hAnsi="微软雅黑"/>
@@ -3430,7 +3357,6 @@
               </w:rPr>
               <w:t>", "</w:t>
             </w:r>
-            <w:proofErr w:type="spellStart"/>
             <w:r>
               <w:rPr>
                 <w:rFonts w:ascii="微软雅黑" w:eastAsia="微软雅黑" w:hAnsi="微软雅黑"/>
@@ -3439,7 +3365,6 @@
               </w:rPr>
               <w:t>phone_no</w:t>
             </w:r>
-            <w:proofErr w:type="spellEnd"/>
             <w:r>
               <w:rPr>
                 <w:rFonts w:ascii="微软雅黑" w:eastAsia="微软雅黑" w:hAnsi="微软雅黑"/>
@@ -3786,21 +3711,8 @@
                 <w:szCs w:val="21"/>
                 <w:bdr w:val="none" w:sz="0" w:space="0" w:color="auto" w:frame="1"/>
               </w:rPr>
-              <w:t xml:space="preserve">Array of </w:t>
-            </w:r>
-            <w:proofErr w:type="spellStart"/>
-            <w:r>
-              <w:rPr>
-                <w:rFonts w:ascii="Consolas" w:eastAsia="宋体" w:hAnsi="Consolas" w:cs="宋体"/>
-                <w:i/>
-                <w:color w:val="333333"/>
-                <w:kern w:val="0"/>
-                <w:szCs w:val="21"/>
-                <w:bdr w:val="none" w:sz="0" w:space="0" w:color="auto" w:frame="1"/>
-              </w:rPr>
-              <w:t>Ojects</w:t>
-            </w:r>
-            <w:proofErr w:type="spellEnd"/>
+              <w:t>Array of Ojects</w:t>
+            </w:r>
           </w:p>
         </w:tc>
         <w:tc>
@@ -4294,7 +4206,6 @@
                 <w:bdr w:val="none" w:sz="0" w:space="0" w:color="auto" w:frame="1"/>
               </w:rPr>
             </w:pPr>
-            <w:proofErr w:type="spellStart"/>
             <w:r>
               <w:rPr>
                 <w:rFonts w:ascii="Consolas" w:eastAsia="宋体" w:hAnsi="Consolas" w:cs="宋体"/>
@@ -4306,7 +4217,6 @@
               </w:rPr>
               <w:t>id_no</w:t>
             </w:r>
-            <w:proofErr w:type="spellEnd"/>
           </w:p>
         </w:tc>
         <w:tc>
@@ -4832,7 +4742,6 @@
                 <w:bdr w:val="none" w:sz="0" w:space="0" w:color="auto" w:frame="1"/>
               </w:rPr>
             </w:pPr>
-            <w:proofErr w:type="spellStart"/>
             <w:r>
               <w:rPr>
                 <w:rFonts w:ascii="Consolas" w:eastAsia="宋体" w:hAnsi="Consolas" w:cs="宋体"/>
@@ -4844,7 +4753,6 @@
               </w:rPr>
               <w:t>phone_no</w:t>
             </w:r>
-            <w:proofErr w:type="spellEnd"/>
           </w:p>
         </w:tc>
         <w:tc>
@@ -5056,26 +4964,106 @@
             <w:pPr>
               <w:pStyle w:val="HTML"/>
               <w:rPr>
+                <w:rFonts w:ascii="微软雅黑" w:eastAsia="微软雅黑" w:hAnsi="微软雅黑"/>
+                <w:sz w:val="21"/>
+                <w:szCs w:val="21"/>
+              </w:rPr>
+            </w:pPr>
+            <w:r>
+              <w:rPr>
                 <w:rFonts w:ascii="微软雅黑" w:eastAsia="微软雅黑" w:hAnsi="微软雅黑" w:hint="eastAsia"/>
                 <w:sz w:val="21"/>
                 <w:szCs w:val="21"/>
               </w:rPr>
-            </w:pPr>
+              <w:t xml:space="preserve"> </w:t>
+            </w:r>
+            <w:r>
+              <w:rPr>
+                <w:rFonts w:ascii="微软雅黑" w:eastAsia="微软雅黑" w:hAnsi="微软雅黑"/>
+                <w:sz w:val="21"/>
+                <w:szCs w:val="21"/>
+              </w:rPr>
+              <w:t xml:space="preserve"> </w:t>
+            </w:r>
+            <w:r>
+              <w:rPr>
+                <w:rFonts w:ascii="微软雅黑" w:eastAsia="微软雅黑" w:hAnsi="微软雅黑"/>
+                <w:sz w:val="21"/>
+                <w:szCs w:val="21"/>
+              </w:rPr>
+              <w:t>"</w:t>
+            </w:r>
+            <w:r>
+              <w:rPr>
+                <w:rFonts w:ascii="微软雅黑" w:eastAsia="微软雅黑" w:hAnsi="微软雅黑"/>
+                <w:sz w:val="21"/>
+                <w:szCs w:val="21"/>
+              </w:rPr>
+              <w:t>users</w:t>
+            </w:r>
+            <w:r>
+              <w:rPr>
+                <w:rFonts w:ascii="微软雅黑" w:eastAsia="微软雅黑" w:hAnsi="微软雅黑"/>
+                <w:sz w:val="21"/>
+                <w:szCs w:val="21"/>
+              </w:rPr>
+              <w:t xml:space="preserve">": </w:t>
+            </w:r>
+            <w:r>
+              <w:rPr>
+                <w:rFonts w:ascii="微软雅黑" w:eastAsia="微软雅黑" w:hAnsi="微软雅黑"/>
+                <w:sz w:val="21"/>
+                <w:szCs w:val="21"/>
+              </w:rPr>
+              <w:t>[{</w:t>
+            </w:r>
+            <w:r>
+              <w:rPr>
+                <w:rFonts w:ascii="微软雅黑" w:eastAsia="微软雅黑" w:hAnsi="微软雅黑"/>
+                <w:sz w:val="21"/>
+                <w:szCs w:val="21"/>
+              </w:rPr>
+              <w:t>"</w:t>
+            </w:r>
             <w:r>
               <w:rPr>
                 <w:rFonts w:ascii="微软雅黑" w:eastAsia="微软雅黑" w:hAnsi="微软雅黑" w:hint="eastAsia"/>
                 <w:sz w:val="21"/>
                 <w:szCs w:val="21"/>
               </w:rPr>
-              <w:t xml:space="preserve"> </w:t>
-            </w:r>
-            <w:r>
-              <w:rPr>
-                <w:rFonts w:ascii="微软雅黑" w:eastAsia="微软雅黑" w:hAnsi="微软雅黑"/>
-                <w:sz w:val="21"/>
-                <w:szCs w:val="21"/>
-              </w:rPr>
-              <w:t xml:space="preserve"> </w:t>
+              <w:t>id</w:t>
+            </w:r>
+            <w:r>
+              <w:rPr>
+                <w:rFonts w:ascii="微软雅黑" w:eastAsia="微软雅黑" w:hAnsi="微软雅黑"/>
+                <w:sz w:val="21"/>
+                <w:szCs w:val="21"/>
+              </w:rPr>
+              <w:t>_no": "</w:t>
+            </w:r>
+            <w:r>
+              <w:rPr>
+                <w:rFonts w:ascii="微软雅黑" w:eastAsia="微软雅黑" w:hAnsi="微软雅黑" w:hint="eastAsia"/>
+                <w:sz w:val="21"/>
+                <w:szCs w:val="21"/>
+              </w:rPr>
+              <w:t>JC</w:t>
+            </w:r>
+            <w:r>
+              <w:rPr>
+                <w:rFonts w:ascii="微软雅黑" w:eastAsia="微软雅黑" w:hAnsi="微软雅黑"/>
+                <w:sz w:val="21"/>
+                <w:szCs w:val="21"/>
+              </w:rPr>
+              <w:t>0001"</w:t>
+            </w:r>
+            <w:r>
+              <w:rPr>
+                <w:rFonts w:ascii="微软雅黑" w:eastAsia="微软雅黑" w:hAnsi="微软雅黑"/>
+                <w:sz w:val="21"/>
+                <w:szCs w:val="21"/>
+              </w:rPr>
+              <w:t xml:space="preserve">, </w:t>
             </w:r>
             <w:r>
               <w:rPr>
@@ -5087,39 +5075,6 @@
             </w:r>
             <w:r>
               <w:rPr>
-                <w:rFonts w:ascii="微软雅黑" w:eastAsia="微软雅黑" w:hAnsi="微软雅黑"/>
-                <w:sz w:val="21"/>
-                <w:szCs w:val="21"/>
-              </w:rPr>
-              <w:t>users</w:t>
-            </w:r>
-            <w:r>
-              <w:rPr>
-                <w:rFonts w:ascii="微软雅黑" w:eastAsia="微软雅黑" w:hAnsi="微软雅黑"/>
-                <w:sz w:val="21"/>
-                <w:szCs w:val="21"/>
-              </w:rPr>
-              <w:t xml:space="preserve">": </w:t>
-            </w:r>
-            <w:r>
-              <w:rPr>
-                <w:rFonts w:ascii="微软雅黑" w:eastAsia="微软雅黑" w:hAnsi="微软雅黑"/>
-                <w:sz w:val="21"/>
-                <w:szCs w:val="21"/>
-              </w:rPr>
-              <w:t>[{</w:t>
-            </w:r>
-            <w:r>
-              <w:rPr>
-                <w:rFonts w:ascii="微软雅黑" w:eastAsia="微软雅黑" w:hAnsi="微软雅黑"/>
-                <w:sz w:val="21"/>
-                <w:szCs w:val="21"/>
-              </w:rPr>
-              <w:t>"</w:t>
-            </w:r>
-            <w:proofErr w:type="spellStart"/>
-            <w:r>
-              <w:rPr>
                 <w:rFonts w:ascii="微软雅黑" w:eastAsia="微软雅黑" w:hAnsi="微软雅黑" w:hint="eastAsia"/>
                 <w:sz w:val="21"/>
                 <w:szCs w:val="21"/>
@@ -5132,73 +5087,7 @@
                 <w:sz w:val="21"/>
                 <w:szCs w:val="21"/>
               </w:rPr>
-              <w:t>_no</w:t>
-            </w:r>
-            <w:proofErr w:type="spellEnd"/>
-            <w:r>
-              <w:rPr>
-                <w:rFonts w:ascii="微软雅黑" w:eastAsia="微软雅黑" w:hAnsi="微软雅黑"/>
-                <w:sz w:val="21"/>
-                <w:szCs w:val="21"/>
-              </w:rPr>
-              <w:t>": "</w:t>
-            </w:r>
-            <w:r>
-              <w:rPr>
-                <w:rFonts w:ascii="微软雅黑" w:eastAsia="微软雅黑" w:hAnsi="微软雅黑" w:hint="eastAsia"/>
-                <w:sz w:val="21"/>
-                <w:szCs w:val="21"/>
-              </w:rPr>
-              <w:t>JC</w:t>
-            </w:r>
-            <w:r>
-              <w:rPr>
-                <w:rFonts w:ascii="微软雅黑" w:eastAsia="微软雅黑" w:hAnsi="微软雅黑"/>
-                <w:sz w:val="21"/>
-                <w:szCs w:val="21"/>
-              </w:rPr>
-              <w:t>0001"</w:t>
-            </w:r>
-            <w:r>
-              <w:rPr>
-                <w:rFonts w:ascii="微软雅黑" w:eastAsia="微软雅黑" w:hAnsi="微软雅黑"/>
-                <w:sz w:val="21"/>
-                <w:szCs w:val="21"/>
-              </w:rPr>
-              <w:t xml:space="preserve">, </w:t>
-            </w:r>
-            <w:r>
-              <w:rPr>
-                <w:rFonts w:ascii="微软雅黑" w:eastAsia="微软雅黑" w:hAnsi="微软雅黑"/>
-                <w:sz w:val="21"/>
-                <w:szCs w:val="21"/>
-              </w:rPr>
-              <w:t>"</w:t>
-            </w:r>
-            <w:r>
-              <w:rPr>
-                <w:rFonts w:ascii="微软雅黑" w:eastAsia="微软雅黑" w:hAnsi="微软雅黑" w:hint="eastAsia"/>
-                <w:sz w:val="21"/>
-                <w:szCs w:val="21"/>
-              </w:rPr>
-              <w:t>id</w:t>
-            </w:r>
-            <w:r>
-              <w:rPr>
-                <w:rFonts w:ascii="微软雅黑" w:eastAsia="微软雅黑" w:hAnsi="微软雅黑"/>
-                <w:sz w:val="21"/>
-                <w:szCs w:val="21"/>
-              </w:rPr>
-              <w:t xml:space="preserve"> </w:t>
-            </w:r>
-            <w:proofErr w:type="gramStart"/>
-            <w:r>
-              <w:rPr>
-                <w:rFonts w:ascii="微软雅黑" w:eastAsia="微软雅黑" w:hAnsi="微软雅黑"/>
-                <w:sz w:val="21"/>
-                <w:szCs w:val="21"/>
-              </w:rPr>
-              <w:t>":</w:t>
+              <w:t xml:space="preserve"> ":</w:t>
             </w:r>
             <w:r>
               <w:rPr>
@@ -5208,7 +5097,6 @@
               </w:rPr>
               <w:t>ss</w:t>
             </w:r>
-            <w:proofErr w:type="gramEnd"/>
             <w:r>
               <w:rPr>
                 <w:rFonts w:ascii="微软雅黑" w:eastAsia="微软雅黑" w:hAnsi="微软雅黑"/>
@@ -5943,7 +5831,7 @@
               <w:widowControl/>
               <w:jc w:val="left"/>
               <w:rPr>
-                <w:rFonts w:ascii="Consolas" w:eastAsia="宋体" w:hAnsi="Consolas" w:cs="宋体" w:hint="eastAsia"/>
+                <w:rFonts w:ascii="Consolas" w:eastAsia="宋体" w:hAnsi="Consolas" w:cs="宋体"/>
                 <w:color w:val="333333"/>
                 <w:kern w:val="0"/>
                 <w:szCs w:val="21"/>
@@ -5999,7 +5887,6 @@
               </w:rPr>
               <w:t xml:space="preserve"> </w:t>
             </w:r>
-            <w:proofErr w:type="spellStart"/>
             <w:r>
               <w:rPr>
                 <w:rFonts w:ascii="Consolas" w:eastAsia="宋体" w:hAnsi="Consolas" w:cs="宋体"/>
@@ -6033,7 +5920,6 @@
               </w:rPr>
               <w:t>_no</w:t>
             </w:r>
-            <w:proofErr w:type="spellEnd"/>
           </w:p>
         </w:tc>
         <w:tc>
@@ -6103,7 +5989,7 @@
               <w:widowControl/>
               <w:jc w:val="left"/>
               <w:rPr>
-                <w:rFonts w:ascii="Consolas" w:eastAsia="宋体" w:hAnsi="Consolas" w:cs="宋体" w:hint="eastAsia"/>
+                <w:rFonts w:ascii="Consolas" w:eastAsia="宋体" w:hAnsi="Consolas" w:cs="宋体"/>
                 <w:i/>
                 <w:color w:val="333333"/>
                 <w:kern w:val="0"/>
@@ -6140,7 +6026,7 @@
               <w:widowControl/>
               <w:jc w:val="left"/>
               <w:rPr>
-                <w:rFonts w:ascii="Consolas" w:eastAsia="宋体" w:hAnsi="Consolas" w:cs="宋体" w:hint="eastAsia"/>
+                <w:rFonts w:ascii="Consolas" w:eastAsia="宋体" w:hAnsi="Consolas" w:cs="宋体"/>
                 <w:color w:val="333333"/>
                 <w:kern w:val="0"/>
                 <w:szCs w:val="21"/>
@@ -6178,7 +6064,7 @@
               <w:ind w:firstLineChars="50" w:firstLine="105"/>
               <w:jc w:val="left"/>
               <w:rPr>
-                <w:rFonts w:ascii="Consolas" w:eastAsia="宋体" w:hAnsi="Consolas" w:cs="宋体" w:hint="eastAsia"/>
+                <w:rFonts w:ascii="Consolas" w:eastAsia="宋体" w:hAnsi="Consolas" w:cs="宋体"/>
                 <w:i/>
                 <w:color w:val="333333"/>
                 <w:kern w:val="0"/>
@@ -6266,7 +6152,7 @@
               <w:widowControl/>
               <w:jc w:val="left"/>
               <w:rPr>
-                <w:rFonts w:ascii="Consolas" w:eastAsia="宋体" w:hAnsi="Consolas" w:cs="宋体" w:hint="eastAsia"/>
+                <w:rFonts w:ascii="Consolas" w:eastAsia="宋体" w:hAnsi="Consolas" w:cs="宋体"/>
                 <w:i/>
                 <w:color w:val="333333"/>
                 <w:kern w:val="0"/>
@@ -6314,7 +6200,7 @@
               <w:widowControl/>
               <w:jc w:val="left"/>
               <w:rPr>
-                <w:rFonts w:ascii="Consolas" w:eastAsia="宋体" w:hAnsi="Consolas" w:cs="宋体" w:hint="eastAsia"/>
+                <w:rFonts w:ascii="Consolas" w:eastAsia="宋体" w:hAnsi="Consolas" w:cs="宋体"/>
                 <w:color w:val="333333"/>
                 <w:kern w:val="0"/>
                 <w:szCs w:val="21"/>
@@ -7125,7 +7011,6 @@
               </w:rPr>
               <w:t>",  "</w:t>
             </w:r>
-            <w:proofErr w:type="spellStart"/>
             <w:r>
               <w:rPr>
                 <w:rFonts w:ascii="微软雅黑" w:eastAsia="微软雅黑" w:hAnsi="微软雅黑" w:hint="eastAsia"/>
@@ -7140,16 +7025,7 @@
                 <w:sz w:val="21"/>
                 <w:szCs w:val="21"/>
               </w:rPr>
-              <w:t>_no</w:t>
-            </w:r>
-            <w:proofErr w:type="spellEnd"/>
-            <w:r>
-              <w:rPr>
-                <w:rFonts w:ascii="微软雅黑" w:eastAsia="微软雅黑" w:hAnsi="微软雅黑"/>
-                <w:sz w:val="21"/>
-                <w:szCs w:val="21"/>
-              </w:rPr>
-              <w:t>": “</w:t>
+              <w:t>_no": “</w:t>
             </w:r>
             <w:r>
               <w:rPr>
@@ -7197,25 +7073,7 @@
                 <w:sz w:val="21"/>
                 <w:szCs w:val="21"/>
               </w:rPr>
-              <w:t>", "</w:t>
-            </w:r>
-            <w:proofErr w:type="spellStart"/>
-            <w:r>
-              <w:rPr>
-                <w:rFonts w:ascii="微软雅黑" w:eastAsia="微软雅黑" w:hAnsi="微软雅黑"/>
-                <w:sz w:val="21"/>
-                <w:szCs w:val="21"/>
-              </w:rPr>
-              <w:t>phone_no</w:t>
-            </w:r>
-            <w:proofErr w:type="spellEnd"/>
-            <w:r>
-              <w:rPr>
-                <w:rFonts w:ascii="微软雅黑" w:eastAsia="微软雅黑" w:hAnsi="微软雅黑"/>
-                <w:sz w:val="21"/>
-                <w:szCs w:val="21"/>
-              </w:rPr>
-              <w:t>": "13566225455"}]</w:t>
+              <w:t>", "phone_no": "13566225455"}]</w:t>
             </w:r>
           </w:p>
           <w:p>
@@ -8171,7 +8029,6 @@
                 <w:bdr w:val="none" w:sz="0" w:space="0" w:color="auto" w:frame="1"/>
               </w:rPr>
             </w:pPr>
-            <w:proofErr w:type="spellStart"/>
             <w:r>
               <w:rPr>
                 <w:rFonts w:ascii="Consolas" w:eastAsia="宋体" w:hAnsi="Consolas" w:cs="宋体"/>
@@ -8183,7 +8040,6 @@
               </w:rPr>
               <w:t>id_no</w:t>
             </w:r>
-            <w:proofErr w:type="spellEnd"/>
           </w:p>
         </w:tc>
         <w:tc>
@@ -8698,7 +8554,6 @@
                 <w:bdr w:val="none" w:sz="0" w:space="0" w:color="auto" w:frame="1"/>
               </w:rPr>
             </w:pPr>
-            <w:proofErr w:type="spellStart"/>
             <w:r>
               <w:rPr>
                 <w:rFonts w:ascii="Consolas" w:eastAsia="宋体" w:hAnsi="Consolas" w:cs="宋体"/>
@@ -8710,7 +8565,6 @@
               </w:rPr>
               <w:t>phone_no</w:t>
             </w:r>
-            <w:proofErr w:type="spellEnd"/>
           </w:p>
         </w:tc>
         <w:tc>
@@ -10429,7 +10283,6 @@
           <w:sz w:val="21"/>
           <w:szCs w:val="22"/>
         </w:rPr>
-        <w:lastRenderedPageBreak/>
         <w:t>请求</w:t>
       </w:r>
     </w:p>
@@ -10451,77 +10304,6 @@
             <w:pPr>
               <w:pStyle w:val="HTML"/>
               <w:rPr>
-                <w:rFonts w:ascii="微软雅黑" w:eastAsia="微软雅黑" w:hAnsi="微软雅黑"/>
-                <w:sz w:val="21"/>
-                <w:szCs w:val="21"/>
-              </w:rPr>
-            </w:pPr>
-            <w:r>
-              <w:rPr>
-                <w:rFonts w:ascii="微软雅黑" w:eastAsia="微软雅黑" w:hAnsi="微软雅黑"/>
-                <w:sz w:val="21"/>
-                <w:szCs w:val="21"/>
-              </w:rPr>
-              <w:t>{</w:t>
-            </w:r>
-          </w:p>
-          <w:p>
-            <w:pPr>
-              <w:pStyle w:val="HTML"/>
-              <w:rPr>
-                <w:rFonts w:ascii="微软雅黑" w:eastAsia="微软雅黑" w:hAnsi="微软雅黑"/>
-                <w:sz w:val="21"/>
-                <w:szCs w:val="21"/>
-              </w:rPr>
-            </w:pPr>
-            <w:r>
-              <w:rPr>
-                <w:rFonts w:ascii="微软雅黑" w:eastAsia="微软雅黑" w:hAnsi="微软雅黑"/>
-                <w:sz w:val="21"/>
-                <w:szCs w:val="21"/>
-              </w:rPr>
-              <w:t xml:space="preserve"> "users</w:t>
-            </w:r>
-            <w:proofErr w:type="gramStart"/>
-            <w:r>
-              <w:rPr>
-                <w:rFonts w:ascii="微软雅黑" w:eastAsia="微软雅黑" w:hAnsi="微软雅黑"/>
-                <w:sz w:val="21"/>
-                <w:szCs w:val="21"/>
-              </w:rPr>
-              <w:t>":[</w:t>
-            </w:r>
-            <w:proofErr w:type="gramEnd"/>
-            <w:r>
-              <w:rPr>
-                <w:rFonts w:ascii="微软雅黑" w:eastAsia="微软雅黑" w:hAnsi="微软雅黑"/>
-                <w:sz w:val="21"/>
-                <w:szCs w:val="21"/>
-              </w:rPr>
-              <w:t>1,2]</w:t>
-            </w:r>
-          </w:p>
-          <w:p>
-            <w:pPr>
-              <w:pStyle w:val="HTML"/>
-              <w:rPr>
-                <w:rFonts w:ascii="微软雅黑" w:eastAsia="微软雅黑" w:hAnsi="微软雅黑"/>
-                <w:sz w:val="21"/>
-                <w:szCs w:val="21"/>
-              </w:rPr>
-            </w:pPr>
-            <w:r>
-              <w:rPr>
-                <w:rFonts w:ascii="微软雅黑" w:eastAsia="微软雅黑" w:hAnsi="微软雅黑"/>
-                <w:sz w:val="21"/>
-                <w:szCs w:val="21"/>
-              </w:rPr>
-              <w:t>}</w:t>
-            </w:r>
-          </w:p>
-          <w:p>
-            <w:pPr>
-              <w:rPr>
                 <w:i/>
               </w:rPr>
             </w:pPr>
@@ -10534,6 +10316,7 @@
         <w:rPr>
           <w:rFonts w:hint="eastAsia"/>
         </w:rPr>
+        <w:lastRenderedPageBreak/>
         <w:t>参数</w:t>
       </w:r>
       <w:r>
@@ -10822,7 +10605,7 @@
                 <w:szCs w:val="21"/>
                 <w:bdr w:val="none" w:sz="0" w:space="0" w:color="auto" w:frame="1"/>
               </w:rPr>
-              <w:t>Array of Int</w:t>
+              <w:t>String</w:t>
             </w:r>
           </w:p>
         </w:tc>
@@ -10900,6 +10683,41 @@
                 <w:bdr w:val="none" w:sz="0" w:space="0" w:color="auto" w:frame="1"/>
               </w:rPr>
               <w:t>数组</w:t>
+            </w:r>
+            <w:r>
+              <w:rPr>
+                <w:rFonts w:ascii="Consolas" w:eastAsia="宋体" w:hAnsi="Consolas" w:cs="宋体" w:hint="eastAsia"/>
+                <w:i/>
+                <w:color w:val="333333"/>
+                <w:kern w:val="0"/>
+                <w:szCs w:val="21"/>
+                <w:bdr w:val="none" w:sz="0" w:space="0" w:color="auto" w:frame="1"/>
+              </w:rPr>
+              <w:t>逗号分隔</w:t>
+            </w:r>
+            <w:bookmarkStart w:id="7" w:name="_GoBack"/>
+            <w:bookmarkEnd w:id="7"/>
+            <w:r>
+              <w:rPr>
+                <w:rFonts w:ascii="Consolas" w:eastAsia="宋体" w:hAnsi="Consolas" w:cs="宋体" w:hint="eastAsia"/>
+                <w:i/>
+                <w:color w:val="333333"/>
+                <w:kern w:val="0"/>
+                <w:szCs w:val="21"/>
+                <w:bdr w:val="none" w:sz="0" w:space="0" w:color="auto" w:frame="1"/>
+              </w:rPr>
+              <w:t xml:space="preserve"> </w:t>
+            </w:r>
+            <w:r>
+              <w:rPr>
+                <w:rFonts w:ascii="Consolas" w:eastAsia="宋体" w:hAnsi="Consolas" w:cs="宋体"/>
+                <w:i/>
+                <w:color w:val="333333"/>
+                <w:kern w:val="0"/>
+                <w:szCs w:val="21"/>
+                <w:bdr w:val="none" w:sz="0" w:space="0" w:color="auto" w:frame="1"/>
+              </w:rPr>
+              <w:t>eg:1001,1002</w:t>
             </w:r>
           </w:p>
         </w:tc>
@@ -11790,7 +11608,6 @@
                 <w:szCs w:val="21"/>
                 <w:bdr w:val="none" w:sz="0" w:space="0" w:color="auto" w:frame="1"/>
               </w:rPr>
-              <w:lastRenderedPageBreak/>
               <w:t xml:space="preserve"> </w:t>
             </w:r>
             <w:r>
@@ -12124,6 +11941,7 @@
           <w:sz w:val="30"/>
           <w:szCs w:val="30"/>
         </w:rPr>
+        <w:lastRenderedPageBreak/>
         <w:t>用户查询</w:t>
       </w:r>
     </w:p>
@@ -12696,25 +12514,14 @@
             </w:pPr>
             <w:r>
               <w:rPr>
-                <w:rFonts w:ascii="Consolas" w:eastAsia="宋体" w:hAnsi="Consolas" w:cs="宋体" w:hint="eastAsia"/>
-                <w:i/>
-                <w:color w:val="333333"/>
-                <w:kern w:val="0"/>
-                <w:szCs w:val="21"/>
-                <w:bdr w:val="none" w:sz="0" w:space="0" w:color="auto" w:frame="1"/>
-              </w:rPr>
-              <w:t>p</w:t>
-            </w:r>
-            <w:r>
-              <w:rPr>
-                <w:rFonts w:ascii="Consolas" w:eastAsia="宋体" w:hAnsi="Consolas" w:cs="宋体"/>
-                <w:i/>
-                <w:color w:val="333333"/>
-                <w:kern w:val="0"/>
-                <w:szCs w:val="21"/>
-                <w:bdr w:val="none" w:sz="0" w:space="0" w:color="auto" w:frame="1"/>
-              </w:rPr>
-              <w:t>age</w:t>
+                <w:rFonts w:ascii="Consolas" w:eastAsia="宋体" w:hAnsi="Consolas" w:cs="宋体"/>
+                <w:i/>
+                <w:color w:val="333333"/>
+                <w:kern w:val="0"/>
+                <w:szCs w:val="21"/>
+                <w:bdr w:val="none" w:sz="0" w:space="0" w:color="auto" w:frame="1"/>
+              </w:rPr>
+              <w:t>id_no</w:t>
             </w:r>
           </w:p>
         </w:tc>
@@ -12758,7 +12565,7 @@
                 <w:szCs w:val="21"/>
                 <w:bdr w:val="none" w:sz="0" w:space="0" w:color="auto" w:frame="1"/>
               </w:rPr>
-              <w:t>Int</w:t>
+              <w:t>String</w:t>
             </w:r>
           </w:p>
         </w:tc>
@@ -12785,46 +12592,24 @@
               <w:widowControl/>
               <w:jc w:val="left"/>
               <w:rPr>
-                <w:rFonts w:ascii="Consolas" w:eastAsia="宋体" w:hAnsi="Consolas" w:cs="宋体"/>
-                <w:i/>
-                <w:color w:val="333333"/>
-                <w:kern w:val="0"/>
-                <w:szCs w:val="21"/>
-                <w:bdr w:val="none" w:sz="0" w:space="0" w:color="auto" w:frame="1"/>
-              </w:rPr>
-            </w:pPr>
-            <w:r>
-              <w:rPr>
-                <w:rFonts w:ascii="Consolas" w:eastAsia="宋体" w:hAnsi="Consolas" w:cs="宋体" w:hint="eastAsia"/>
-                <w:i/>
-                <w:color w:val="333333"/>
-                <w:kern w:val="0"/>
-                <w:szCs w:val="21"/>
-                <w:bdr w:val="none" w:sz="0" w:space="0" w:color="auto" w:frame="1"/>
-              </w:rPr>
-              <w:t>分页查询</w:t>
-            </w:r>
-            <w:r>
-              <w:rPr>
-                <w:rFonts w:ascii="Consolas" w:eastAsia="宋体" w:hAnsi="Consolas" w:cs="宋体" w:hint="eastAsia"/>
-                <w:i/>
-                <w:color w:val="333333"/>
-                <w:kern w:val="0"/>
-                <w:szCs w:val="21"/>
-                <w:bdr w:val="none" w:sz="0" w:space="0" w:color="auto" w:frame="1"/>
-              </w:rPr>
-              <w:t>,</w:t>
-            </w:r>
-            <w:r>
-              <w:rPr>
-                <w:rFonts w:ascii="Consolas" w:eastAsia="宋体" w:hAnsi="Consolas" w:cs="宋体" w:hint="eastAsia"/>
-                <w:i/>
-                <w:color w:val="333333"/>
-                <w:kern w:val="0"/>
-                <w:szCs w:val="21"/>
-                <w:bdr w:val="none" w:sz="0" w:space="0" w:color="auto" w:frame="1"/>
-              </w:rPr>
-              <w:t>页码</w:t>
+                <w:rFonts w:ascii="Consolas" w:eastAsia="宋体" w:hAnsi="Consolas" w:cs="宋体" w:hint="eastAsia"/>
+                <w:i/>
+                <w:color w:val="333333"/>
+                <w:kern w:val="0"/>
+                <w:szCs w:val="21"/>
+                <w:bdr w:val="none" w:sz="0" w:space="0" w:color="auto" w:frame="1"/>
+              </w:rPr>
+            </w:pPr>
+            <w:r>
+              <w:rPr>
+                <w:rFonts w:ascii="Consolas" w:eastAsia="宋体" w:hAnsi="Consolas" w:cs="宋体" w:hint="eastAsia"/>
+                <w:i/>
+                <w:color w:val="333333"/>
+                <w:kern w:val="0"/>
+                <w:szCs w:val="21"/>
+                <w:bdr w:val="none" w:sz="0" w:space="0" w:color="auto" w:frame="1"/>
+              </w:rPr>
+              <w:t>警官证号</w:t>
             </w:r>
           </w:p>
         </w:tc>
@@ -12890,7 +12675,224 @@
                 <w:bdr w:val="none" w:sz="0" w:space="0" w:color="auto" w:frame="1"/>
               </w:rPr>
             </w:pPr>
-            <w:proofErr w:type="spellStart"/>
+            <w:r>
+              <w:rPr>
+                <w:rFonts w:ascii="Consolas" w:eastAsia="宋体" w:hAnsi="Consolas" w:cs="宋体" w:hint="eastAsia"/>
+                <w:i/>
+                <w:color w:val="333333"/>
+                <w:kern w:val="0"/>
+                <w:szCs w:val="21"/>
+                <w:bdr w:val="none" w:sz="0" w:space="0" w:color="auto" w:frame="1"/>
+              </w:rPr>
+              <w:t>p</w:t>
+            </w:r>
+            <w:r>
+              <w:rPr>
+                <w:rFonts w:ascii="Consolas" w:eastAsia="宋体" w:hAnsi="Consolas" w:cs="宋体"/>
+                <w:i/>
+                <w:color w:val="333333"/>
+                <w:kern w:val="0"/>
+                <w:szCs w:val="21"/>
+                <w:bdr w:val="none" w:sz="0" w:space="0" w:color="auto" w:frame="1"/>
+              </w:rPr>
+              <w:t>age</w:t>
+            </w:r>
+          </w:p>
+        </w:tc>
+        <w:tc>
+          <w:tcPr>
+            <w:tcW w:w="1618" w:type="dxa"/>
+            <w:tcBorders>
+              <w:top w:val="single" w:sz="6" w:space="0" w:color="D9D9D9"/>
+              <w:left w:val="single" w:sz="6" w:space="0" w:color="D9D9D9"/>
+              <w:bottom w:val="single" w:sz="6" w:space="0" w:color="D9D9D9"/>
+              <w:right w:val="single" w:sz="6" w:space="0" w:color="D9D9D9"/>
+            </w:tcBorders>
+            <w:shd w:val="clear" w:color="auto" w:fill="FFFFFF"/>
+            <w:tcMar>
+              <w:top w:w="120" w:type="dxa"/>
+              <w:left w:w="195" w:type="dxa"/>
+              <w:bottom w:w="120" w:type="dxa"/>
+              <w:right w:w="195" w:type="dxa"/>
+            </w:tcMar>
+            <w:vAlign w:val="center"/>
+          </w:tcPr>
+          <w:p>
+            <w:pPr>
+              <w:widowControl/>
+              <w:jc w:val="left"/>
+              <w:rPr>
+                <w:rFonts w:ascii="Consolas" w:eastAsia="宋体" w:hAnsi="Consolas" w:cs="宋体"/>
+                <w:i/>
+                <w:color w:val="333333"/>
+                <w:kern w:val="0"/>
+                <w:szCs w:val="21"/>
+                <w:bdr w:val="none" w:sz="0" w:space="0" w:color="auto" w:frame="1"/>
+              </w:rPr>
+            </w:pPr>
+            <w:r>
+              <w:rPr>
+                <w:rFonts w:ascii="Consolas" w:eastAsia="宋体" w:hAnsi="Consolas" w:cs="宋体"/>
+                <w:i/>
+                <w:color w:val="333333"/>
+                <w:kern w:val="0"/>
+                <w:szCs w:val="21"/>
+                <w:bdr w:val="none" w:sz="0" w:space="0" w:color="auto" w:frame="1"/>
+              </w:rPr>
+              <w:t>Int</w:t>
+            </w:r>
+          </w:p>
+        </w:tc>
+        <w:tc>
+          <w:tcPr>
+            <w:tcW w:w="4693" w:type="dxa"/>
+            <w:tcBorders>
+              <w:top w:val="single" w:sz="6" w:space="0" w:color="D9D9D9"/>
+              <w:left w:val="single" w:sz="6" w:space="0" w:color="D9D9D9"/>
+              <w:bottom w:val="single" w:sz="6" w:space="0" w:color="D9D9D9"/>
+              <w:right w:val="single" w:sz="6" w:space="0" w:color="D9D9D9"/>
+            </w:tcBorders>
+            <w:shd w:val="clear" w:color="auto" w:fill="FFFFFF"/>
+            <w:tcMar>
+              <w:top w:w="120" w:type="dxa"/>
+              <w:left w:w="195" w:type="dxa"/>
+              <w:bottom w:w="120" w:type="dxa"/>
+              <w:right w:w="195" w:type="dxa"/>
+            </w:tcMar>
+            <w:vAlign w:val="center"/>
+          </w:tcPr>
+          <w:p>
+            <w:pPr>
+              <w:widowControl/>
+              <w:jc w:val="left"/>
+              <w:rPr>
+                <w:rFonts w:ascii="Consolas" w:eastAsia="宋体" w:hAnsi="Consolas" w:cs="宋体"/>
+                <w:i/>
+                <w:color w:val="333333"/>
+                <w:kern w:val="0"/>
+                <w:szCs w:val="21"/>
+                <w:bdr w:val="none" w:sz="0" w:space="0" w:color="auto" w:frame="1"/>
+              </w:rPr>
+            </w:pPr>
+            <w:r>
+              <w:rPr>
+                <w:rFonts w:ascii="Consolas" w:eastAsia="宋体" w:hAnsi="Consolas" w:cs="宋体" w:hint="eastAsia"/>
+                <w:i/>
+                <w:color w:val="333333"/>
+                <w:kern w:val="0"/>
+                <w:szCs w:val="21"/>
+                <w:bdr w:val="none" w:sz="0" w:space="0" w:color="auto" w:frame="1"/>
+              </w:rPr>
+              <w:t>分页查询</w:t>
+            </w:r>
+            <w:r>
+              <w:rPr>
+                <w:rFonts w:ascii="Consolas" w:eastAsia="宋体" w:hAnsi="Consolas" w:cs="宋体" w:hint="eastAsia"/>
+                <w:i/>
+                <w:color w:val="333333"/>
+                <w:kern w:val="0"/>
+                <w:szCs w:val="21"/>
+                <w:bdr w:val="none" w:sz="0" w:space="0" w:color="auto" w:frame="1"/>
+              </w:rPr>
+              <w:t>,</w:t>
+            </w:r>
+            <w:r>
+              <w:rPr>
+                <w:rFonts w:ascii="Consolas" w:eastAsia="宋体" w:hAnsi="Consolas" w:cs="宋体" w:hint="eastAsia"/>
+                <w:i/>
+                <w:color w:val="333333"/>
+                <w:kern w:val="0"/>
+                <w:szCs w:val="21"/>
+                <w:bdr w:val="none" w:sz="0" w:space="0" w:color="auto" w:frame="1"/>
+              </w:rPr>
+              <w:t>页码</w:t>
+            </w:r>
+            <w:r>
+              <w:rPr>
+                <w:rFonts w:ascii="Consolas" w:eastAsia="宋体" w:hAnsi="Consolas" w:cs="宋体" w:hint="eastAsia"/>
+                <w:i/>
+                <w:color w:val="333333"/>
+                <w:kern w:val="0"/>
+                <w:szCs w:val="21"/>
+                <w:bdr w:val="none" w:sz="0" w:space="0" w:color="auto" w:frame="1"/>
+              </w:rPr>
+              <w:t>(</w:t>
+            </w:r>
+            <w:r>
+              <w:rPr>
+                <w:rFonts w:ascii="Consolas" w:eastAsia="宋体" w:hAnsi="Consolas" w:cs="宋体"/>
+                <w:i/>
+                <w:color w:val="333333"/>
+                <w:kern w:val="0"/>
+                <w:szCs w:val="21"/>
+                <w:bdr w:val="none" w:sz="0" w:space="0" w:color="auto" w:frame="1"/>
+              </w:rPr>
+              <w:t>from 0)</w:t>
+            </w:r>
+          </w:p>
+        </w:tc>
+        <w:tc>
+          <w:tcPr>
+            <w:tcW w:w="1261" w:type="dxa"/>
+            <w:tcBorders>
+              <w:top w:val="single" w:sz="6" w:space="0" w:color="D9D9D9"/>
+              <w:left w:val="single" w:sz="6" w:space="0" w:color="D9D9D9"/>
+              <w:bottom w:val="single" w:sz="6" w:space="0" w:color="D9D9D9"/>
+              <w:right w:val="single" w:sz="6" w:space="0" w:color="D9D9D9"/>
+            </w:tcBorders>
+            <w:shd w:val="clear" w:color="auto" w:fill="FFFFFF"/>
+          </w:tcPr>
+          <w:p>
+            <w:pPr>
+              <w:widowControl/>
+              <w:jc w:val="left"/>
+              <w:rPr>
+                <w:rFonts w:ascii="Consolas" w:eastAsia="宋体" w:hAnsi="Consolas" w:cs="宋体" w:hint="eastAsia"/>
+                <w:i/>
+                <w:color w:val="333333"/>
+                <w:kern w:val="0"/>
+                <w:szCs w:val="21"/>
+                <w:bdr w:val="none" w:sz="0" w:space="0" w:color="auto" w:frame="1"/>
+              </w:rPr>
+            </w:pPr>
+          </w:p>
+        </w:tc>
+      </w:tr>
+      <w:tr>
+        <w:trPr>
+          <w:trHeight w:val="257"/>
+        </w:trPr>
+        <w:tc>
+          <w:tcPr>
+            <w:tcW w:w="1776" w:type="dxa"/>
+            <w:tcBorders>
+              <w:top w:val="single" w:sz="6" w:space="0" w:color="D9D9D9"/>
+              <w:left w:val="single" w:sz="6" w:space="0" w:color="D9D9D9"/>
+              <w:bottom w:val="single" w:sz="6" w:space="0" w:color="D9D9D9"/>
+              <w:right w:val="single" w:sz="6" w:space="0" w:color="D9D9D9"/>
+            </w:tcBorders>
+            <w:shd w:val="clear" w:color="auto" w:fill="FFFFFF"/>
+            <w:tcMar>
+              <w:top w:w="120" w:type="dxa"/>
+              <w:left w:w="195" w:type="dxa"/>
+              <w:bottom w:w="120" w:type="dxa"/>
+              <w:right w:w="195" w:type="dxa"/>
+            </w:tcMar>
+            <w:vAlign w:val="center"/>
+          </w:tcPr>
+          <w:p>
+            <w:pPr>
+              <w:widowControl/>
+              <w:jc w:val="left"/>
+              <w:rPr>
+                <w:rFonts w:ascii="Consolas" w:eastAsia="宋体" w:hAnsi="Consolas" w:cs="宋体"/>
+                <w:i/>
+                <w:color w:val="333333"/>
+                <w:kern w:val="0"/>
+                <w:szCs w:val="21"/>
+                <w:bdr w:val="none" w:sz="0" w:space="0" w:color="auto" w:frame="1"/>
+              </w:rPr>
+            </w:pPr>
             <w:r>
               <w:rPr>
                 <w:rFonts w:ascii="Consolas" w:eastAsia="宋体" w:hAnsi="Consolas" w:cs="宋体" w:hint="eastAsia"/>
@@ -12913,7 +12915,6 @@
               </w:rPr>
               <w:t>_page</w:t>
             </w:r>
-            <w:proofErr w:type="spellEnd"/>
           </w:p>
         </w:tc>
         <w:tc>
@@ -13013,29 +13014,16 @@
               </w:rPr>
               <w:t>,</w:t>
             </w:r>
-            <w:proofErr w:type="gramStart"/>
-            <w:r>
-              <w:rPr>
-                <w:rFonts w:ascii="Consolas" w:eastAsia="宋体" w:hAnsi="Consolas" w:cs="宋体" w:hint="eastAsia"/>
-                <w:i/>
-                <w:color w:val="333333"/>
-                <w:kern w:val="0"/>
-                <w:szCs w:val="21"/>
-                <w:bdr w:val="none" w:sz="0" w:space="0" w:color="auto" w:frame="1"/>
-              </w:rPr>
-              <w:t>页数据</w:t>
-            </w:r>
-            <w:proofErr w:type="gramEnd"/>
-            <w:r>
-              <w:rPr>
-                <w:rFonts w:ascii="Consolas" w:eastAsia="宋体" w:hAnsi="Consolas" w:cs="宋体" w:hint="eastAsia"/>
-                <w:i/>
-                <w:color w:val="333333"/>
-                <w:kern w:val="0"/>
-                <w:szCs w:val="21"/>
-                <w:bdr w:val="none" w:sz="0" w:space="0" w:color="auto" w:frame="1"/>
-              </w:rPr>
-              <w:t>条数</w:t>
+            <w:r>
+              <w:rPr>
+                <w:rFonts w:ascii="Consolas" w:eastAsia="宋体" w:hAnsi="Consolas" w:cs="宋体" w:hint="eastAsia"/>
+                <w:i/>
+                <w:color w:val="333333"/>
+                <w:kern w:val="0"/>
+                <w:szCs w:val="21"/>
+                <w:bdr w:val="none" w:sz="0" w:space="0" w:color="auto" w:frame="1"/>
+              </w:rPr>
+              <w:t>页数据条数</w:t>
             </w:r>
           </w:p>
         </w:tc>
@@ -13224,8 +13212,132 @@
                 <w:sz w:val="21"/>
                 <w:szCs w:val="21"/>
               </w:rPr>
+              <w:t xml:space="preserve">  }</w:t>
+            </w:r>
+          </w:p>
+          <w:p>
+            <w:pPr>
+              <w:pStyle w:val="HTML"/>
+              <w:rPr>
+                <w:rFonts w:ascii="微软雅黑" w:eastAsia="微软雅黑" w:hAnsi="微软雅黑"/>
+                <w:sz w:val="21"/>
+                <w:szCs w:val="21"/>
+              </w:rPr>
+            </w:pPr>
+            <w:r>
+              <w:rPr>
+                <w:rFonts w:ascii="微软雅黑" w:eastAsia="微软雅黑" w:hAnsi="微软雅黑"/>
+                <w:sz w:val="21"/>
+                <w:szCs w:val="21"/>
+              </w:rPr>
+              <w:t>"users":</w:t>
+            </w:r>
+          </w:p>
+          <w:p>
+            <w:pPr>
+              <w:pStyle w:val="HTML"/>
+              <w:rPr>
+                <w:rFonts w:ascii="微软雅黑" w:eastAsia="微软雅黑" w:hAnsi="微软雅黑"/>
+                <w:sz w:val="21"/>
+                <w:szCs w:val="21"/>
+              </w:rPr>
+            </w:pPr>
+            <w:r>
+              <w:rPr>
+                <w:rFonts w:ascii="微软雅黑" w:eastAsia="微软雅黑" w:hAnsi="微软雅黑"/>
+                <w:sz w:val="21"/>
+                <w:szCs w:val="21"/>
+              </w:rPr>
               <w:lastRenderedPageBreak/>
-              <w:t xml:space="preserve">  }</w:t>
+              <w:t>[{"code":"10001", "name":"</w:t>
+            </w:r>
+            <w:r>
+              <w:rPr>
+                <w:rFonts w:ascii="微软雅黑" w:eastAsia="微软雅黑" w:hAnsi="微软雅黑" w:hint="eastAsia"/>
+                <w:sz w:val="21"/>
+                <w:szCs w:val="21"/>
+              </w:rPr>
+              <w:t>张山</w:t>
+            </w:r>
+            <w:r>
+              <w:rPr>
+                <w:rFonts w:ascii="微软雅黑" w:eastAsia="微软雅黑" w:hAnsi="微软雅黑"/>
+                <w:sz w:val="21"/>
+                <w:szCs w:val="21"/>
+              </w:rPr>
+              <w:t>",  "</w:t>
+            </w:r>
+            <w:r>
+              <w:rPr>
+                <w:rFonts w:ascii="微软雅黑" w:eastAsia="微软雅黑" w:hAnsi="微软雅黑" w:hint="eastAsia"/>
+                <w:sz w:val="21"/>
+                <w:szCs w:val="21"/>
+              </w:rPr>
+              <w:t>id</w:t>
+            </w:r>
+            <w:r>
+              <w:rPr>
+                <w:rFonts w:ascii="微软雅黑" w:eastAsia="微软雅黑" w:hAnsi="微软雅黑"/>
+                <w:sz w:val="21"/>
+                <w:szCs w:val="21"/>
+              </w:rPr>
+              <w:t>_no": “</w:t>
+            </w:r>
+            <w:r>
+              <w:rPr>
+                <w:rFonts w:ascii="微软雅黑" w:eastAsia="微软雅黑" w:hAnsi="微软雅黑" w:hint="eastAsia"/>
+                <w:sz w:val="21"/>
+                <w:szCs w:val="21"/>
+              </w:rPr>
+              <w:t>JC</w:t>
+            </w:r>
+            <w:r>
+              <w:rPr>
+                <w:rFonts w:ascii="微软雅黑" w:eastAsia="微软雅黑" w:hAnsi="微软雅黑"/>
+                <w:sz w:val="21"/>
+                <w:szCs w:val="21"/>
+              </w:rPr>
+              <w:t>0001”,"password":"pass",   "</w:t>
+            </w:r>
+            <w:r>
+              <w:rPr>
+                <w:rFonts w:ascii="微软雅黑" w:eastAsia="微软雅黑" w:hAnsi="微软雅黑" w:hint="eastAsia"/>
+                <w:sz w:val="21"/>
+                <w:szCs w:val="21"/>
+              </w:rPr>
+              <w:t>organ</w:t>
+            </w:r>
+            <w:r>
+              <w:rPr>
+                <w:rFonts w:ascii="微软雅黑" w:eastAsia="微软雅黑" w:hAnsi="微软雅黑"/>
+                <w:sz w:val="21"/>
+                <w:szCs w:val="21"/>
+              </w:rPr>
+              <w:t>ization": "XX</w:t>
+            </w:r>
+            <w:r>
+              <w:rPr>
+                <w:rFonts w:ascii="微软雅黑" w:eastAsia="微软雅黑" w:hAnsi="微软雅黑" w:hint="eastAsia"/>
+                <w:sz w:val="21"/>
+                <w:szCs w:val="21"/>
+              </w:rPr>
+              <w:t>分局</w:t>
+            </w:r>
+            <w:r>
+              <w:rPr>
+                <w:rFonts w:ascii="微软雅黑" w:eastAsia="微软雅黑" w:hAnsi="微软雅黑"/>
+                <w:sz w:val="21"/>
+                <w:szCs w:val="21"/>
+              </w:rPr>
+              <w:t>", "phone_no": "13566225455"}]</w:t>
+            </w:r>
+            <w:r>
+              <w:rPr>
+                <w:rFonts w:ascii="微软雅黑" w:eastAsia="微软雅黑" w:hAnsi="微软雅黑" w:hint="eastAsia"/>
+                <w:sz w:val="21"/>
+                <w:szCs w:val="21"/>
+              </w:rPr>
+              <w:t>,</w:t>
             </w:r>
           </w:p>
           <w:p>
@@ -13243,25 +13355,7 @@
                 <w:sz w:val="21"/>
                 <w:szCs w:val="21"/>
               </w:rPr>
-              <w:t>"users":</w:t>
-            </w:r>
-          </w:p>
-          <w:p>
-            <w:pPr>
-              <w:pStyle w:val="HTML"/>
-              <w:rPr>
-                <w:rFonts w:ascii="微软雅黑" w:eastAsia="微软雅黑" w:hAnsi="微软雅黑"/>
-                <w:sz w:val="21"/>
-                <w:szCs w:val="21"/>
-              </w:rPr>
-            </w:pPr>
-            <w:r>
-              <w:rPr>
-                <w:rFonts w:ascii="微软雅黑" w:eastAsia="微软雅黑" w:hAnsi="微软雅黑"/>
-                <w:sz w:val="21"/>
-                <w:szCs w:val="21"/>
-              </w:rPr>
-              <w:t>[{"code":"10001", "name":"</w:t>
+              <w:t>"</w:t>
             </w:r>
             <w:r>
               <w:rPr>
@@ -13269,141 +13363,6 @@
                 <w:sz w:val="21"/>
                 <w:szCs w:val="21"/>
               </w:rPr>
-              <w:t>张山</w:t>
-            </w:r>
-            <w:r>
-              <w:rPr>
-                <w:rFonts w:ascii="微软雅黑" w:eastAsia="微软雅黑" w:hAnsi="微软雅黑"/>
-                <w:sz w:val="21"/>
-                <w:szCs w:val="21"/>
-              </w:rPr>
-              <w:t>",  "</w:t>
-            </w:r>
-            <w:proofErr w:type="spellStart"/>
-            <w:r>
-              <w:rPr>
-                <w:rFonts w:ascii="微软雅黑" w:eastAsia="微软雅黑" w:hAnsi="微软雅黑" w:hint="eastAsia"/>
-                <w:sz w:val="21"/>
-                <w:szCs w:val="21"/>
-              </w:rPr>
-              <w:t>id</w:t>
-            </w:r>
-            <w:r>
-              <w:rPr>
-                <w:rFonts w:ascii="微软雅黑" w:eastAsia="微软雅黑" w:hAnsi="微软雅黑"/>
-                <w:sz w:val="21"/>
-                <w:szCs w:val="21"/>
-              </w:rPr>
-              <w:t>_no</w:t>
-            </w:r>
-            <w:proofErr w:type="spellEnd"/>
-            <w:r>
-              <w:rPr>
-                <w:rFonts w:ascii="微软雅黑" w:eastAsia="微软雅黑" w:hAnsi="微软雅黑"/>
-                <w:sz w:val="21"/>
-                <w:szCs w:val="21"/>
-              </w:rPr>
-              <w:t>": “</w:t>
-            </w:r>
-            <w:r>
-              <w:rPr>
-                <w:rFonts w:ascii="微软雅黑" w:eastAsia="微软雅黑" w:hAnsi="微软雅黑" w:hint="eastAsia"/>
-                <w:sz w:val="21"/>
-                <w:szCs w:val="21"/>
-              </w:rPr>
-              <w:t>JC</w:t>
-            </w:r>
-            <w:r>
-              <w:rPr>
-                <w:rFonts w:ascii="微软雅黑" w:eastAsia="微软雅黑" w:hAnsi="微软雅黑"/>
-                <w:sz w:val="21"/>
-                <w:szCs w:val="21"/>
-              </w:rPr>
-              <w:t>0001”,"password":"pass",   "</w:t>
-            </w:r>
-            <w:r>
-              <w:rPr>
-                <w:rFonts w:ascii="微软雅黑" w:eastAsia="微软雅黑" w:hAnsi="微软雅黑" w:hint="eastAsia"/>
-                <w:sz w:val="21"/>
-                <w:szCs w:val="21"/>
-              </w:rPr>
-              <w:t>organ</w:t>
-            </w:r>
-            <w:r>
-              <w:rPr>
-                <w:rFonts w:ascii="微软雅黑" w:eastAsia="微软雅黑" w:hAnsi="微软雅黑"/>
-                <w:sz w:val="21"/>
-                <w:szCs w:val="21"/>
-              </w:rPr>
-              <w:t>ization": "XX</w:t>
-            </w:r>
-            <w:r>
-              <w:rPr>
-                <w:rFonts w:ascii="微软雅黑" w:eastAsia="微软雅黑" w:hAnsi="微软雅黑" w:hint="eastAsia"/>
-                <w:sz w:val="21"/>
-                <w:szCs w:val="21"/>
-              </w:rPr>
-              <w:t>分局</w:t>
-            </w:r>
-            <w:r>
-              <w:rPr>
-                <w:rFonts w:ascii="微软雅黑" w:eastAsia="微软雅黑" w:hAnsi="微软雅黑"/>
-                <w:sz w:val="21"/>
-                <w:szCs w:val="21"/>
-              </w:rPr>
-              <w:t>", "</w:t>
-            </w:r>
-            <w:proofErr w:type="spellStart"/>
-            <w:r>
-              <w:rPr>
-                <w:rFonts w:ascii="微软雅黑" w:eastAsia="微软雅黑" w:hAnsi="微软雅黑"/>
-                <w:sz w:val="21"/>
-                <w:szCs w:val="21"/>
-              </w:rPr>
-              <w:t>phone_no</w:t>
-            </w:r>
-            <w:proofErr w:type="spellEnd"/>
-            <w:r>
-              <w:rPr>
-                <w:rFonts w:ascii="微软雅黑" w:eastAsia="微软雅黑" w:hAnsi="微软雅黑"/>
-                <w:sz w:val="21"/>
-                <w:szCs w:val="21"/>
-              </w:rPr>
-              <w:t>": "13566225455"}]</w:t>
-            </w:r>
-            <w:r>
-              <w:rPr>
-                <w:rFonts w:ascii="微软雅黑" w:eastAsia="微软雅黑" w:hAnsi="微软雅黑" w:hint="eastAsia"/>
-                <w:sz w:val="21"/>
-                <w:szCs w:val="21"/>
-              </w:rPr>
-              <w:t>,</w:t>
-            </w:r>
-          </w:p>
-          <w:p>
-            <w:pPr>
-              <w:pStyle w:val="HTML"/>
-              <w:rPr>
-                <w:rFonts w:ascii="微软雅黑" w:eastAsia="微软雅黑" w:hAnsi="微软雅黑"/>
-                <w:sz w:val="21"/>
-                <w:szCs w:val="21"/>
-              </w:rPr>
-            </w:pPr>
-            <w:r>
-              <w:rPr>
-                <w:rFonts w:ascii="微软雅黑" w:eastAsia="微软雅黑" w:hAnsi="微软雅黑"/>
-                <w:sz w:val="21"/>
-                <w:szCs w:val="21"/>
-              </w:rPr>
-              <w:t>"</w:t>
-            </w:r>
-            <w:proofErr w:type="spellStart"/>
-            <w:r>
-              <w:rPr>
-                <w:rFonts w:ascii="微软雅黑" w:eastAsia="微软雅黑" w:hAnsi="微软雅黑" w:hint="eastAsia"/>
-                <w:sz w:val="21"/>
-                <w:szCs w:val="21"/>
-              </w:rPr>
               <w:t>page</w:t>
             </w:r>
             <w:r>
@@ -13412,19 +13371,8 @@
                 <w:sz w:val="21"/>
                 <w:szCs w:val="21"/>
               </w:rPr>
-              <w:t>nation</w:t>
-            </w:r>
-            <w:proofErr w:type="spellEnd"/>
-            <w:proofErr w:type="gramStart"/>
-            <w:r>
-              <w:rPr>
-                <w:rFonts w:ascii="微软雅黑" w:eastAsia="微软雅黑" w:hAnsi="微软雅黑"/>
-                <w:sz w:val="21"/>
-                <w:szCs w:val="21"/>
-              </w:rPr>
-              <w:t>":{</w:t>
-            </w:r>
-            <w:proofErr w:type="gramEnd"/>
+              <w:t>nation":{</w:t>
+            </w:r>
           </w:p>
           <w:p>
             <w:pPr>
@@ -14537,7 +14485,6 @@
                 <w:bdr w:val="none" w:sz="0" w:space="0" w:color="auto" w:frame="1"/>
               </w:rPr>
             </w:pPr>
-            <w:proofErr w:type="spellStart"/>
             <w:r>
               <w:rPr>
                 <w:rFonts w:ascii="Consolas" w:eastAsia="宋体" w:hAnsi="Consolas" w:cs="宋体" w:hint="eastAsia"/>
@@ -14560,7 +14507,6 @@
               </w:rPr>
               <w:t>nation</w:t>
             </w:r>
-            <w:proofErr w:type="spellEnd"/>
           </w:p>
         </w:tc>
         <w:tc>
@@ -14658,21 +14604,8 @@
                 <w:szCs w:val="21"/>
                 <w:bdr w:val="none" w:sz="0" w:space="0" w:color="auto" w:frame="1"/>
               </w:rPr>
-              <w:t>分</w:t>
-            </w:r>
-            <w:proofErr w:type="gramStart"/>
-            <w:r>
-              <w:rPr>
-                <w:rFonts w:ascii="Consolas" w:eastAsia="宋体" w:hAnsi="Consolas" w:cs="宋体" w:hint="eastAsia"/>
-                <w:i/>
-                <w:color w:val="333333"/>
-                <w:kern w:val="0"/>
-                <w:szCs w:val="21"/>
-                <w:bdr w:val="none" w:sz="0" w:space="0" w:color="auto" w:frame="1"/>
-              </w:rPr>
-              <w:t>页信息</w:t>
-            </w:r>
-            <w:proofErr w:type="gramEnd"/>
+              <w:t>分页信息</w:t>
+            </w:r>
           </w:p>
         </w:tc>
         <w:tc>
@@ -14942,7 +14875,6 @@
               </w:rPr>
               <w:t xml:space="preserve"> </w:t>
             </w:r>
-            <w:proofErr w:type="spellStart"/>
             <w:r>
               <w:rPr>
                 <w:rFonts w:ascii="Consolas" w:eastAsia="宋体" w:hAnsi="Consolas" w:cs="宋体" w:hint="eastAsia"/>
@@ -14965,7 +14897,6 @@
               </w:rPr>
               <w:t>_page</w:t>
             </w:r>
-            <w:proofErr w:type="spellEnd"/>
           </w:p>
         </w:tc>
         <w:tc>
@@ -15043,29 +14974,16 @@
                 <w:bdr w:val="none" w:sz="0" w:space="0" w:color="auto" w:frame="1"/>
               </w:rPr>
             </w:pPr>
-            <w:proofErr w:type="gramStart"/>
-            <w:r>
-              <w:rPr>
-                <w:rFonts w:ascii="Consolas" w:eastAsia="宋体" w:hAnsi="Consolas" w:cs="宋体" w:hint="eastAsia"/>
-                <w:i/>
-                <w:color w:val="333333"/>
-                <w:kern w:val="0"/>
-                <w:szCs w:val="21"/>
-                <w:bdr w:val="none" w:sz="0" w:space="0" w:color="auto" w:frame="1"/>
-              </w:rPr>
-              <w:t>页数据</w:t>
-            </w:r>
-            <w:proofErr w:type="gramEnd"/>
-            <w:r>
-              <w:rPr>
-                <w:rFonts w:ascii="Consolas" w:eastAsia="宋体" w:hAnsi="Consolas" w:cs="宋体" w:hint="eastAsia"/>
-                <w:i/>
-                <w:color w:val="333333"/>
-                <w:kern w:val="0"/>
-                <w:szCs w:val="21"/>
-                <w:bdr w:val="none" w:sz="0" w:space="0" w:color="auto" w:frame="1"/>
-              </w:rPr>
-              <w:t>条数</w:t>
+            <w:r>
+              <w:rPr>
+                <w:rFonts w:ascii="Consolas" w:eastAsia="宋体" w:hAnsi="Consolas" w:cs="宋体" w:hint="eastAsia"/>
+                <w:i/>
+                <w:color w:val="333333"/>
+                <w:kern w:val="0"/>
+                <w:szCs w:val="21"/>
+                <w:bdr w:val="none" w:sz="0" w:space="0" w:color="auto" w:frame="1"/>
+              </w:rPr>
+              <w:t>页数据条数</w:t>
             </w:r>
           </w:p>
         </w:tc>
@@ -15150,21 +15068,8 @@
                 <w:szCs w:val="21"/>
                 <w:bdr w:val="none" w:sz="0" w:space="0" w:color="auto" w:frame="1"/>
               </w:rPr>
-              <w:t xml:space="preserve"> </w:t>
-            </w:r>
-            <w:proofErr w:type="spellStart"/>
-            <w:r>
-              <w:rPr>
-                <w:rFonts w:ascii="Consolas" w:eastAsia="宋体" w:hAnsi="Consolas" w:cs="宋体"/>
-                <w:i/>
-                <w:color w:val="333333"/>
-                <w:kern w:val="0"/>
-                <w:szCs w:val="21"/>
-                <w:bdr w:val="none" w:sz="0" w:space="0" w:color="auto" w:frame="1"/>
-              </w:rPr>
-              <w:t>total_page</w:t>
-            </w:r>
-            <w:proofErr w:type="spellEnd"/>
+              <w:t xml:space="preserve"> total_page</w:t>
+            </w:r>
           </w:p>
         </w:tc>
         <w:tc>
@@ -15380,21 +15285,8 @@
                 <w:szCs w:val="21"/>
                 <w:bdr w:val="none" w:sz="0" w:space="0" w:color="auto" w:frame="1"/>
               </w:rPr>
-              <w:t xml:space="preserve">Array of </w:t>
-            </w:r>
-            <w:proofErr w:type="spellStart"/>
-            <w:r>
-              <w:rPr>
-                <w:rFonts w:ascii="Consolas" w:eastAsia="宋体" w:hAnsi="Consolas" w:cs="宋体"/>
-                <w:i/>
-                <w:color w:val="333333"/>
-                <w:kern w:val="0"/>
-                <w:szCs w:val="21"/>
-                <w:bdr w:val="none" w:sz="0" w:space="0" w:color="auto" w:frame="1"/>
-              </w:rPr>
-              <w:t>Ojects</w:t>
-            </w:r>
-            <w:proofErr w:type="spellEnd"/>
+              <w:t>Array of Ojects</w:t>
+            </w:r>
           </w:p>
         </w:tc>
         <w:tc>
@@ -15698,7 +15590,6 @@
                 <w:szCs w:val="21"/>
                 <w:bdr w:val="none" w:sz="0" w:space="0" w:color="auto" w:frame="1"/>
               </w:rPr>
-              <w:lastRenderedPageBreak/>
               <w:t>name</w:t>
             </w:r>
           </w:p>
@@ -15876,7 +15767,6 @@
                 <w:bdr w:val="none" w:sz="0" w:space="0" w:color="auto" w:frame="1"/>
               </w:rPr>
             </w:pPr>
-            <w:proofErr w:type="spellStart"/>
             <w:r>
               <w:rPr>
                 <w:rFonts w:ascii="Consolas" w:eastAsia="宋体" w:hAnsi="Consolas" w:cs="宋体"/>
@@ -15888,7 +15778,6 @@
               </w:rPr>
               <w:t>id_no</w:t>
             </w:r>
-            <w:proofErr w:type="spellEnd"/>
           </w:p>
         </w:tc>
         <w:tc>
@@ -16062,6 +15951,7 @@
                 <w:szCs w:val="21"/>
                 <w:bdr w:val="none" w:sz="0" w:space="0" w:color="auto" w:frame="1"/>
               </w:rPr>
+              <w:lastRenderedPageBreak/>
               <w:t>passcode</w:t>
             </w:r>
           </w:p>
@@ -16425,7 +16315,6 @@
                 <w:bdr w:val="none" w:sz="0" w:space="0" w:color="auto" w:frame="1"/>
               </w:rPr>
             </w:pPr>
-            <w:proofErr w:type="spellStart"/>
             <w:r>
               <w:rPr>
                 <w:rFonts w:ascii="Consolas" w:eastAsia="宋体" w:hAnsi="Consolas" w:cs="宋体"/>
@@ -16437,7 +16326,6 @@
               </w:rPr>
               <w:t>phone_no</w:t>
             </w:r>
-            <w:proofErr w:type="spellEnd"/>
           </w:p>
         </w:tc>
         <w:tc>
@@ -18533,7 +18421,6 @@
                 <w:bdr w:val="none" w:sz="0" w:space="0" w:color="auto" w:frame="1"/>
               </w:rPr>
             </w:pPr>
-            <w:proofErr w:type="spellStart"/>
             <w:r>
               <w:rPr>
                 <w:rFonts w:ascii="Consolas" w:eastAsia="宋体" w:hAnsi="Consolas" w:cs="宋体"/>
@@ -18567,7 +18454,6 @@
               </w:rPr>
               <w:t>_id</w:t>
             </w:r>
-            <w:proofErr w:type="spellEnd"/>
           </w:p>
         </w:tc>
         <w:tc>
@@ -18696,7 +18582,7 @@
               <w:widowControl/>
               <w:jc w:val="left"/>
               <w:rPr>
-                <w:rFonts w:ascii="Consolas" w:eastAsia="宋体" w:hAnsi="Consolas" w:cs="宋体" w:hint="eastAsia"/>
+                <w:rFonts w:ascii="Consolas" w:eastAsia="宋体" w:hAnsi="Consolas" w:cs="宋体"/>
                 <w:color w:val="333333"/>
                 <w:kern w:val="0"/>
                 <w:szCs w:val="21"/>
@@ -21740,7 +21626,6 @@
               </w:rPr>
               <w:t>cases</w:t>
             </w:r>
-            <w:proofErr w:type="gramStart"/>
             <w:r>
               <w:rPr>
                 <w:rFonts w:ascii="微软雅黑" w:eastAsia="微软雅黑" w:hAnsi="微软雅黑"/>
@@ -21749,7 +21634,6 @@
               </w:rPr>
               <w:t>":[</w:t>
             </w:r>
-            <w:proofErr w:type="gramEnd"/>
             <w:r>
               <w:rPr>
                 <w:rFonts w:ascii="微软雅黑" w:eastAsia="微软雅黑" w:hAnsi="微软雅黑"/>
@@ -24363,7 +24247,6 @@
                 <w:bdr w:val="none" w:sz="0" w:space="0" w:color="auto" w:frame="1"/>
               </w:rPr>
             </w:pPr>
-            <w:proofErr w:type="spellStart"/>
             <w:r>
               <w:rPr>
                 <w:rFonts w:ascii="Consolas" w:eastAsia="宋体" w:hAnsi="Consolas" w:cs="宋体" w:hint="eastAsia"/>
@@ -24386,7 +24269,6 @@
               </w:rPr>
               <w:t>_page</w:t>
             </w:r>
-            <w:proofErr w:type="spellEnd"/>
           </w:p>
         </w:tc>
         <w:tc>
@@ -24486,29 +24368,16 @@
               </w:rPr>
               <w:t>,</w:t>
             </w:r>
-            <w:proofErr w:type="gramStart"/>
-            <w:r>
-              <w:rPr>
-                <w:rFonts w:ascii="Consolas" w:eastAsia="宋体" w:hAnsi="Consolas" w:cs="宋体" w:hint="eastAsia"/>
-                <w:i/>
-                <w:color w:val="333333"/>
-                <w:kern w:val="0"/>
-                <w:szCs w:val="21"/>
-                <w:bdr w:val="none" w:sz="0" w:space="0" w:color="auto" w:frame="1"/>
-              </w:rPr>
-              <w:t>页数据</w:t>
-            </w:r>
-            <w:proofErr w:type="gramEnd"/>
-            <w:r>
-              <w:rPr>
-                <w:rFonts w:ascii="Consolas" w:eastAsia="宋体" w:hAnsi="Consolas" w:cs="宋体" w:hint="eastAsia"/>
-                <w:i/>
-                <w:color w:val="333333"/>
-                <w:kern w:val="0"/>
-                <w:szCs w:val="21"/>
-                <w:bdr w:val="none" w:sz="0" w:space="0" w:color="auto" w:frame="1"/>
-              </w:rPr>
-              <w:t>条数</w:t>
+            <w:r>
+              <w:rPr>
+                <w:rFonts w:ascii="Consolas" w:eastAsia="宋体" w:hAnsi="Consolas" w:cs="宋体" w:hint="eastAsia"/>
+                <w:i/>
+                <w:color w:val="333333"/>
+                <w:kern w:val="0"/>
+                <w:szCs w:val="21"/>
+                <w:bdr w:val="none" w:sz="0" w:space="0" w:color="auto" w:frame="1"/>
+              </w:rPr>
+              <w:t>页数据条数</w:t>
             </w:r>
           </w:p>
         </w:tc>
@@ -25023,7 +24892,6 @@
               </w:rPr>
               <w:t>"</w:t>
             </w:r>
-            <w:proofErr w:type="spellStart"/>
             <w:r>
               <w:rPr>
                 <w:rFonts w:ascii="微软雅黑" w:eastAsia="微软雅黑" w:hAnsi="微软雅黑" w:hint="eastAsia"/>
@@ -25038,19 +24906,8 @@
                 <w:sz w:val="21"/>
                 <w:szCs w:val="21"/>
               </w:rPr>
-              <w:t>nation</w:t>
-            </w:r>
-            <w:proofErr w:type="spellEnd"/>
-            <w:proofErr w:type="gramStart"/>
-            <w:r>
-              <w:rPr>
-                <w:rFonts w:ascii="微软雅黑" w:eastAsia="微软雅黑" w:hAnsi="微软雅黑"/>
-                <w:sz w:val="21"/>
-                <w:szCs w:val="21"/>
-              </w:rPr>
-              <w:t>":{</w:t>
-            </w:r>
-            <w:proofErr w:type="gramEnd"/>
+              <w:t>nation":{</w:t>
+            </w:r>
           </w:p>
           <w:p>
             <w:pPr>
@@ -26164,7 +26021,6 @@
                 <w:bdr w:val="none" w:sz="0" w:space="0" w:color="auto" w:frame="1"/>
               </w:rPr>
             </w:pPr>
-            <w:proofErr w:type="spellStart"/>
             <w:r>
               <w:rPr>
                 <w:rFonts w:ascii="Consolas" w:eastAsia="宋体" w:hAnsi="Consolas" w:cs="宋体" w:hint="eastAsia"/>
@@ -26187,7 +26043,6 @@
               </w:rPr>
               <w:t>nation</w:t>
             </w:r>
-            <w:proofErr w:type="spellEnd"/>
           </w:p>
         </w:tc>
         <w:tc>
@@ -26285,21 +26140,8 @@
                 <w:szCs w:val="21"/>
                 <w:bdr w:val="none" w:sz="0" w:space="0" w:color="auto" w:frame="1"/>
               </w:rPr>
-              <w:t>分</w:t>
-            </w:r>
-            <w:proofErr w:type="gramStart"/>
-            <w:r>
-              <w:rPr>
-                <w:rFonts w:ascii="Consolas" w:eastAsia="宋体" w:hAnsi="Consolas" w:cs="宋体" w:hint="eastAsia"/>
-                <w:i/>
-                <w:color w:val="333333"/>
-                <w:kern w:val="0"/>
-                <w:szCs w:val="21"/>
-                <w:bdr w:val="none" w:sz="0" w:space="0" w:color="auto" w:frame="1"/>
-              </w:rPr>
-              <w:t>页信息</w:t>
-            </w:r>
-            <w:proofErr w:type="gramEnd"/>
+              <w:t>分页信息</w:t>
+            </w:r>
           </w:p>
         </w:tc>
         <w:tc>
@@ -26569,7 +26411,6 @@
               </w:rPr>
               <w:t xml:space="preserve"> </w:t>
             </w:r>
-            <w:proofErr w:type="spellStart"/>
             <w:r>
               <w:rPr>
                 <w:rFonts w:ascii="Consolas" w:eastAsia="宋体" w:hAnsi="Consolas" w:cs="宋体" w:hint="eastAsia"/>
@@ -26592,7 +26433,6 @@
               </w:rPr>
               <w:t>_page</w:t>
             </w:r>
-            <w:proofErr w:type="spellEnd"/>
           </w:p>
         </w:tc>
         <w:tc>
@@ -26670,29 +26510,16 @@
                 <w:bdr w:val="none" w:sz="0" w:space="0" w:color="auto" w:frame="1"/>
               </w:rPr>
             </w:pPr>
-            <w:proofErr w:type="gramStart"/>
-            <w:r>
-              <w:rPr>
-                <w:rFonts w:ascii="Consolas" w:eastAsia="宋体" w:hAnsi="Consolas" w:cs="宋体" w:hint="eastAsia"/>
-                <w:i/>
-                <w:color w:val="333333"/>
-                <w:kern w:val="0"/>
-                <w:szCs w:val="21"/>
-                <w:bdr w:val="none" w:sz="0" w:space="0" w:color="auto" w:frame="1"/>
-              </w:rPr>
-              <w:t>页数据</w:t>
-            </w:r>
-            <w:proofErr w:type="gramEnd"/>
-            <w:r>
-              <w:rPr>
-                <w:rFonts w:ascii="Consolas" w:eastAsia="宋体" w:hAnsi="Consolas" w:cs="宋体" w:hint="eastAsia"/>
-                <w:i/>
-                <w:color w:val="333333"/>
-                <w:kern w:val="0"/>
-                <w:szCs w:val="21"/>
-                <w:bdr w:val="none" w:sz="0" w:space="0" w:color="auto" w:frame="1"/>
-              </w:rPr>
-              <w:t>条数</w:t>
+            <w:r>
+              <w:rPr>
+                <w:rFonts w:ascii="Consolas" w:eastAsia="宋体" w:hAnsi="Consolas" w:cs="宋体" w:hint="eastAsia"/>
+                <w:i/>
+                <w:color w:val="333333"/>
+                <w:kern w:val="0"/>
+                <w:szCs w:val="21"/>
+                <w:bdr w:val="none" w:sz="0" w:space="0" w:color="auto" w:frame="1"/>
+              </w:rPr>
+              <w:t>页数据条数</w:t>
             </w:r>
           </w:p>
         </w:tc>
@@ -26777,21 +26604,8 @@
                 <w:szCs w:val="21"/>
                 <w:bdr w:val="none" w:sz="0" w:space="0" w:color="auto" w:frame="1"/>
               </w:rPr>
-              <w:t xml:space="preserve"> </w:t>
-            </w:r>
-            <w:proofErr w:type="spellStart"/>
-            <w:r>
-              <w:rPr>
-                <w:rFonts w:ascii="Consolas" w:eastAsia="宋体" w:hAnsi="Consolas" w:cs="宋体"/>
-                <w:i/>
-                <w:color w:val="333333"/>
-                <w:kern w:val="0"/>
-                <w:szCs w:val="21"/>
-                <w:bdr w:val="none" w:sz="0" w:space="0" w:color="auto" w:frame="1"/>
-              </w:rPr>
-              <w:t>total_page</w:t>
-            </w:r>
-            <w:proofErr w:type="spellEnd"/>
+              <w:t xml:space="preserve"> total_page</w:t>
+            </w:r>
           </w:p>
         </w:tc>
         <w:tc>
@@ -27544,7 +27358,6 @@
                 <w:bdr w:val="none" w:sz="0" w:space="0" w:color="auto" w:frame="1"/>
               </w:rPr>
             </w:pPr>
-            <w:proofErr w:type="spellStart"/>
             <w:r>
               <w:rPr>
                 <w:rFonts w:ascii="Consolas" w:eastAsia="宋体" w:hAnsi="Consolas" w:cs="宋体"/>
@@ -27578,7 +27391,6 @@
               </w:rPr>
               <w:t>_dt</w:t>
             </w:r>
-            <w:proofErr w:type="spellEnd"/>
           </w:p>
         </w:tc>
         <w:tc>
@@ -27809,7 +27621,6 @@
                 <w:bdr w:val="none" w:sz="0" w:space="0" w:color="auto" w:frame="1"/>
               </w:rPr>
             </w:pPr>
-            <w:proofErr w:type="spellStart"/>
             <w:r>
               <w:rPr>
                 <w:rFonts w:ascii="Consolas" w:eastAsia="宋体" w:hAnsi="Consolas" w:cs="宋体"/>
@@ -27843,7 +27654,6 @@
               </w:rPr>
               <w:t>_uid</w:t>
             </w:r>
-            <w:proofErr w:type="spellEnd"/>
           </w:p>
         </w:tc>
         <w:tc>
@@ -28030,7 +27840,6 @@
                 <w:bdr w:val="none" w:sz="0" w:space="0" w:color="auto" w:frame="1"/>
               </w:rPr>
             </w:pPr>
-            <w:proofErr w:type="spellStart"/>
             <w:r>
               <w:rPr>
                 <w:rFonts w:ascii="Consolas" w:eastAsia="宋体" w:hAnsi="Consolas" w:cs="宋体"/>
@@ -28064,7 +27873,6 @@
               </w:rPr>
               <w:t>_ver</w:t>
             </w:r>
-            <w:proofErr w:type="spellEnd"/>
           </w:p>
         </w:tc>
         <w:tc>
@@ -28175,29 +27983,16 @@
               </w:rPr>
               <w:t>(</w:t>
             </w:r>
-            <w:proofErr w:type="gramStart"/>
-            <w:r>
-              <w:rPr>
-                <w:rFonts w:ascii="Consolas" w:eastAsia="宋体" w:hAnsi="Consolas" w:cs="宋体" w:hint="eastAsia"/>
-                <w:i/>
-                <w:color w:val="333333"/>
-                <w:kern w:val="0"/>
-                <w:szCs w:val="21"/>
-                <w:bdr w:val="none" w:sz="0" w:space="0" w:color="auto" w:frame="1"/>
-              </w:rPr>
-              <w:t>若案件</w:t>
-            </w:r>
-            <w:proofErr w:type="gramEnd"/>
-            <w:r>
-              <w:rPr>
-                <w:rFonts w:ascii="Consolas" w:eastAsia="宋体" w:hAnsi="Consolas" w:cs="宋体" w:hint="eastAsia"/>
-                <w:i/>
-                <w:color w:val="333333"/>
-                <w:kern w:val="0"/>
-                <w:szCs w:val="21"/>
-                <w:bdr w:val="none" w:sz="0" w:space="0" w:color="auto" w:frame="1"/>
-              </w:rPr>
-              <w:t>内数据</w:t>
+            <w:r>
+              <w:rPr>
+                <w:rFonts w:ascii="Consolas" w:eastAsia="宋体" w:hAnsi="Consolas" w:cs="宋体" w:hint="eastAsia"/>
+                <w:i/>
+                <w:color w:val="333333"/>
+                <w:kern w:val="0"/>
+                <w:szCs w:val="21"/>
+                <w:bdr w:val="none" w:sz="0" w:space="0" w:color="auto" w:frame="1"/>
+              </w:rPr>
+              <w:t>若案件内数据</w:t>
             </w:r>
             <w:r>
               <w:rPr>
@@ -28548,7 +28343,6 @@
               </w:rPr>
               <w:t>members</w:t>
             </w:r>
-            <w:proofErr w:type="gramStart"/>
             <w:r>
               <w:rPr>
                 <w:rFonts w:ascii="微软雅黑" w:eastAsia="微软雅黑" w:hAnsi="微软雅黑"/>
@@ -28563,16 +28357,7 @@
                 <w:sz w:val="21"/>
                 <w:szCs w:val="21"/>
               </w:rPr>
-              <w:t>:[</w:t>
-            </w:r>
-            <w:proofErr w:type="gramEnd"/>
-            <w:r>
-              <w:rPr>
-                <w:rFonts w:ascii="微软雅黑" w:eastAsia="微软雅黑" w:hAnsi="微软雅黑"/>
-                <w:sz w:val="21"/>
-                <w:szCs w:val="21"/>
-              </w:rPr>
-              <w:t>2001,2002]</w:t>
+              <w:t>:[2001,2002]</w:t>
             </w:r>
           </w:p>
           <w:p>
@@ -30653,7 +30438,6 @@
               </w:rPr>
               <w:t>members</w:t>
             </w:r>
-            <w:proofErr w:type="gramStart"/>
             <w:r>
               <w:rPr>
                 <w:rFonts w:ascii="微软雅黑" w:eastAsia="微软雅黑" w:hAnsi="微软雅黑"/>
@@ -30668,16 +30452,7 @@
                 <w:sz w:val="21"/>
                 <w:szCs w:val="21"/>
               </w:rPr>
-              <w:t>:[</w:t>
-            </w:r>
-            <w:proofErr w:type="gramEnd"/>
-            <w:r>
-              <w:rPr>
-                <w:rFonts w:ascii="微软雅黑" w:eastAsia="微软雅黑" w:hAnsi="微软雅黑"/>
-                <w:sz w:val="21"/>
-                <w:szCs w:val="21"/>
-              </w:rPr>
-              <w:t>2001,2002]</w:t>
+              <w:t>:[2001,2002]</w:t>
             </w:r>
           </w:p>
           <w:p>
@@ -33304,7 +33079,6 @@
               </w:rPr>
               <w:t>members</w:t>
             </w:r>
-            <w:proofErr w:type="gramStart"/>
             <w:r>
               <w:rPr>
                 <w:rFonts w:ascii="微软雅黑" w:eastAsia="微软雅黑" w:hAnsi="微软雅黑"/>
@@ -33319,16 +33093,7 @@
                 <w:sz w:val="21"/>
                 <w:szCs w:val="21"/>
               </w:rPr>
-              <w:t>:[</w:t>
-            </w:r>
-            <w:proofErr w:type="gramEnd"/>
-            <w:r>
-              <w:rPr>
-                <w:rFonts w:ascii="微软雅黑" w:eastAsia="微软雅黑" w:hAnsi="微软雅黑"/>
-                <w:sz w:val="21"/>
-                <w:szCs w:val="21"/>
-              </w:rPr>
-              <w:t>2001,2002]</w:t>
+              <w:t>:[2001,2002]</w:t>
             </w:r>
           </w:p>
           <w:p>
@@ -35582,7 +35347,6 @@
                 <w:bdr w:val="none" w:sz="0" w:space="0" w:color="auto" w:frame="1"/>
               </w:rPr>
             </w:pPr>
-            <w:proofErr w:type="spellStart"/>
             <w:r>
               <w:rPr>
                 <w:rFonts w:ascii="Consolas" w:eastAsia="宋体" w:hAnsi="Consolas" w:cs="宋体"/>
@@ -35616,7 +35380,6 @@
               </w:rPr>
               <w:t>_type</w:t>
             </w:r>
-            <w:proofErr w:type="spellEnd"/>
           </w:p>
         </w:tc>
         <w:tc>
@@ -35738,29 +35501,16 @@
               </w:rPr>
               <w:t>:</w:t>
             </w:r>
-            <w:proofErr w:type="gramStart"/>
-            <w:r>
-              <w:rPr>
-                <w:rFonts w:ascii="Consolas" w:eastAsia="宋体" w:hAnsi="Consolas" w:cs="宋体" w:hint="eastAsia"/>
-                <w:i/>
-                <w:color w:val="333333"/>
-                <w:kern w:val="0"/>
-                <w:szCs w:val="21"/>
-                <w:bdr w:val="none" w:sz="0" w:space="0" w:color="auto" w:frame="1"/>
-              </w:rPr>
-              <w:t>源数据</w:t>
-            </w:r>
-            <w:proofErr w:type="gramEnd"/>
-            <w:r>
-              <w:rPr>
-                <w:rFonts w:ascii="Consolas" w:eastAsia="宋体" w:hAnsi="Consolas" w:cs="宋体" w:hint="eastAsia"/>
-                <w:i/>
-                <w:color w:val="333333"/>
-                <w:kern w:val="0"/>
-                <w:szCs w:val="21"/>
-                <w:bdr w:val="none" w:sz="0" w:space="0" w:color="auto" w:frame="1"/>
-              </w:rPr>
-              <w:t>文件</w:t>
+            <w:r>
+              <w:rPr>
+                <w:rFonts w:ascii="Consolas" w:eastAsia="宋体" w:hAnsi="Consolas" w:cs="宋体" w:hint="eastAsia"/>
+                <w:i/>
+                <w:color w:val="333333"/>
+                <w:kern w:val="0"/>
+                <w:szCs w:val="21"/>
+                <w:bdr w:val="none" w:sz="0" w:space="0" w:color="auto" w:frame="1"/>
+              </w:rPr>
+              <w:t>源数据文件</w:t>
             </w:r>
             <w:r>
               <w:rPr>
@@ -37470,7 +37220,6 @@
               </w:rPr>
               <w:t>"</w:t>
             </w:r>
-            <w:proofErr w:type="spellStart"/>
             <w:r>
               <w:rPr>
                 <w:rFonts w:ascii="微软雅黑" w:eastAsia="微软雅黑" w:hAnsi="微软雅黑" w:hint="eastAsia"/>
@@ -37495,8 +37244,6 @@
               </w:rPr>
               <w:t>s</w:t>
             </w:r>
-            <w:proofErr w:type="spellEnd"/>
-            <w:proofErr w:type="gramStart"/>
             <w:r>
               <w:rPr>
                 <w:rFonts w:ascii="微软雅黑" w:eastAsia="微软雅黑" w:hAnsi="微软雅黑"/>
@@ -37521,7 +37268,6 @@
               </w:rPr>
               <w:t>[</w:t>
             </w:r>
-            <w:proofErr w:type="gramEnd"/>
             <w:r>
               <w:rPr>
                 <w:rFonts w:ascii="微软雅黑" w:eastAsia="微软雅黑" w:hAnsi="微软雅黑"/>
@@ -37987,7 +37733,6 @@
                 <w:bdr w:val="none" w:sz="0" w:space="0" w:color="auto" w:frame="1"/>
               </w:rPr>
             </w:pPr>
-            <w:proofErr w:type="spellStart"/>
             <w:r>
               <w:rPr>
                 <w:rFonts w:ascii="Consolas" w:eastAsia="宋体" w:hAnsi="Consolas" w:cs="宋体"/>
@@ -38032,7 +37777,6 @@
               </w:rPr>
               <w:t>ids</w:t>
             </w:r>
-            <w:proofErr w:type="spellEnd"/>
           </w:p>
         </w:tc>
         <w:tc>
@@ -40207,7 +39951,6 @@
                 <w:bdr w:val="none" w:sz="0" w:space="0" w:color="auto" w:frame="1"/>
               </w:rPr>
             </w:pPr>
-            <w:proofErr w:type="spellStart"/>
             <w:r>
               <w:rPr>
                 <w:rFonts w:ascii="Consolas" w:eastAsia="宋体" w:hAnsi="Consolas" w:cs="宋体"/>
@@ -40220,7 +39963,6 @@
               <w:lastRenderedPageBreak/>
               <w:t>file_id</w:t>
             </w:r>
-            <w:proofErr w:type="spellEnd"/>
           </w:p>
         </w:tc>
         <w:tc>
@@ -40406,7 +40148,6 @@
                 <w:bdr w:val="none" w:sz="0" w:space="0" w:color="auto" w:frame="1"/>
               </w:rPr>
             </w:pPr>
-            <w:proofErr w:type="spellStart"/>
             <w:r>
               <w:rPr>
                 <w:rFonts w:ascii="Consolas" w:eastAsia="宋体" w:hAnsi="Consolas" w:cs="宋体"/>
@@ -40440,7 +40181,6 @@
               </w:rPr>
               <w:t>_type</w:t>
             </w:r>
-            <w:proofErr w:type="spellEnd"/>
           </w:p>
         </w:tc>
         <w:tc>
@@ -40562,29 +40302,16 @@
               </w:rPr>
               <w:t>:</w:t>
             </w:r>
-            <w:proofErr w:type="gramStart"/>
-            <w:r>
-              <w:rPr>
-                <w:rFonts w:ascii="Consolas" w:eastAsia="宋体" w:hAnsi="Consolas" w:cs="宋体" w:hint="eastAsia"/>
-                <w:i/>
-                <w:color w:val="333333"/>
-                <w:kern w:val="0"/>
-                <w:szCs w:val="21"/>
-                <w:bdr w:val="none" w:sz="0" w:space="0" w:color="auto" w:frame="1"/>
-              </w:rPr>
-              <w:t>源数据</w:t>
-            </w:r>
-            <w:proofErr w:type="gramEnd"/>
-            <w:r>
-              <w:rPr>
-                <w:rFonts w:ascii="Consolas" w:eastAsia="宋体" w:hAnsi="Consolas" w:cs="宋体" w:hint="eastAsia"/>
-                <w:i/>
-                <w:color w:val="333333"/>
-                <w:kern w:val="0"/>
-                <w:szCs w:val="21"/>
-                <w:bdr w:val="none" w:sz="0" w:space="0" w:color="auto" w:frame="1"/>
-              </w:rPr>
-              <w:t>文件</w:t>
+            <w:r>
+              <w:rPr>
+                <w:rFonts w:ascii="Consolas" w:eastAsia="宋体" w:hAnsi="Consolas" w:cs="宋体" w:hint="eastAsia"/>
+                <w:i/>
+                <w:color w:val="333333"/>
+                <w:kern w:val="0"/>
+                <w:szCs w:val="21"/>
+                <w:bdr w:val="none" w:sz="0" w:space="0" w:color="auto" w:frame="1"/>
+              </w:rPr>
+              <w:t>源数据文件</w:t>
             </w:r>
             <w:r>
               <w:rPr>
@@ -42599,7 +42326,6 @@
                 <w:bdr w:val="none" w:sz="0" w:space="0" w:color="auto" w:frame="1"/>
               </w:rPr>
             </w:pPr>
-            <w:proofErr w:type="spellStart"/>
             <w:r>
               <w:rPr>
                 <w:rFonts w:ascii="Consolas" w:eastAsia="宋体" w:hAnsi="Consolas" w:cs="宋体"/>
@@ -42633,7 +42359,6 @@
               </w:rPr>
               <w:t>_id</w:t>
             </w:r>
-            <w:proofErr w:type="spellEnd"/>
           </w:p>
         </w:tc>
         <w:tc>
@@ -43015,7 +42740,6 @@
                 <w:bdr w:val="none" w:sz="0" w:space="0" w:color="auto" w:frame="1"/>
               </w:rPr>
             </w:pPr>
-            <w:proofErr w:type="spellStart"/>
             <w:r>
               <w:rPr>
                 <w:rFonts w:ascii="Consolas" w:eastAsia="宋体" w:hAnsi="Consolas" w:cs="宋体" w:hint="eastAsia"/>
@@ -43038,7 +42762,6 @@
               </w:rPr>
               <w:t>_page</w:t>
             </w:r>
-            <w:proofErr w:type="spellEnd"/>
           </w:p>
         </w:tc>
         <w:tc>
@@ -43138,29 +42861,16 @@
               </w:rPr>
               <w:t>,</w:t>
             </w:r>
-            <w:proofErr w:type="gramStart"/>
-            <w:r>
-              <w:rPr>
-                <w:rFonts w:ascii="Consolas" w:eastAsia="宋体" w:hAnsi="Consolas" w:cs="宋体" w:hint="eastAsia"/>
-                <w:i/>
-                <w:color w:val="333333"/>
-                <w:kern w:val="0"/>
-                <w:szCs w:val="21"/>
-                <w:bdr w:val="none" w:sz="0" w:space="0" w:color="auto" w:frame="1"/>
-              </w:rPr>
-              <w:t>页数据</w:t>
-            </w:r>
-            <w:proofErr w:type="gramEnd"/>
-            <w:r>
-              <w:rPr>
-                <w:rFonts w:ascii="Consolas" w:eastAsia="宋体" w:hAnsi="Consolas" w:cs="宋体" w:hint="eastAsia"/>
-                <w:i/>
-                <w:color w:val="333333"/>
-                <w:kern w:val="0"/>
-                <w:szCs w:val="21"/>
-                <w:bdr w:val="none" w:sz="0" w:space="0" w:color="auto" w:frame="1"/>
-              </w:rPr>
-              <w:t>条数</w:t>
+            <w:r>
+              <w:rPr>
+                <w:rFonts w:ascii="Consolas" w:eastAsia="宋体" w:hAnsi="Consolas" w:cs="宋体" w:hint="eastAsia"/>
+                <w:i/>
+                <w:color w:val="333333"/>
+                <w:kern w:val="0"/>
+                <w:szCs w:val="21"/>
+                <w:bdr w:val="none" w:sz="0" w:space="0" w:color="auto" w:frame="1"/>
+              </w:rPr>
+              <w:t>页数据条数</w:t>
             </w:r>
           </w:p>
         </w:tc>
@@ -43673,7 +43383,6 @@
               </w:rPr>
               <w:t>"</w:t>
             </w:r>
-            <w:proofErr w:type="spellStart"/>
             <w:r>
               <w:rPr>
                 <w:rFonts w:ascii="微软雅黑" w:eastAsia="微软雅黑" w:hAnsi="微软雅黑"/>
@@ -43682,7 +43391,6 @@
               </w:rPr>
               <w:t>url</w:t>
             </w:r>
-            <w:proofErr w:type="spellEnd"/>
             <w:r>
               <w:rPr>
                 <w:rFonts w:ascii="微软雅黑" w:eastAsia="微软雅黑" w:hAnsi="微软雅黑"/>
@@ -43758,7 +43466,6 @@
               <w:lastRenderedPageBreak/>
               <w:t>"</w:t>
             </w:r>
-            <w:proofErr w:type="spellStart"/>
             <w:r>
               <w:rPr>
                 <w:rFonts w:ascii="微软雅黑" w:eastAsia="微软雅黑" w:hAnsi="微软雅黑" w:hint="eastAsia"/>
@@ -43773,19 +43480,8 @@
                 <w:sz w:val="21"/>
                 <w:szCs w:val="21"/>
               </w:rPr>
-              <w:t>nation</w:t>
-            </w:r>
-            <w:proofErr w:type="spellEnd"/>
-            <w:proofErr w:type="gramStart"/>
-            <w:r>
-              <w:rPr>
-                <w:rFonts w:ascii="微软雅黑" w:eastAsia="微软雅黑" w:hAnsi="微软雅黑"/>
-                <w:sz w:val="21"/>
-                <w:szCs w:val="21"/>
-              </w:rPr>
-              <w:t>":{</w:t>
-            </w:r>
-            <w:proofErr w:type="gramEnd"/>
+              <w:t>nation":{</w:t>
+            </w:r>
           </w:p>
           <w:p>
             <w:pPr>
@@ -44898,7 +44594,6 @@
                 <w:bdr w:val="none" w:sz="0" w:space="0" w:color="auto" w:frame="1"/>
               </w:rPr>
             </w:pPr>
-            <w:proofErr w:type="spellStart"/>
             <w:r>
               <w:rPr>
                 <w:rFonts w:ascii="Consolas" w:eastAsia="宋体" w:hAnsi="Consolas" w:cs="宋体" w:hint="eastAsia"/>
@@ -44921,7 +44616,6 @@
               </w:rPr>
               <w:t>nation</w:t>
             </w:r>
-            <w:proofErr w:type="spellEnd"/>
           </w:p>
         </w:tc>
         <w:tc>
@@ -45019,21 +44713,8 @@
                 <w:szCs w:val="21"/>
                 <w:bdr w:val="none" w:sz="0" w:space="0" w:color="auto" w:frame="1"/>
               </w:rPr>
-              <w:t>分</w:t>
-            </w:r>
-            <w:proofErr w:type="gramStart"/>
-            <w:r>
-              <w:rPr>
-                <w:rFonts w:ascii="Consolas" w:eastAsia="宋体" w:hAnsi="Consolas" w:cs="宋体" w:hint="eastAsia"/>
-                <w:i/>
-                <w:color w:val="333333"/>
-                <w:kern w:val="0"/>
-                <w:szCs w:val="21"/>
-                <w:bdr w:val="none" w:sz="0" w:space="0" w:color="auto" w:frame="1"/>
-              </w:rPr>
-              <w:t>页信息</w:t>
-            </w:r>
-            <w:proofErr w:type="gramEnd"/>
+              <w:t>分页信息</w:t>
+            </w:r>
           </w:p>
         </w:tc>
         <w:tc>
@@ -45303,7 +44984,6 @@
               </w:rPr>
               <w:t xml:space="preserve"> </w:t>
             </w:r>
-            <w:proofErr w:type="spellStart"/>
             <w:r>
               <w:rPr>
                 <w:rFonts w:ascii="Consolas" w:eastAsia="宋体" w:hAnsi="Consolas" w:cs="宋体" w:hint="eastAsia"/>
@@ -45326,7 +45006,6 @@
               </w:rPr>
               <w:t>_page</w:t>
             </w:r>
-            <w:proofErr w:type="spellEnd"/>
           </w:p>
         </w:tc>
         <w:tc>
@@ -45404,29 +45083,16 @@
                 <w:bdr w:val="none" w:sz="0" w:space="0" w:color="auto" w:frame="1"/>
               </w:rPr>
             </w:pPr>
-            <w:proofErr w:type="gramStart"/>
-            <w:r>
-              <w:rPr>
-                <w:rFonts w:ascii="Consolas" w:eastAsia="宋体" w:hAnsi="Consolas" w:cs="宋体" w:hint="eastAsia"/>
-                <w:i/>
-                <w:color w:val="333333"/>
-                <w:kern w:val="0"/>
-                <w:szCs w:val="21"/>
-                <w:bdr w:val="none" w:sz="0" w:space="0" w:color="auto" w:frame="1"/>
-              </w:rPr>
-              <w:t>页数据</w:t>
-            </w:r>
-            <w:proofErr w:type="gramEnd"/>
-            <w:r>
-              <w:rPr>
-                <w:rFonts w:ascii="Consolas" w:eastAsia="宋体" w:hAnsi="Consolas" w:cs="宋体" w:hint="eastAsia"/>
-                <w:i/>
-                <w:color w:val="333333"/>
-                <w:kern w:val="0"/>
-                <w:szCs w:val="21"/>
-                <w:bdr w:val="none" w:sz="0" w:space="0" w:color="auto" w:frame="1"/>
-              </w:rPr>
-              <w:t>条数</w:t>
+            <w:r>
+              <w:rPr>
+                <w:rFonts w:ascii="Consolas" w:eastAsia="宋体" w:hAnsi="Consolas" w:cs="宋体" w:hint="eastAsia"/>
+                <w:i/>
+                <w:color w:val="333333"/>
+                <w:kern w:val="0"/>
+                <w:szCs w:val="21"/>
+                <w:bdr w:val="none" w:sz="0" w:space="0" w:color="auto" w:frame="1"/>
+              </w:rPr>
+              <w:t>页数据条数</w:t>
             </w:r>
           </w:p>
         </w:tc>
@@ -45511,21 +45177,8 @@
                 <w:szCs w:val="21"/>
                 <w:bdr w:val="none" w:sz="0" w:space="0" w:color="auto" w:frame="1"/>
               </w:rPr>
-              <w:t xml:space="preserve"> </w:t>
-            </w:r>
-            <w:proofErr w:type="spellStart"/>
-            <w:r>
-              <w:rPr>
-                <w:rFonts w:ascii="Consolas" w:eastAsia="宋体" w:hAnsi="Consolas" w:cs="宋体"/>
-                <w:i/>
-                <w:color w:val="333333"/>
-                <w:kern w:val="0"/>
-                <w:szCs w:val="21"/>
-                <w:bdr w:val="none" w:sz="0" w:space="0" w:color="auto" w:frame="1"/>
-              </w:rPr>
-              <w:t>total_page</w:t>
-            </w:r>
-            <w:proofErr w:type="spellEnd"/>
+              <w:t xml:space="preserve"> total_page</w:t>
+            </w:r>
           </w:p>
         </w:tc>
         <w:tc>
@@ -45873,7 +45526,6 @@
                 <w:bdr w:val="none" w:sz="0" w:space="0" w:color="auto" w:frame="1"/>
               </w:rPr>
             </w:pPr>
-            <w:proofErr w:type="spellStart"/>
             <w:r>
               <w:rPr>
                 <w:rFonts w:ascii="Consolas" w:eastAsia="宋体" w:hAnsi="Consolas" w:cs="宋体"/>
@@ -45918,7 +45570,6 @@
               </w:rPr>
               <w:t>d</w:t>
             </w:r>
-            <w:proofErr w:type="spellEnd"/>
           </w:p>
         </w:tc>
         <w:tc>
@@ -46105,7 +45756,6 @@
                 <w:bdr w:val="none" w:sz="0" w:space="0" w:color="auto" w:frame="1"/>
               </w:rPr>
             </w:pPr>
-            <w:proofErr w:type="spellStart"/>
             <w:r>
               <w:rPr>
                 <w:rFonts w:ascii="Consolas" w:eastAsia="宋体" w:hAnsi="Consolas" w:cs="宋体"/>
@@ -46117,7 +45767,6 @@
               </w:rPr>
               <w:t>file_id</w:t>
             </w:r>
-            <w:proofErr w:type="spellEnd"/>
           </w:p>
         </w:tc>
         <w:tc>
@@ -46304,7 +45953,6 @@
                 <w:bdr w:val="none" w:sz="0" w:space="0" w:color="auto" w:frame="1"/>
               </w:rPr>
             </w:pPr>
-            <w:proofErr w:type="spellStart"/>
             <w:r>
               <w:rPr>
                 <w:rFonts w:ascii="Consolas" w:eastAsia="宋体" w:hAnsi="Consolas" w:cs="宋体"/>
@@ -46338,7 +45986,6 @@
               </w:rPr>
               <w:t>_dt</w:t>
             </w:r>
-            <w:proofErr w:type="spellEnd"/>
           </w:p>
         </w:tc>
         <w:tc>
@@ -46591,7 +46238,6 @@
                 <w:bdr w:val="none" w:sz="0" w:space="0" w:color="auto" w:frame="1"/>
               </w:rPr>
             </w:pPr>
-            <w:proofErr w:type="spellStart"/>
             <w:r>
               <w:rPr>
                 <w:rFonts w:ascii="Consolas" w:eastAsia="宋体" w:hAnsi="Consolas" w:cs="宋体"/>
@@ -46625,7 +46271,6 @@
               </w:rPr>
               <w:t>_uid</w:t>
             </w:r>
-            <w:proofErr w:type="spellEnd"/>
           </w:p>
         </w:tc>
         <w:tc>
@@ -46834,7 +46479,6 @@
                 <w:bdr w:val="none" w:sz="0" w:space="0" w:color="auto" w:frame="1"/>
               </w:rPr>
             </w:pPr>
-            <w:proofErr w:type="spellStart"/>
             <w:r>
               <w:rPr>
                 <w:rFonts w:ascii="Consolas" w:eastAsia="宋体" w:hAnsi="Consolas" w:cs="宋体" w:hint="eastAsia"/>
@@ -46857,7 +46501,6 @@
               </w:rPr>
               <w:t>rl</w:t>
             </w:r>
-            <w:proofErr w:type="spellEnd"/>
           </w:p>
         </w:tc>
         <w:tc>
@@ -47022,7 +46665,6 @@
                 <w:bdr w:val="none" w:sz="0" w:space="0" w:color="auto" w:frame="1"/>
               </w:rPr>
             </w:pPr>
-            <w:proofErr w:type="spellStart"/>
             <w:r>
               <w:rPr>
                 <w:rFonts w:ascii="Consolas" w:eastAsia="宋体" w:hAnsi="Consolas" w:cs="宋体"/>
@@ -47057,7 +46699,6 @@
               </w:rPr>
               <w:t>_ver</w:t>
             </w:r>
-            <w:proofErr w:type="spellEnd"/>
           </w:p>
         </w:tc>
         <w:tc>
@@ -47381,17 +47022,8 @@
           <w:rFonts w:hint="eastAsia"/>
           <w:bCs/>
         </w:rPr>
-        <w:t>服务器则主动通过</w:t>
+        <w:t>服务器则主动通过websocket</w:t>
       </w:r>
-      <w:proofErr w:type="spellStart"/>
-      <w:r>
-        <w:rPr>
-          <w:rFonts w:hint="eastAsia"/>
-          <w:bCs/>
-        </w:rPr>
-        <w:t>websocket</w:t>
-      </w:r>
-      <w:proofErr w:type="spellEnd"/>
       <w:r>
         <w:rPr>
           <w:rFonts w:hint="eastAsia"/>
@@ -47888,7 +47520,6 @@
                 <w:bdr w:val="none" w:sz="0" w:space="0" w:color="auto" w:frame="1"/>
               </w:rPr>
             </w:pPr>
-            <w:proofErr w:type="spellStart"/>
             <w:r>
               <w:rPr>
                 <w:rFonts w:ascii="Consolas" w:eastAsia="宋体" w:hAnsi="Consolas" w:cs="宋体" w:hint="eastAsia"/>
@@ -47900,7 +47531,6 @@
               </w:rPr>
               <w:t>cmd_type</w:t>
             </w:r>
-            <w:proofErr w:type="spellEnd"/>
           </w:p>
         </w:tc>
         <w:tc>
@@ -48177,7 +47807,6 @@
                 <w:bdr w:val="none" w:sz="0" w:space="0" w:color="auto" w:frame="1"/>
               </w:rPr>
             </w:pPr>
-            <w:proofErr w:type="spellStart"/>
             <w:r>
               <w:rPr>
                 <w:rFonts w:ascii="Consolas" w:eastAsia="宋体" w:hAnsi="Consolas" w:cs="宋体" w:hint="eastAsia"/>
@@ -48200,7 +47829,6 @@
               </w:rPr>
               <w:t>ata_type</w:t>
             </w:r>
-            <w:proofErr w:type="spellEnd"/>
           </w:p>
         </w:tc>
         <w:tc>
@@ -48580,7 +48208,6 @@
                 <w:bdr w:val="none" w:sz="0" w:space="0" w:color="auto" w:frame="1"/>
               </w:rPr>
             </w:pPr>
-            <w:proofErr w:type="spellStart"/>
             <w:r>
               <w:rPr>
                 <w:rFonts w:ascii="Consolas" w:eastAsia="宋体" w:hAnsi="Consolas" w:cs="宋体"/>
@@ -48615,7 +48242,6 @@
               </w:rPr>
               <w:t>_id</w:t>
             </w:r>
-            <w:proofErr w:type="spellEnd"/>
           </w:p>
         </w:tc>
         <w:tc>

</xml_diff>

<commit_message>
case query response content adjust
</commit_message>
<xml_diff>
--- a/FoxHunterServiceAPI.docx
+++ b/FoxHunterServiceAPI.docx
@@ -7,6 +7,7 @@
         <w:pStyle w:val="1"/>
         <w:jc w:val="center"/>
       </w:pPr>
+      <w:proofErr w:type="spellStart"/>
       <w:r>
         <w:rPr>
           <w:rFonts w:hint="eastAsia"/>
@@ -19,6 +20,7 @@
         </w:rPr>
         <w:t>Hunter</w:t>
       </w:r>
+      <w:proofErr w:type="spellEnd"/>
       <w:r>
         <w:t xml:space="preserve"> </w:t>
       </w:r>
@@ -866,6 +868,7 @@
                 <w:bdr w:val="none" w:sz="0" w:space="0" w:color="auto" w:frame="1"/>
               </w:rPr>
             </w:pPr>
+            <w:proofErr w:type="spellStart"/>
             <w:r>
               <w:rPr>
                 <w:rFonts w:ascii="Consolas" w:eastAsia="宋体" w:hAnsi="Consolas" w:cs="宋体" w:hint="eastAsia"/>
@@ -899,6 +902,7 @@
               </w:rPr>
               <w:t>no</w:t>
             </w:r>
+            <w:proofErr w:type="spellEnd"/>
           </w:p>
         </w:tc>
         <w:tc>
@@ -1357,7 +1361,25 @@
                 <w:sz w:val="21"/>
                 <w:szCs w:val="21"/>
               </w:rPr>
-              <w:t xml:space="preserve">  "token" :"abcdkajfdklajflksadjflkadsffdafds", </w:t>
+              <w:t xml:space="preserve">  "token" :"</w:t>
+            </w:r>
+            <w:proofErr w:type="spellStart"/>
+            <w:r>
+              <w:rPr>
+                <w:rFonts w:ascii="微软雅黑" w:eastAsia="微软雅黑" w:hAnsi="微软雅黑"/>
+                <w:sz w:val="21"/>
+                <w:szCs w:val="21"/>
+              </w:rPr>
+              <w:t>abcdkajfdklajflksadjflkadsffdafds</w:t>
+            </w:r>
+            <w:proofErr w:type="spellEnd"/>
+            <w:r>
+              <w:rPr>
+                <w:rFonts w:ascii="微软雅黑" w:eastAsia="微软雅黑" w:hAnsi="微软雅黑"/>
+                <w:sz w:val="21"/>
+                <w:szCs w:val="21"/>
+              </w:rPr>
+              <w:t xml:space="preserve">", </w:t>
             </w:r>
           </w:p>
           <w:p>
@@ -1375,7 +1397,16 @@
                 <w:sz w:val="21"/>
                 <w:szCs w:val="21"/>
               </w:rPr>
-              <w:t xml:space="preserve"> “ws</w:t>
+              <w:t xml:space="preserve"> “</w:t>
+            </w:r>
+            <w:proofErr w:type="spellStart"/>
+            <w:r>
+              <w:rPr>
+                <w:rFonts w:ascii="微软雅黑" w:eastAsia="微软雅黑" w:hAnsi="微软雅黑" w:hint="eastAsia"/>
+                <w:sz w:val="21"/>
+                <w:szCs w:val="21"/>
+              </w:rPr>
+              <w:t>ws</w:t>
             </w:r>
             <w:r>
               <w:rPr>
@@ -1385,6 +1416,7 @@
               </w:rPr>
               <w:t>_service</w:t>
             </w:r>
+            <w:proofErr w:type="spellEnd"/>
             <w:r>
               <w:rPr>
                 <w:rFonts w:ascii="微软雅黑" w:eastAsia="微软雅黑" w:hAnsi="微软雅黑" w:hint="eastAsia"/>
@@ -2266,6 +2298,7 @@
                 <w:bdr w:val="none" w:sz="0" w:space="0" w:color="auto" w:frame="1"/>
               </w:rPr>
             </w:pPr>
+            <w:proofErr w:type="spellStart"/>
             <w:r>
               <w:rPr>
                 <w:rFonts w:ascii="Consolas" w:eastAsia="宋体" w:hAnsi="Consolas" w:cs="宋体" w:hint="eastAsia"/>
@@ -2288,6 +2321,7 @@
               </w:rPr>
               <w:t>_service</w:t>
             </w:r>
+            <w:proofErr w:type="spellEnd"/>
           </w:p>
         </w:tc>
         <w:tc>
@@ -2376,6 +2410,7 @@
               </w:rPr>
               <w:t>服务端</w:t>
             </w:r>
+            <w:proofErr w:type="spellStart"/>
             <w:r>
               <w:rPr>
                 <w:rFonts w:ascii="Consolas" w:eastAsia="宋体" w:hAnsi="Consolas" w:cs="宋体"/>
@@ -2398,6 +2433,7 @@
               </w:rPr>
               <w:t>t</w:t>
             </w:r>
+            <w:proofErr w:type="spellEnd"/>
             <w:r>
               <w:rPr>
                 <w:rFonts w:ascii="Consolas" w:eastAsia="宋体" w:hAnsi="Consolas" w:cs="宋体" w:hint="eastAsia"/>
@@ -3237,6 +3273,7 @@
               </w:rPr>
               <w:t>",  "</w:t>
             </w:r>
+            <w:proofErr w:type="spellStart"/>
             <w:r>
               <w:rPr>
                 <w:rFonts w:ascii="微软雅黑" w:eastAsia="微软雅黑" w:hAnsi="微软雅黑" w:hint="eastAsia"/>
@@ -3253,6 +3290,7 @@
               </w:rPr>
               <w:t>_no</w:t>
             </w:r>
+            <w:proofErr w:type="spellEnd"/>
             <w:r>
               <w:rPr>
                 <w:rFonts w:ascii="微软雅黑" w:eastAsia="微软雅黑" w:hAnsi="微软雅黑"/>
@@ -3357,6 +3395,7 @@
               </w:rPr>
               <w:t>", "</w:t>
             </w:r>
+            <w:proofErr w:type="spellStart"/>
             <w:r>
               <w:rPr>
                 <w:rFonts w:ascii="微软雅黑" w:eastAsia="微软雅黑" w:hAnsi="微软雅黑"/>
@@ -3365,6 +3404,7 @@
               </w:rPr>
               <w:t>phone_no</w:t>
             </w:r>
+            <w:proofErr w:type="spellEnd"/>
             <w:r>
               <w:rPr>
                 <w:rFonts w:ascii="微软雅黑" w:eastAsia="微软雅黑" w:hAnsi="微软雅黑"/>
@@ -3711,8 +3751,21 @@
                 <w:szCs w:val="21"/>
                 <w:bdr w:val="none" w:sz="0" w:space="0" w:color="auto" w:frame="1"/>
               </w:rPr>
-              <w:t>Array of Ojects</w:t>
-            </w:r>
+              <w:t xml:space="preserve">Array of </w:t>
+            </w:r>
+            <w:proofErr w:type="spellStart"/>
+            <w:r>
+              <w:rPr>
+                <w:rFonts w:ascii="Consolas" w:eastAsia="宋体" w:hAnsi="Consolas" w:cs="宋体"/>
+                <w:i/>
+                <w:color w:val="333333"/>
+                <w:kern w:val="0"/>
+                <w:szCs w:val="21"/>
+                <w:bdr w:val="none" w:sz="0" w:space="0" w:color="auto" w:frame="1"/>
+              </w:rPr>
+              <w:t>Ojects</w:t>
+            </w:r>
+            <w:proofErr w:type="spellEnd"/>
           </w:p>
         </w:tc>
         <w:tc>
@@ -4206,6 +4259,7 @@
                 <w:bdr w:val="none" w:sz="0" w:space="0" w:color="auto" w:frame="1"/>
               </w:rPr>
             </w:pPr>
+            <w:proofErr w:type="spellStart"/>
             <w:r>
               <w:rPr>
                 <w:rFonts w:ascii="Consolas" w:eastAsia="宋体" w:hAnsi="Consolas" w:cs="宋体"/>
@@ -4217,6 +4271,7 @@
               </w:rPr>
               <w:t>id_no</w:t>
             </w:r>
+            <w:proofErr w:type="spellEnd"/>
           </w:p>
         </w:tc>
         <w:tc>
@@ -4742,6 +4797,7 @@
                 <w:bdr w:val="none" w:sz="0" w:space="0" w:color="auto" w:frame="1"/>
               </w:rPr>
             </w:pPr>
+            <w:proofErr w:type="spellStart"/>
             <w:r>
               <w:rPr>
                 <w:rFonts w:ascii="Consolas" w:eastAsia="宋体" w:hAnsi="Consolas" w:cs="宋体"/>
@@ -4753,6 +4809,7 @@
               </w:rPr>
               <w:t>phone_no</w:t>
             </w:r>
+            <w:proofErr w:type="spellEnd"/>
           </w:p>
         </w:tc>
         <w:tc>
@@ -5025,6 +5082,7 @@
               </w:rPr>
               <w:t>"</w:t>
             </w:r>
+            <w:proofErr w:type="spellStart"/>
             <w:r>
               <w:rPr>
                 <w:rFonts w:ascii="微软雅黑" w:eastAsia="微软雅黑" w:hAnsi="微软雅黑" w:hint="eastAsia"/>
@@ -5039,7 +5097,16 @@
                 <w:sz w:val="21"/>
                 <w:szCs w:val="21"/>
               </w:rPr>
-              <w:t>_no": "</w:t>
+              <w:t>_no</w:t>
+            </w:r>
+            <w:proofErr w:type="spellEnd"/>
+            <w:r>
+              <w:rPr>
+                <w:rFonts w:ascii="微软雅黑" w:eastAsia="微软雅黑" w:hAnsi="微软雅黑"/>
+                <w:sz w:val="21"/>
+                <w:szCs w:val="21"/>
+              </w:rPr>
+              <w:t>": "</w:t>
             </w:r>
             <w:r>
               <w:rPr>
@@ -5887,6 +5954,7 @@
               </w:rPr>
               <w:t xml:space="preserve"> </w:t>
             </w:r>
+            <w:proofErr w:type="spellStart"/>
             <w:r>
               <w:rPr>
                 <w:rFonts w:ascii="Consolas" w:eastAsia="宋体" w:hAnsi="Consolas" w:cs="宋体"/>
@@ -5920,6 +5988,7 @@
               </w:rPr>
               <w:t>_no</w:t>
             </w:r>
+            <w:proofErr w:type="spellEnd"/>
           </w:p>
         </w:tc>
         <w:tc>
@@ -7011,6 +7080,7 @@
               </w:rPr>
               <w:t>",  "</w:t>
             </w:r>
+            <w:proofErr w:type="spellStart"/>
             <w:r>
               <w:rPr>
                 <w:rFonts w:ascii="微软雅黑" w:eastAsia="微软雅黑" w:hAnsi="微软雅黑" w:hint="eastAsia"/>
@@ -7025,7 +7095,16 @@
                 <w:sz w:val="21"/>
                 <w:szCs w:val="21"/>
               </w:rPr>
-              <w:t>_no": “</w:t>
+              <w:t>_no</w:t>
+            </w:r>
+            <w:proofErr w:type="spellEnd"/>
+            <w:r>
+              <w:rPr>
+                <w:rFonts w:ascii="微软雅黑" w:eastAsia="微软雅黑" w:hAnsi="微软雅黑"/>
+                <w:sz w:val="21"/>
+                <w:szCs w:val="21"/>
+              </w:rPr>
+              <w:t>": “</w:t>
             </w:r>
             <w:r>
               <w:rPr>
@@ -7073,7 +7152,25 @@
                 <w:sz w:val="21"/>
                 <w:szCs w:val="21"/>
               </w:rPr>
-              <w:t>", "phone_no": "13566225455"}]</w:t>
+              <w:t>", "</w:t>
+            </w:r>
+            <w:proofErr w:type="spellStart"/>
+            <w:r>
+              <w:rPr>
+                <w:rFonts w:ascii="微软雅黑" w:eastAsia="微软雅黑" w:hAnsi="微软雅黑"/>
+                <w:sz w:val="21"/>
+                <w:szCs w:val="21"/>
+              </w:rPr>
+              <w:t>phone_no</w:t>
+            </w:r>
+            <w:proofErr w:type="spellEnd"/>
+            <w:r>
+              <w:rPr>
+                <w:rFonts w:ascii="微软雅黑" w:eastAsia="微软雅黑" w:hAnsi="微软雅黑"/>
+                <w:sz w:val="21"/>
+                <w:szCs w:val="21"/>
+              </w:rPr>
+              <w:t>": "13566225455"}]</w:t>
             </w:r>
           </w:p>
           <w:p>
@@ -8029,6 +8126,7 @@
                 <w:bdr w:val="none" w:sz="0" w:space="0" w:color="auto" w:frame="1"/>
               </w:rPr>
             </w:pPr>
+            <w:proofErr w:type="spellStart"/>
             <w:r>
               <w:rPr>
                 <w:rFonts w:ascii="Consolas" w:eastAsia="宋体" w:hAnsi="Consolas" w:cs="宋体"/>
@@ -8040,6 +8138,7 @@
               </w:rPr>
               <w:t>id_no</w:t>
             </w:r>
+            <w:proofErr w:type="spellEnd"/>
           </w:p>
         </w:tc>
         <w:tc>
@@ -8554,6 +8653,7 @@
                 <w:bdr w:val="none" w:sz="0" w:space="0" w:color="auto" w:frame="1"/>
               </w:rPr>
             </w:pPr>
+            <w:proofErr w:type="spellStart"/>
             <w:r>
               <w:rPr>
                 <w:rFonts w:ascii="Consolas" w:eastAsia="宋体" w:hAnsi="Consolas" w:cs="宋体"/>
@@ -8565,6 +8665,7 @@
               </w:rPr>
               <w:t>phone_no</w:t>
             </w:r>
+            <w:proofErr w:type="spellEnd"/>
           </w:p>
         </w:tc>
         <w:tc>
@@ -12510,6 +12611,7 @@
                 <w:bdr w:val="none" w:sz="0" w:space="0" w:color="auto" w:frame="1"/>
               </w:rPr>
             </w:pPr>
+            <w:proofErr w:type="spellStart"/>
             <w:r>
               <w:rPr>
                 <w:rFonts w:ascii="Consolas" w:eastAsia="宋体" w:hAnsi="Consolas" w:cs="宋体"/>
@@ -12521,6 +12623,7 @@
               </w:rPr>
               <w:t>id_no</w:t>
             </w:r>
+            <w:proofErr w:type="spellEnd"/>
           </w:p>
         </w:tc>
         <w:tc>
@@ -12891,6 +12994,7 @@
                 <w:bdr w:val="none" w:sz="0" w:space="0" w:color="auto" w:frame="1"/>
               </w:rPr>
             </w:pPr>
+            <w:proofErr w:type="spellStart"/>
             <w:r>
               <w:rPr>
                 <w:rFonts w:ascii="Consolas" w:eastAsia="宋体" w:hAnsi="Consolas" w:cs="宋体" w:hint="eastAsia"/>
@@ -12913,6 +13017,7 @@
               </w:rPr>
               <w:t>_page</w:t>
             </w:r>
+            <w:proofErr w:type="spellEnd"/>
           </w:p>
         </w:tc>
         <w:tc>
@@ -13265,6 +13370,7 @@
               </w:rPr>
               <w:t>",  "</w:t>
             </w:r>
+            <w:proofErr w:type="spellStart"/>
             <w:r>
               <w:rPr>
                 <w:rFonts w:ascii="微软雅黑" w:eastAsia="微软雅黑" w:hAnsi="微软雅黑" w:hint="eastAsia"/>
@@ -13279,7 +13385,16 @@
                 <w:sz w:val="21"/>
                 <w:szCs w:val="21"/>
               </w:rPr>
-              <w:t>_no": “</w:t>
+              <w:t>_no</w:t>
+            </w:r>
+            <w:proofErr w:type="spellEnd"/>
+            <w:r>
+              <w:rPr>
+                <w:rFonts w:ascii="微软雅黑" w:eastAsia="微软雅黑" w:hAnsi="微软雅黑"/>
+                <w:sz w:val="21"/>
+                <w:szCs w:val="21"/>
+              </w:rPr>
+              <w:t>": “</w:t>
             </w:r>
             <w:r>
               <w:rPr>
@@ -13327,7 +13442,25 @@
                 <w:sz w:val="21"/>
                 <w:szCs w:val="21"/>
               </w:rPr>
-              <w:t>", "phone_no": "13566225455"}]</w:t>
+              <w:t>", "</w:t>
+            </w:r>
+            <w:proofErr w:type="spellStart"/>
+            <w:r>
+              <w:rPr>
+                <w:rFonts w:ascii="微软雅黑" w:eastAsia="微软雅黑" w:hAnsi="微软雅黑"/>
+                <w:sz w:val="21"/>
+                <w:szCs w:val="21"/>
+              </w:rPr>
+              <w:t>phone_no</w:t>
+            </w:r>
+            <w:proofErr w:type="spellEnd"/>
+            <w:r>
+              <w:rPr>
+                <w:rFonts w:ascii="微软雅黑" w:eastAsia="微软雅黑" w:hAnsi="微软雅黑"/>
+                <w:sz w:val="21"/>
+                <w:szCs w:val="21"/>
+              </w:rPr>
+              <w:t>": "13566225455"}]</w:t>
             </w:r>
             <w:r>
               <w:rPr>
@@ -13355,6 +13488,7 @@
               </w:rPr>
               <w:t>"</w:t>
             </w:r>
+            <w:proofErr w:type="spellStart"/>
             <w:r>
               <w:rPr>
                 <w:rFonts w:ascii="微软雅黑" w:eastAsia="微软雅黑" w:hAnsi="微软雅黑" w:hint="eastAsia"/>
@@ -13369,7 +13503,16 @@
                 <w:sz w:val="21"/>
                 <w:szCs w:val="21"/>
               </w:rPr>
-              <w:t>nation":{</w:t>
+              <w:t>nation</w:t>
+            </w:r>
+            <w:proofErr w:type="spellEnd"/>
+            <w:r>
+              <w:rPr>
+                <w:rFonts w:ascii="微软雅黑" w:eastAsia="微软雅黑" w:hAnsi="微软雅黑"/>
+                <w:sz w:val="21"/>
+                <w:szCs w:val="21"/>
+              </w:rPr>
+              <w:t>":{</w:t>
             </w:r>
           </w:p>
           <w:p>
@@ -14483,6 +14626,7 @@
                 <w:bdr w:val="none" w:sz="0" w:space="0" w:color="auto" w:frame="1"/>
               </w:rPr>
             </w:pPr>
+            <w:proofErr w:type="spellStart"/>
             <w:r>
               <w:rPr>
                 <w:rFonts w:ascii="Consolas" w:eastAsia="宋体" w:hAnsi="Consolas" w:cs="宋体" w:hint="eastAsia"/>
@@ -14505,6 +14649,7 @@
               </w:rPr>
               <w:t>nation</w:t>
             </w:r>
+            <w:proofErr w:type="spellEnd"/>
           </w:p>
         </w:tc>
         <w:tc>
@@ -14873,6 +15018,7 @@
               </w:rPr>
               <w:t xml:space="preserve"> </w:t>
             </w:r>
+            <w:proofErr w:type="spellStart"/>
             <w:r>
               <w:rPr>
                 <w:rFonts w:ascii="Consolas" w:eastAsia="宋体" w:hAnsi="Consolas" w:cs="宋体" w:hint="eastAsia"/>
@@ -14895,6 +15041,7 @@
               </w:rPr>
               <w:t>_page</w:t>
             </w:r>
+            <w:proofErr w:type="spellEnd"/>
           </w:p>
         </w:tc>
         <w:tc>
@@ -15066,8 +15213,21 @@
                 <w:szCs w:val="21"/>
                 <w:bdr w:val="none" w:sz="0" w:space="0" w:color="auto" w:frame="1"/>
               </w:rPr>
-              <w:t xml:space="preserve"> total_page</w:t>
-            </w:r>
+              <w:t xml:space="preserve"> </w:t>
+            </w:r>
+            <w:proofErr w:type="spellStart"/>
+            <w:r>
+              <w:rPr>
+                <w:rFonts w:ascii="Consolas" w:eastAsia="宋体" w:hAnsi="Consolas" w:cs="宋体"/>
+                <w:i/>
+                <w:color w:val="333333"/>
+                <w:kern w:val="0"/>
+                <w:szCs w:val="21"/>
+                <w:bdr w:val="none" w:sz="0" w:space="0" w:color="auto" w:frame="1"/>
+              </w:rPr>
+              <w:t>total_page</w:t>
+            </w:r>
+            <w:proofErr w:type="spellEnd"/>
           </w:p>
         </w:tc>
         <w:tc>
@@ -15283,8 +15443,21 @@
                 <w:szCs w:val="21"/>
                 <w:bdr w:val="none" w:sz="0" w:space="0" w:color="auto" w:frame="1"/>
               </w:rPr>
-              <w:t>Array of Ojects</w:t>
-            </w:r>
+              <w:t xml:space="preserve">Array of </w:t>
+            </w:r>
+            <w:proofErr w:type="spellStart"/>
+            <w:r>
+              <w:rPr>
+                <w:rFonts w:ascii="Consolas" w:eastAsia="宋体" w:hAnsi="Consolas" w:cs="宋体"/>
+                <w:i/>
+                <w:color w:val="333333"/>
+                <w:kern w:val="0"/>
+                <w:szCs w:val="21"/>
+                <w:bdr w:val="none" w:sz="0" w:space="0" w:color="auto" w:frame="1"/>
+              </w:rPr>
+              <w:t>Ojects</w:t>
+            </w:r>
+            <w:proofErr w:type="spellEnd"/>
           </w:p>
         </w:tc>
         <w:tc>
@@ -15765,6 +15938,7 @@
                 <w:bdr w:val="none" w:sz="0" w:space="0" w:color="auto" w:frame="1"/>
               </w:rPr>
             </w:pPr>
+            <w:proofErr w:type="spellStart"/>
             <w:r>
               <w:rPr>
                 <w:rFonts w:ascii="Consolas" w:eastAsia="宋体" w:hAnsi="Consolas" w:cs="宋体"/>
@@ -15776,6 +15950,7 @@
               </w:rPr>
               <w:t>id_no</w:t>
             </w:r>
+            <w:proofErr w:type="spellEnd"/>
           </w:p>
         </w:tc>
         <w:tc>
@@ -16313,6 +16488,7 @@
                 <w:bdr w:val="none" w:sz="0" w:space="0" w:color="auto" w:frame="1"/>
               </w:rPr>
             </w:pPr>
+            <w:proofErr w:type="spellStart"/>
             <w:r>
               <w:rPr>
                 <w:rFonts w:ascii="Consolas" w:eastAsia="宋体" w:hAnsi="Consolas" w:cs="宋体"/>
@@ -16324,6 +16500,7 @@
               </w:rPr>
               <w:t>phone_no</w:t>
             </w:r>
+            <w:proofErr w:type="spellEnd"/>
           </w:p>
         </w:tc>
         <w:tc>
@@ -17835,57 +18012,58 @@
             <w:pPr>
               <w:pStyle w:val="HTML"/>
               <w:rPr>
+                <w:rFonts w:ascii="微软雅黑" w:eastAsia="微软雅黑" w:hAnsi="微软雅黑"/>
+                <w:sz w:val="21"/>
+                <w:szCs w:val="21"/>
+              </w:rPr>
+            </w:pPr>
+            <w:r>
+              <w:rPr>
                 <w:rFonts w:ascii="微软雅黑" w:eastAsia="微软雅黑" w:hAnsi="微软雅黑" w:hint="eastAsia"/>
                 <w:sz w:val="21"/>
                 <w:szCs w:val="21"/>
               </w:rPr>
-            </w:pPr>
+              <w:t xml:space="preserve"> </w:t>
+            </w:r>
+            <w:r>
+              <w:rPr>
+                <w:rFonts w:ascii="微软雅黑" w:eastAsia="微软雅黑" w:hAnsi="微软雅黑"/>
+                <w:sz w:val="21"/>
+                <w:szCs w:val="21"/>
+              </w:rPr>
+              <w:t xml:space="preserve"> </w:t>
+            </w:r>
+            <w:r>
+              <w:rPr>
+                <w:rFonts w:ascii="微软雅黑" w:eastAsia="微软雅黑" w:hAnsi="微软雅黑"/>
+                <w:sz w:val="21"/>
+                <w:szCs w:val="21"/>
+              </w:rPr>
+              <w:t>"</w:t>
+            </w:r>
+            <w:r>
+              <w:rPr>
+                <w:rFonts w:ascii="微软雅黑" w:eastAsia="微软雅黑" w:hAnsi="微软雅黑"/>
+                <w:sz w:val="21"/>
+                <w:szCs w:val="21"/>
+              </w:rPr>
+              <w:t xml:space="preserve"> </w:t>
+            </w:r>
+            <w:proofErr w:type="spellStart"/>
+            <w:r>
+              <w:rPr>
+                <w:rFonts w:ascii="微软雅黑" w:eastAsia="微软雅黑" w:hAnsi="微软雅黑"/>
+                <w:sz w:val="21"/>
+                <w:szCs w:val="21"/>
+              </w:rPr>
+              <w:t>success</w:t>
+            </w:r>
             <w:r>
               <w:rPr>
                 <w:rFonts w:ascii="微软雅黑" w:eastAsia="微软雅黑" w:hAnsi="微软雅黑" w:hint="eastAsia"/>
                 <w:sz w:val="21"/>
                 <w:szCs w:val="21"/>
               </w:rPr>
-              <w:t xml:space="preserve"> </w:t>
-            </w:r>
-            <w:r>
-              <w:rPr>
-                <w:rFonts w:ascii="微软雅黑" w:eastAsia="微软雅黑" w:hAnsi="微软雅黑"/>
-                <w:sz w:val="21"/>
-                <w:szCs w:val="21"/>
-              </w:rPr>
-              <w:t xml:space="preserve"> </w:t>
-            </w:r>
-            <w:r>
-              <w:rPr>
-                <w:rFonts w:ascii="微软雅黑" w:eastAsia="微软雅黑" w:hAnsi="微软雅黑"/>
-                <w:sz w:val="21"/>
-                <w:szCs w:val="21"/>
-              </w:rPr>
-              <w:t>"</w:t>
-            </w:r>
-            <w:r>
-              <w:rPr>
-                <w:rFonts w:ascii="微软雅黑" w:eastAsia="微软雅黑" w:hAnsi="微软雅黑"/>
-                <w:sz w:val="21"/>
-                <w:szCs w:val="21"/>
-              </w:rPr>
-              <w:t xml:space="preserve"> </w:t>
-            </w:r>
-            <w:r>
-              <w:rPr>
-                <w:rFonts w:ascii="微软雅黑" w:eastAsia="微软雅黑" w:hAnsi="微软雅黑"/>
-                <w:sz w:val="21"/>
-                <w:szCs w:val="21"/>
-              </w:rPr>
-              <w:t>success</w:t>
-            </w:r>
-            <w:r>
-              <w:rPr>
-                <w:rFonts w:ascii="微软雅黑" w:eastAsia="微软雅黑" w:hAnsi="微软雅黑" w:hint="eastAsia"/>
-                <w:sz w:val="21"/>
-                <w:szCs w:val="21"/>
-              </w:rPr>
               <w:t>ed</w:t>
             </w:r>
             <w:r>
@@ -17896,6 +18074,7 @@
               </w:rPr>
               <w:t>_case_id</w:t>
             </w:r>
+            <w:proofErr w:type="spellEnd"/>
             <w:r>
               <w:rPr>
                 <w:rFonts w:ascii="微软雅黑" w:eastAsia="微软雅黑" w:hAnsi="微软雅黑"/>
@@ -18665,7 +18844,7 @@
               <w:widowControl/>
               <w:jc w:val="left"/>
               <w:rPr>
-                <w:rFonts w:ascii="Consolas" w:eastAsia="宋体" w:hAnsi="Consolas" w:cs="宋体" w:hint="eastAsia"/>
+                <w:rFonts w:ascii="Consolas" w:eastAsia="宋体" w:hAnsi="Consolas" w:cs="宋体"/>
                 <w:color w:val="333333"/>
                 <w:kern w:val="0"/>
                 <w:szCs w:val="21"/>
@@ -18943,7 +19122,7 @@
               <w:widowControl/>
               <w:jc w:val="left"/>
               <w:rPr>
-                <w:rFonts w:ascii="Consolas" w:eastAsia="宋体" w:hAnsi="Consolas" w:cs="宋体" w:hint="eastAsia"/>
+                <w:rFonts w:ascii="Consolas" w:eastAsia="宋体" w:hAnsi="Consolas" w:cs="宋体"/>
                 <w:i/>
                 <w:color w:val="333333"/>
                 <w:kern w:val="0"/>
@@ -18987,7 +19166,7 @@
               <w:widowControl/>
               <w:jc w:val="left"/>
               <w:rPr>
-                <w:rFonts w:ascii="Consolas" w:eastAsia="宋体" w:hAnsi="Consolas" w:cs="宋体" w:hint="eastAsia"/>
+                <w:rFonts w:ascii="Consolas" w:eastAsia="宋体" w:hAnsi="Consolas" w:cs="宋体"/>
                 <w:i/>
                 <w:color w:val="333333"/>
                 <w:kern w:val="0"/>
@@ -22408,30 +22587,36 @@
               </w:rPr>
               <w:t xml:space="preserve"> </w:t>
             </w:r>
-            <w:r>
-              <w:rPr>
-                <w:rFonts w:ascii="Consolas" w:eastAsia="宋体" w:hAnsi="Consolas" w:cs="宋体"/>
-                <w:i/>
-                <w:color w:val="333333"/>
-                <w:kern w:val="0"/>
-                <w:szCs w:val="21"/>
-                <w:bdr w:val="none" w:sz="0" w:space="0" w:color="auto" w:frame="1"/>
-              </w:rPr>
-              <w:t>eg:</w:t>
-            </w:r>
-            <w:r>
-              <w:rPr>
-                <w:rFonts w:ascii="微软雅黑" w:eastAsia="微软雅黑" w:hAnsi="微软雅黑"/>
-                <w:szCs w:val="21"/>
-              </w:rPr>
-              <w:t xml:space="preserve"> </w:t>
-            </w:r>
-            <w:r>
-              <w:rPr>
-                <w:rFonts w:ascii="微软雅黑" w:eastAsia="微软雅黑" w:hAnsi="微软雅黑"/>
-                <w:szCs w:val="21"/>
-              </w:rPr>
-              <w:t>1001,1002</w:t>
+            <w:proofErr w:type="spellStart"/>
+            <w:r>
+              <w:rPr>
+                <w:rFonts w:ascii="Consolas" w:eastAsia="宋体" w:hAnsi="Consolas" w:cs="宋体"/>
+                <w:i/>
+                <w:color w:val="333333"/>
+                <w:kern w:val="0"/>
+                <w:szCs w:val="21"/>
+                <w:bdr w:val="none" w:sz="0" w:space="0" w:color="auto" w:frame="1"/>
+              </w:rPr>
+              <w:t>eg</w:t>
+            </w:r>
+            <w:proofErr w:type="spellEnd"/>
+            <w:r>
+              <w:rPr>
+                <w:rFonts w:ascii="Consolas" w:eastAsia="宋体" w:hAnsi="Consolas" w:cs="宋体"/>
+                <w:i/>
+                <w:color w:val="333333"/>
+                <w:kern w:val="0"/>
+                <w:szCs w:val="21"/>
+                <w:bdr w:val="none" w:sz="0" w:space="0" w:color="auto" w:frame="1"/>
+              </w:rPr>
+              <w:t>:</w:t>
+            </w:r>
+            <w:r>
+              <w:rPr>
+                <w:rFonts w:ascii="微软雅黑" w:eastAsia="微软雅黑" w:hAnsi="微软雅黑"/>
+                <w:szCs w:val="21"/>
+              </w:rPr>
+              <w:t xml:space="preserve"> 1001,1002</w:t>
             </w:r>
           </w:p>
         </w:tc>
@@ -23850,10 +24035,10 @@
         <w:tblLook w:val="04A0" w:firstRow="1" w:lastRow="0" w:firstColumn="1" w:lastColumn="0" w:noHBand="0" w:noVBand="1"/>
       </w:tblPr>
       <w:tblGrid>
-        <w:gridCol w:w="1776"/>
-        <w:gridCol w:w="1902"/>
-        <w:gridCol w:w="4409"/>
-        <w:gridCol w:w="1261"/>
+        <w:gridCol w:w="2122"/>
+        <w:gridCol w:w="1842"/>
+        <w:gridCol w:w="4144"/>
+        <w:gridCol w:w="1240"/>
       </w:tblGrid>
       <w:tr>
         <w:trPr>
@@ -24234,6 +24419,859 @@
                 <w:bdr w:val="none" w:sz="0" w:space="0" w:color="auto" w:frame="1"/>
               </w:rPr>
               <w:lastRenderedPageBreak/>
+              <w:t>n</w:t>
+            </w:r>
+            <w:r>
+              <w:rPr>
+                <w:rFonts w:ascii="Consolas" w:eastAsia="宋体" w:hAnsi="Consolas" w:cs="宋体" w:hint="eastAsia"/>
+                <w:i/>
+                <w:color w:val="333333"/>
+                <w:kern w:val="0"/>
+                <w:szCs w:val="21"/>
+                <w:bdr w:val="none" w:sz="0" w:space="0" w:color="auto" w:frame="1"/>
+              </w:rPr>
+              <w:t>ame</w:t>
+            </w:r>
+          </w:p>
+        </w:tc>
+        <w:tc>
+          <w:tcPr>
+            <w:tcW w:w="1902" w:type="dxa"/>
+            <w:tcBorders>
+              <w:top w:val="single" w:sz="6" w:space="0" w:color="D9D9D9"/>
+              <w:left w:val="single" w:sz="6" w:space="0" w:color="D9D9D9"/>
+              <w:bottom w:val="single" w:sz="6" w:space="0" w:color="D9D9D9"/>
+              <w:right w:val="single" w:sz="6" w:space="0" w:color="D9D9D9"/>
+            </w:tcBorders>
+            <w:shd w:val="clear" w:color="auto" w:fill="FFFFFF"/>
+            <w:tcMar>
+              <w:top w:w="120" w:type="dxa"/>
+              <w:left w:w="195" w:type="dxa"/>
+              <w:bottom w:w="120" w:type="dxa"/>
+              <w:right w:w="195" w:type="dxa"/>
+            </w:tcMar>
+            <w:vAlign w:val="center"/>
+          </w:tcPr>
+          <w:p>
+            <w:pPr>
+              <w:widowControl/>
+              <w:jc w:val="left"/>
+              <w:rPr>
+                <w:rFonts w:ascii="Consolas" w:eastAsia="宋体" w:hAnsi="Consolas" w:cs="宋体"/>
+                <w:i/>
+                <w:color w:val="333333"/>
+                <w:kern w:val="0"/>
+                <w:szCs w:val="21"/>
+                <w:bdr w:val="none" w:sz="0" w:space="0" w:color="auto" w:frame="1"/>
+              </w:rPr>
+            </w:pPr>
+            <w:r>
+              <w:rPr>
+                <w:rFonts w:ascii="Consolas" w:eastAsia="宋体" w:hAnsi="Consolas" w:cs="宋体"/>
+                <w:i/>
+                <w:color w:val="333333"/>
+                <w:kern w:val="0"/>
+                <w:szCs w:val="21"/>
+                <w:bdr w:val="none" w:sz="0" w:space="0" w:color="auto" w:frame="1"/>
+              </w:rPr>
+              <w:t>S</w:t>
+            </w:r>
+            <w:r>
+              <w:rPr>
+                <w:rFonts w:ascii="Consolas" w:eastAsia="宋体" w:hAnsi="Consolas" w:cs="宋体" w:hint="eastAsia"/>
+                <w:i/>
+                <w:color w:val="333333"/>
+                <w:kern w:val="0"/>
+                <w:szCs w:val="21"/>
+                <w:bdr w:val="none" w:sz="0" w:space="0" w:color="auto" w:frame="1"/>
+              </w:rPr>
+              <w:t>tring</w:t>
+            </w:r>
+          </w:p>
+        </w:tc>
+        <w:tc>
+          <w:tcPr>
+            <w:tcW w:w="4409" w:type="dxa"/>
+            <w:tcBorders>
+              <w:top w:val="single" w:sz="6" w:space="0" w:color="D9D9D9"/>
+              <w:left w:val="single" w:sz="6" w:space="0" w:color="D9D9D9"/>
+              <w:bottom w:val="single" w:sz="6" w:space="0" w:color="D9D9D9"/>
+              <w:right w:val="single" w:sz="6" w:space="0" w:color="D9D9D9"/>
+            </w:tcBorders>
+            <w:shd w:val="clear" w:color="auto" w:fill="FFFFFF"/>
+            <w:tcMar>
+              <w:top w:w="120" w:type="dxa"/>
+              <w:left w:w="195" w:type="dxa"/>
+              <w:bottom w:w="120" w:type="dxa"/>
+              <w:right w:w="195" w:type="dxa"/>
+            </w:tcMar>
+            <w:vAlign w:val="center"/>
+          </w:tcPr>
+          <w:p>
+            <w:pPr>
+              <w:widowControl/>
+              <w:jc w:val="left"/>
+              <w:rPr>
+                <w:rFonts w:ascii="Consolas" w:eastAsia="宋体" w:hAnsi="Consolas" w:cs="宋体" w:hint="eastAsia"/>
+                <w:i/>
+                <w:color w:val="333333"/>
+                <w:kern w:val="0"/>
+                <w:szCs w:val="21"/>
+                <w:bdr w:val="none" w:sz="0" w:space="0" w:color="auto" w:frame="1"/>
+              </w:rPr>
+            </w:pPr>
+            <w:r>
+              <w:rPr>
+                <w:rFonts w:ascii="Consolas" w:eastAsia="宋体" w:hAnsi="Consolas" w:cs="宋体" w:hint="eastAsia"/>
+                <w:i/>
+                <w:color w:val="333333"/>
+                <w:kern w:val="0"/>
+                <w:szCs w:val="21"/>
+                <w:bdr w:val="none" w:sz="0" w:space="0" w:color="auto" w:frame="1"/>
+              </w:rPr>
+              <w:t>案件名</w:t>
+            </w:r>
+          </w:p>
+        </w:tc>
+        <w:tc>
+          <w:tcPr>
+            <w:tcW w:w="1261" w:type="dxa"/>
+            <w:tcBorders>
+              <w:top w:val="single" w:sz="6" w:space="0" w:color="D9D9D9"/>
+              <w:left w:val="single" w:sz="6" w:space="0" w:color="D9D9D9"/>
+              <w:bottom w:val="single" w:sz="6" w:space="0" w:color="D9D9D9"/>
+              <w:right w:val="single" w:sz="6" w:space="0" w:color="D9D9D9"/>
+            </w:tcBorders>
+            <w:shd w:val="clear" w:color="auto" w:fill="FFFFFF"/>
+          </w:tcPr>
+          <w:p>
+            <w:pPr>
+              <w:widowControl/>
+              <w:jc w:val="left"/>
+              <w:rPr>
+                <w:rFonts w:ascii="Consolas" w:eastAsia="宋体" w:hAnsi="Consolas" w:cs="宋体"/>
+                <w:i/>
+                <w:color w:val="333333"/>
+                <w:kern w:val="0"/>
+                <w:szCs w:val="21"/>
+                <w:bdr w:val="none" w:sz="0" w:space="0" w:color="auto" w:frame="1"/>
+              </w:rPr>
+            </w:pPr>
+          </w:p>
+        </w:tc>
+      </w:tr>
+      <w:tr>
+        <w:trPr>
+          <w:trHeight w:val="257"/>
+        </w:trPr>
+        <w:tc>
+          <w:tcPr>
+            <w:tcW w:w="1776" w:type="dxa"/>
+            <w:tcBorders>
+              <w:top w:val="single" w:sz="6" w:space="0" w:color="D9D9D9"/>
+              <w:left w:val="single" w:sz="6" w:space="0" w:color="D9D9D9"/>
+              <w:bottom w:val="single" w:sz="6" w:space="0" w:color="D9D9D9"/>
+              <w:right w:val="single" w:sz="6" w:space="0" w:color="D9D9D9"/>
+            </w:tcBorders>
+            <w:shd w:val="clear" w:color="auto" w:fill="FFFFFF"/>
+            <w:tcMar>
+              <w:top w:w="120" w:type="dxa"/>
+              <w:left w:w="195" w:type="dxa"/>
+              <w:bottom w:w="120" w:type="dxa"/>
+              <w:right w:w="195" w:type="dxa"/>
+            </w:tcMar>
+            <w:vAlign w:val="center"/>
+          </w:tcPr>
+          <w:p>
+            <w:pPr>
+              <w:widowControl/>
+              <w:shd w:val="clear" w:color="auto" w:fill="FFFFFE"/>
+              <w:spacing w:line="240" w:lineRule="atLeast"/>
+              <w:jc w:val="left"/>
+              <w:rPr>
+                <w:rFonts w:ascii="Consolas" w:eastAsia="宋体" w:hAnsi="Consolas" w:cs="宋体"/>
+                <w:i/>
+                <w:color w:val="333333"/>
+                <w:kern w:val="0"/>
+                <w:szCs w:val="21"/>
+                <w:bdr w:val="none" w:sz="0" w:space="0" w:color="auto" w:frame="1"/>
+              </w:rPr>
+            </w:pPr>
+            <w:proofErr w:type="spellStart"/>
+            <w:r>
+              <w:rPr>
+                <w:rFonts w:ascii="Consolas" w:eastAsia="宋体" w:hAnsi="Consolas" w:cs="宋体"/>
+                <w:i/>
+                <w:color w:val="333333"/>
+                <w:kern w:val="0"/>
+                <w:szCs w:val="21"/>
+                <w:bdr w:val="none" w:sz="0" w:space="0" w:color="auto" w:frame="1"/>
+              </w:rPr>
+              <w:t>create_dt</w:t>
+            </w:r>
+            <w:proofErr w:type="spellEnd"/>
+          </w:p>
+        </w:tc>
+        <w:tc>
+          <w:tcPr>
+            <w:tcW w:w="1902" w:type="dxa"/>
+            <w:tcBorders>
+              <w:top w:val="single" w:sz="6" w:space="0" w:color="D9D9D9"/>
+              <w:left w:val="single" w:sz="6" w:space="0" w:color="D9D9D9"/>
+              <w:bottom w:val="single" w:sz="6" w:space="0" w:color="D9D9D9"/>
+              <w:right w:val="single" w:sz="6" w:space="0" w:color="D9D9D9"/>
+            </w:tcBorders>
+            <w:shd w:val="clear" w:color="auto" w:fill="FFFFFF"/>
+            <w:tcMar>
+              <w:top w:w="120" w:type="dxa"/>
+              <w:left w:w="195" w:type="dxa"/>
+              <w:bottom w:w="120" w:type="dxa"/>
+              <w:right w:w="195" w:type="dxa"/>
+            </w:tcMar>
+            <w:vAlign w:val="center"/>
+          </w:tcPr>
+          <w:p>
+            <w:pPr>
+              <w:widowControl/>
+              <w:jc w:val="left"/>
+              <w:rPr>
+                <w:rFonts w:ascii="Consolas" w:eastAsia="宋体" w:hAnsi="Consolas" w:cs="宋体"/>
+                <w:i/>
+                <w:color w:val="333333"/>
+                <w:kern w:val="0"/>
+                <w:szCs w:val="21"/>
+                <w:bdr w:val="none" w:sz="0" w:space="0" w:color="auto" w:frame="1"/>
+              </w:rPr>
+            </w:pPr>
+            <w:r>
+              <w:rPr>
+                <w:rFonts w:ascii="Consolas" w:eastAsia="宋体" w:hAnsi="Consolas" w:cs="宋体" w:hint="eastAsia"/>
+                <w:i/>
+                <w:color w:val="333333"/>
+                <w:kern w:val="0"/>
+                <w:szCs w:val="21"/>
+                <w:bdr w:val="none" w:sz="0" w:space="0" w:color="auto" w:frame="1"/>
+              </w:rPr>
+              <w:t>Int</w:t>
+            </w:r>
+          </w:p>
+        </w:tc>
+        <w:tc>
+          <w:tcPr>
+            <w:tcW w:w="4409" w:type="dxa"/>
+            <w:tcBorders>
+              <w:top w:val="single" w:sz="6" w:space="0" w:color="D9D9D9"/>
+              <w:left w:val="single" w:sz="6" w:space="0" w:color="D9D9D9"/>
+              <w:bottom w:val="single" w:sz="6" w:space="0" w:color="D9D9D9"/>
+              <w:right w:val="single" w:sz="6" w:space="0" w:color="D9D9D9"/>
+            </w:tcBorders>
+            <w:shd w:val="clear" w:color="auto" w:fill="FFFFFF"/>
+            <w:tcMar>
+              <w:top w:w="120" w:type="dxa"/>
+              <w:left w:w="195" w:type="dxa"/>
+              <w:bottom w:w="120" w:type="dxa"/>
+              <w:right w:w="195" w:type="dxa"/>
+            </w:tcMar>
+            <w:vAlign w:val="center"/>
+          </w:tcPr>
+          <w:p>
+            <w:pPr>
+              <w:widowControl/>
+              <w:jc w:val="left"/>
+              <w:rPr>
+                <w:rFonts w:ascii="Consolas" w:eastAsia="宋体" w:hAnsi="Consolas" w:cs="宋体" w:hint="eastAsia"/>
+                <w:i/>
+                <w:color w:val="333333"/>
+                <w:kern w:val="0"/>
+                <w:szCs w:val="21"/>
+                <w:bdr w:val="none" w:sz="0" w:space="0" w:color="auto" w:frame="1"/>
+              </w:rPr>
+            </w:pPr>
+            <w:r>
+              <w:rPr>
+                <w:rFonts w:ascii="Consolas" w:eastAsia="宋体" w:hAnsi="Consolas" w:cs="宋体" w:hint="eastAsia"/>
+                <w:i/>
+                <w:color w:val="333333"/>
+                <w:kern w:val="0"/>
+                <w:szCs w:val="21"/>
+                <w:bdr w:val="none" w:sz="0" w:space="0" w:color="auto" w:frame="1"/>
+              </w:rPr>
+              <w:t>案件创建时间</w:t>
+            </w:r>
+          </w:p>
+        </w:tc>
+        <w:tc>
+          <w:tcPr>
+            <w:tcW w:w="1261" w:type="dxa"/>
+            <w:tcBorders>
+              <w:top w:val="single" w:sz="6" w:space="0" w:color="D9D9D9"/>
+              <w:left w:val="single" w:sz="6" w:space="0" w:color="D9D9D9"/>
+              <w:bottom w:val="single" w:sz="6" w:space="0" w:color="D9D9D9"/>
+              <w:right w:val="single" w:sz="6" w:space="0" w:color="D9D9D9"/>
+            </w:tcBorders>
+            <w:shd w:val="clear" w:color="auto" w:fill="FFFFFF"/>
+          </w:tcPr>
+          <w:p>
+            <w:pPr>
+              <w:widowControl/>
+              <w:jc w:val="left"/>
+              <w:rPr>
+                <w:rFonts w:ascii="Consolas" w:eastAsia="宋体" w:hAnsi="Consolas" w:cs="宋体"/>
+                <w:i/>
+                <w:color w:val="333333"/>
+                <w:kern w:val="0"/>
+                <w:szCs w:val="21"/>
+                <w:bdr w:val="none" w:sz="0" w:space="0" w:color="auto" w:frame="1"/>
+              </w:rPr>
+            </w:pPr>
+          </w:p>
+        </w:tc>
+      </w:tr>
+      <w:tr>
+        <w:trPr>
+          <w:trHeight w:val="257"/>
+        </w:trPr>
+        <w:tc>
+          <w:tcPr>
+            <w:tcW w:w="1776" w:type="dxa"/>
+            <w:tcBorders>
+              <w:top w:val="single" w:sz="6" w:space="0" w:color="D9D9D9"/>
+              <w:left w:val="single" w:sz="6" w:space="0" w:color="D9D9D9"/>
+              <w:bottom w:val="single" w:sz="6" w:space="0" w:color="D9D9D9"/>
+              <w:right w:val="single" w:sz="6" w:space="0" w:color="D9D9D9"/>
+            </w:tcBorders>
+            <w:shd w:val="clear" w:color="auto" w:fill="FFFFFF"/>
+            <w:tcMar>
+              <w:top w:w="120" w:type="dxa"/>
+              <w:left w:w="195" w:type="dxa"/>
+              <w:bottom w:w="120" w:type="dxa"/>
+              <w:right w:w="195" w:type="dxa"/>
+            </w:tcMar>
+            <w:vAlign w:val="center"/>
+          </w:tcPr>
+          <w:p>
+            <w:pPr>
+              <w:widowControl/>
+              <w:shd w:val="clear" w:color="auto" w:fill="FFFFFE"/>
+              <w:spacing w:line="240" w:lineRule="atLeast"/>
+              <w:jc w:val="left"/>
+              <w:rPr>
+                <w:rFonts w:ascii="Consolas" w:eastAsia="宋体" w:hAnsi="Consolas" w:cs="宋体"/>
+                <w:i/>
+                <w:color w:val="333333"/>
+                <w:kern w:val="0"/>
+                <w:szCs w:val="21"/>
+                <w:bdr w:val="none" w:sz="0" w:space="0" w:color="auto" w:frame="1"/>
+              </w:rPr>
+            </w:pPr>
+            <w:proofErr w:type="spellStart"/>
+            <w:r>
+              <w:rPr>
+                <w:rFonts w:ascii="Consolas" w:eastAsia="宋体" w:hAnsi="Consolas" w:cs="宋体"/>
+                <w:i/>
+                <w:color w:val="333333"/>
+                <w:kern w:val="0"/>
+                <w:szCs w:val="21"/>
+                <w:bdr w:val="none" w:sz="0" w:space="0" w:color="auto" w:frame="1"/>
+              </w:rPr>
+              <w:t>create_uid</w:t>
+            </w:r>
+            <w:proofErr w:type="spellEnd"/>
+          </w:p>
+        </w:tc>
+        <w:tc>
+          <w:tcPr>
+            <w:tcW w:w="1902" w:type="dxa"/>
+            <w:tcBorders>
+              <w:top w:val="single" w:sz="6" w:space="0" w:color="D9D9D9"/>
+              <w:left w:val="single" w:sz="6" w:space="0" w:color="D9D9D9"/>
+              <w:bottom w:val="single" w:sz="6" w:space="0" w:color="D9D9D9"/>
+              <w:right w:val="single" w:sz="6" w:space="0" w:color="D9D9D9"/>
+            </w:tcBorders>
+            <w:shd w:val="clear" w:color="auto" w:fill="FFFFFF"/>
+            <w:tcMar>
+              <w:top w:w="120" w:type="dxa"/>
+              <w:left w:w="195" w:type="dxa"/>
+              <w:bottom w:w="120" w:type="dxa"/>
+              <w:right w:w="195" w:type="dxa"/>
+            </w:tcMar>
+            <w:vAlign w:val="center"/>
+          </w:tcPr>
+          <w:p>
+            <w:pPr>
+              <w:widowControl/>
+              <w:jc w:val="left"/>
+              <w:rPr>
+                <w:rFonts w:ascii="Consolas" w:eastAsia="宋体" w:hAnsi="Consolas" w:cs="宋体"/>
+                <w:i/>
+                <w:color w:val="333333"/>
+                <w:kern w:val="0"/>
+                <w:szCs w:val="21"/>
+                <w:bdr w:val="none" w:sz="0" w:space="0" w:color="auto" w:frame="1"/>
+              </w:rPr>
+            </w:pPr>
+            <w:r>
+              <w:rPr>
+                <w:rFonts w:ascii="Consolas" w:eastAsia="宋体" w:hAnsi="Consolas" w:cs="宋体" w:hint="eastAsia"/>
+                <w:i/>
+                <w:color w:val="333333"/>
+                <w:kern w:val="0"/>
+                <w:szCs w:val="21"/>
+                <w:bdr w:val="none" w:sz="0" w:space="0" w:color="auto" w:frame="1"/>
+              </w:rPr>
+              <w:t>Int</w:t>
+            </w:r>
+          </w:p>
+        </w:tc>
+        <w:tc>
+          <w:tcPr>
+            <w:tcW w:w="4409" w:type="dxa"/>
+            <w:tcBorders>
+              <w:top w:val="single" w:sz="6" w:space="0" w:color="D9D9D9"/>
+              <w:left w:val="single" w:sz="6" w:space="0" w:color="D9D9D9"/>
+              <w:bottom w:val="single" w:sz="6" w:space="0" w:color="D9D9D9"/>
+              <w:right w:val="single" w:sz="6" w:space="0" w:color="D9D9D9"/>
+            </w:tcBorders>
+            <w:shd w:val="clear" w:color="auto" w:fill="FFFFFF"/>
+            <w:tcMar>
+              <w:top w:w="120" w:type="dxa"/>
+              <w:left w:w="195" w:type="dxa"/>
+              <w:bottom w:w="120" w:type="dxa"/>
+              <w:right w:w="195" w:type="dxa"/>
+            </w:tcMar>
+            <w:vAlign w:val="center"/>
+          </w:tcPr>
+          <w:p>
+            <w:pPr>
+              <w:widowControl/>
+              <w:jc w:val="left"/>
+              <w:rPr>
+                <w:rFonts w:ascii="Consolas" w:eastAsia="宋体" w:hAnsi="Consolas" w:cs="宋体" w:hint="eastAsia"/>
+                <w:i/>
+                <w:color w:val="333333"/>
+                <w:kern w:val="0"/>
+                <w:szCs w:val="21"/>
+                <w:bdr w:val="none" w:sz="0" w:space="0" w:color="auto" w:frame="1"/>
+              </w:rPr>
+            </w:pPr>
+            <w:r>
+              <w:rPr>
+                <w:rFonts w:ascii="Consolas" w:eastAsia="宋体" w:hAnsi="Consolas" w:cs="宋体" w:hint="eastAsia"/>
+                <w:i/>
+                <w:color w:val="333333"/>
+                <w:kern w:val="0"/>
+                <w:szCs w:val="21"/>
+                <w:bdr w:val="none" w:sz="0" w:space="0" w:color="auto" w:frame="1"/>
+              </w:rPr>
+              <w:t>案件创建用户</w:t>
+            </w:r>
+          </w:p>
+        </w:tc>
+        <w:tc>
+          <w:tcPr>
+            <w:tcW w:w="1261" w:type="dxa"/>
+            <w:tcBorders>
+              <w:top w:val="single" w:sz="6" w:space="0" w:color="D9D9D9"/>
+              <w:left w:val="single" w:sz="6" w:space="0" w:color="D9D9D9"/>
+              <w:bottom w:val="single" w:sz="6" w:space="0" w:color="D9D9D9"/>
+              <w:right w:val="single" w:sz="6" w:space="0" w:color="D9D9D9"/>
+            </w:tcBorders>
+            <w:shd w:val="clear" w:color="auto" w:fill="FFFFFF"/>
+          </w:tcPr>
+          <w:p>
+            <w:pPr>
+              <w:widowControl/>
+              <w:jc w:val="left"/>
+              <w:rPr>
+                <w:rFonts w:ascii="Consolas" w:eastAsia="宋体" w:hAnsi="Consolas" w:cs="宋体"/>
+                <w:i/>
+                <w:color w:val="333333"/>
+                <w:kern w:val="0"/>
+                <w:szCs w:val="21"/>
+                <w:bdr w:val="none" w:sz="0" w:space="0" w:color="auto" w:frame="1"/>
+              </w:rPr>
+            </w:pPr>
+          </w:p>
+        </w:tc>
+      </w:tr>
+      <w:tr>
+        <w:trPr>
+          <w:trHeight w:val="257"/>
+        </w:trPr>
+        <w:tc>
+          <w:tcPr>
+            <w:tcW w:w="1776" w:type="dxa"/>
+            <w:tcBorders>
+              <w:top w:val="single" w:sz="6" w:space="0" w:color="D9D9D9"/>
+              <w:left w:val="single" w:sz="6" w:space="0" w:color="D9D9D9"/>
+              <w:bottom w:val="single" w:sz="6" w:space="0" w:color="D9D9D9"/>
+              <w:right w:val="single" w:sz="6" w:space="0" w:color="D9D9D9"/>
+            </w:tcBorders>
+            <w:shd w:val="clear" w:color="auto" w:fill="FFFFFF"/>
+            <w:tcMar>
+              <w:top w:w="120" w:type="dxa"/>
+              <w:left w:w="195" w:type="dxa"/>
+              <w:bottom w:w="120" w:type="dxa"/>
+              <w:right w:w="195" w:type="dxa"/>
+            </w:tcMar>
+            <w:vAlign w:val="center"/>
+          </w:tcPr>
+          <w:p>
+            <w:pPr>
+              <w:widowControl/>
+              <w:shd w:val="clear" w:color="auto" w:fill="FFFFFE"/>
+              <w:spacing w:line="240" w:lineRule="atLeast"/>
+              <w:jc w:val="left"/>
+              <w:rPr>
+                <w:rFonts w:ascii="Consolas" w:eastAsia="宋体" w:hAnsi="Consolas" w:cs="宋体"/>
+                <w:i/>
+                <w:color w:val="333333"/>
+                <w:kern w:val="0"/>
+                <w:szCs w:val="21"/>
+                <w:bdr w:val="none" w:sz="0" w:space="0" w:color="auto" w:frame="1"/>
+              </w:rPr>
+            </w:pPr>
+            <w:proofErr w:type="spellStart"/>
+            <w:r>
+              <w:rPr>
+                <w:rFonts w:ascii="Consolas" w:eastAsia="宋体" w:hAnsi="Consolas" w:cs="宋体"/>
+                <w:i/>
+                <w:color w:val="333333"/>
+                <w:kern w:val="0"/>
+                <w:szCs w:val="21"/>
+                <w:bdr w:val="none" w:sz="0" w:space="0" w:color="auto" w:frame="1"/>
+              </w:rPr>
+              <w:t>last_update_dt</w:t>
+            </w:r>
+            <w:proofErr w:type="spellEnd"/>
+          </w:p>
+        </w:tc>
+        <w:tc>
+          <w:tcPr>
+            <w:tcW w:w="1902" w:type="dxa"/>
+            <w:tcBorders>
+              <w:top w:val="single" w:sz="6" w:space="0" w:color="D9D9D9"/>
+              <w:left w:val="single" w:sz="6" w:space="0" w:color="D9D9D9"/>
+              <w:bottom w:val="single" w:sz="6" w:space="0" w:color="D9D9D9"/>
+              <w:right w:val="single" w:sz="6" w:space="0" w:color="D9D9D9"/>
+            </w:tcBorders>
+            <w:shd w:val="clear" w:color="auto" w:fill="FFFFFF"/>
+            <w:tcMar>
+              <w:top w:w="120" w:type="dxa"/>
+              <w:left w:w="195" w:type="dxa"/>
+              <w:bottom w:w="120" w:type="dxa"/>
+              <w:right w:w="195" w:type="dxa"/>
+            </w:tcMar>
+            <w:vAlign w:val="center"/>
+          </w:tcPr>
+          <w:p>
+            <w:pPr>
+              <w:widowControl/>
+              <w:jc w:val="left"/>
+              <w:rPr>
+                <w:rFonts w:ascii="Consolas" w:eastAsia="宋体" w:hAnsi="Consolas" w:cs="宋体"/>
+                <w:i/>
+                <w:color w:val="333333"/>
+                <w:kern w:val="0"/>
+                <w:szCs w:val="21"/>
+                <w:bdr w:val="none" w:sz="0" w:space="0" w:color="auto" w:frame="1"/>
+              </w:rPr>
+            </w:pPr>
+            <w:r>
+              <w:rPr>
+                <w:rFonts w:ascii="Consolas" w:eastAsia="宋体" w:hAnsi="Consolas" w:cs="宋体" w:hint="eastAsia"/>
+                <w:i/>
+                <w:color w:val="333333"/>
+                <w:kern w:val="0"/>
+                <w:szCs w:val="21"/>
+                <w:bdr w:val="none" w:sz="0" w:space="0" w:color="auto" w:frame="1"/>
+              </w:rPr>
+              <w:t>Int</w:t>
+            </w:r>
+          </w:p>
+        </w:tc>
+        <w:tc>
+          <w:tcPr>
+            <w:tcW w:w="4409" w:type="dxa"/>
+            <w:tcBorders>
+              <w:top w:val="single" w:sz="6" w:space="0" w:color="D9D9D9"/>
+              <w:left w:val="single" w:sz="6" w:space="0" w:color="D9D9D9"/>
+              <w:bottom w:val="single" w:sz="6" w:space="0" w:color="D9D9D9"/>
+              <w:right w:val="single" w:sz="6" w:space="0" w:color="D9D9D9"/>
+            </w:tcBorders>
+            <w:shd w:val="clear" w:color="auto" w:fill="FFFFFF"/>
+            <w:tcMar>
+              <w:top w:w="120" w:type="dxa"/>
+              <w:left w:w="195" w:type="dxa"/>
+              <w:bottom w:w="120" w:type="dxa"/>
+              <w:right w:w="195" w:type="dxa"/>
+            </w:tcMar>
+            <w:vAlign w:val="center"/>
+          </w:tcPr>
+          <w:p>
+            <w:pPr>
+              <w:widowControl/>
+              <w:jc w:val="left"/>
+              <w:rPr>
+                <w:rFonts w:ascii="Consolas" w:eastAsia="宋体" w:hAnsi="Consolas" w:cs="宋体" w:hint="eastAsia"/>
+                <w:i/>
+                <w:color w:val="333333"/>
+                <w:kern w:val="0"/>
+                <w:szCs w:val="21"/>
+                <w:bdr w:val="none" w:sz="0" w:space="0" w:color="auto" w:frame="1"/>
+              </w:rPr>
+            </w:pPr>
+            <w:r>
+              <w:rPr>
+                <w:rFonts w:ascii="Consolas" w:eastAsia="宋体" w:hAnsi="Consolas" w:cs="宋体" w:hint="eastAsia"/>
+                <w:i/>
+                <w:color w:val="333333"/>
+                <w:kern w:val="0"/>
+                <w:szCs w:val="21"/>
+                <w:bdr w:val="none" w:sz="0" w:space="0" w:color="auto" w:frame="1"/>
+              </w:rPr>
+              <w:t>案件最后更新时间戳</w:t>
+            </w:r>
+          </w:p>
+        </w:tc>
+        <w:tc>
+          <w:tcPr>
+            <w:tcW w:w="1261" w:type="dxa"/>
+            <w:tcBorders>
+              <w:top w:val="single" w:sz="6" w:space="0" w:color="D9D9D9"/>
+              <w:left w:val="single" w:sz="6" w:space="0" w:color="D9D9D9"/>
+              <w:bottom w:val="single" w:sz="6" w:space="0" w:color="D9D9D9"/>
+              <w:right w:val="single" w:sz="6" w:space="0" w:color="D9D9D9"/>
+            </w:tcBorders>
+            <w:shd w:val="clear" w:color="auto" w:fill="FFFFFF"/>
+          </w:tcPr>
+          <w:p>
+            <w:pPr>
+              <w:widowControl/>
+              <w:jc w:val="left"/>
+              <w:rPr>
+                <w:rFonts w:ascii="Consolas" w:eastAsia="宋体" w:hAnsi="Consolas" w:cs="宋体"/>
+                <w:i/>
+                <w:color w:val="333333"/>
+                <w:kern w:val="0"/>
+                <w:szCs w:val="21"/>
+                <w:bdr w:val="none" w:sz="0" w:space="0" w:color="auto" w:frame="1"/>
+              </w:rPr>
+            </w:pPr>
+          </w:p>
+        </w:tc>
+      </w:tr>
+      <w:tr>
+        <w:trPr>
+          <w:trHeight w:val="257"/>
+        </w:trPr>
+        <w:tc>
+          <w:tcPr>
+            <w:tcW w:w="1776" w:type="dxa"/>
+            <w:tcBorders>
+              <w:top w:val="single" w:sz="6" w:space="0" w:color="D9D9D9"/>
+              <w:left w:val="single" w:sz="6" w:space="0" w:color="D9D9D9"/>
+              <w:bottom w:val="single" w:sz="6" w:space="0" w:color="D9D9D9"/>
+              <w:right w:val="single" w:sz="6" w:space="0" w:color="D9D9D9"/>
+            </w:tcBorders>
+            <w:shd w:val="clear" w:color="auto" w:fill="FFFFFF"/>
+            <w:tcMar>
+              <w:top w:w="120" w:type="dxa"/>
+              <w:left w:w="195" w:type="dxa"/>
+              <w:bottom w:w="120" w:type="dxa"/>
+              <w:right w:w="195" w:type="dxa"/>
+            </w:tcMar>
+            <w:vAlign w:val="center"/>
+          </w:tcPr>
+          <w:p>
+            <w:pPr>
+              <w:widowControl/>
+              <w:shd w:val="clear" w:color="auto" w:fill="FFFFFE"/>
+              <w:spacing w:line="240" w:lineRule="atLeast"/>
+              <w:jc w:val="left"/>
+              <w:rPr>
+                <w:rFonts w:ascii="Consolas" w:eastAsia="宋体" w:hAnsi="Consolas" w:cs="宋体"/>
+                <w:i/>
+                <w:color w:val="333333"/>
+                <w:kern w:val="0"/>
+                <w:szCs w:val="21"/>
+                <w:bdr w:val="none" w:sz="0" w:space="0" w:color="auto" w:frame="1"/>
+              </w:rPr>
+            </w:pPr>
+            <w:proofErr w:type="spellStart"/>
+            <w:r>
+              <w:rPr>
+                <w:rFonts w:ascii="Consolas" w:eastAsia="宋体" w:hAnsi="Consolas" w:cs="宋体"/>
+                <w:i/>
+                <w:color w:val="333333"/>
+                <w:kern w:val="0"/>
+                <w:szCs w:val="21"/>
+                <w:bdr w:val="none" w:sz="0" w:space="0" w:color="auto" w:frame="1"/>
+              </w:rPr>
+              <w:t>last_update_uid</w:t>
+            </w:r>
+            <w:proofErr w:type="spellEnd"/>
+          </w:p>
+        </w:tc>
+        <w:tc>
+          <w:tcPr>
+            <w:tcW w:w="1902" w:type="dxa"/>
+            <w:tcBorders>
+              <w:top w:val="single" w:sz="6" w:space="0" w:color="D9D9D9"/>
+              <w:left w:val="single" w:sz="6" w:space="0" w:color="D9D9D9"/>
+              <w:bottom w:val="single" w:sz="6" w:space="0" w:color="D9D9D9"/>
+              <w:right w:val="single" w:sz="6" w:space="0" w:color="D9D9D9"/>
+            </w:tcBorders>
+            <w:shd w:val="clear" w:color="auto" w:fill="FFFFFF"/>
+            <w:tcMar>
+              <w:top w:w="120" w:type="dxa"/>
+              <w:left w:w="195" w:type="dxa"/>
+              <w:bottom w:w="120" w:type="dxa"/>
+              <w:right w:w="195" w:type="dxa"/>
+            </w:tcMar>
+            <w:vAlign w:val="center"/>
+          </w:tcPr>
+          <w:p>
+            <w:pPr>
+              <w:widowControl/>
+              <w:jc w:val="left"/>
+              <w:rPr>
+                <w:rFonts w:ascii="Consolas" w:eastAsia="宋体" w:hAnsi="Consolas" w:cs="宋体" w:hint="eastAsia"/>
+                <w:i/>
+                <w:color w:val="333333"/>
+                <w:kern w:val="0"/>
+                <w:szCs w:val="21"/>
+                <w:bdr w:val="none" w:sz="0" w:space="0" w:color="auto" w:frame="1"/>
+              </w:rPr>
+            </w:pPr>
+            <w:r>
+              <w:rPr>
+                <w:rFonts w:ascii="Consolas" w:eastAsia="宋体" w:hAnsi="Consolas" w:cs="宋体" w:hint="eastAsia"/>
+                <w:i/>
+                <w:color w:val="333333"/>
+                <w:kern w:val="0"/>
+                <w:szCs w:val="21"/>
+                <w:bdr w:val="none" w:sz="0" w:space="0" w:color="auto" w:frame="1"/>
+              </w:rPr>
+              <w:t>Int</w:t>
+            </w:r>
+          </w:p>
+        </w:tc>
+        <w:tc>
+          <w:tcPr>
+            <w:tcW w:w="4409" w:type="dxa"/>
+            <w:tcBorders>
+              <w:top w:val="single" w:sz="6" w:space="0" w:color="D9D9D9"/>
+              <w:left w:val="single" w:sz="6" w:space="0" w:color="D9D9D9"/>
+              <w:bottom w:val="single" w:sz="6" w:space="0" w:color="D9D9D9"/>
+              <w:right w:val="single" w:sz="6" w:space="0" w:color="D9D9D9"/>
+            </w:tcBorders>
+            <w:shd w:val="clear" w:color="auto" w:fill="FFFFFF"/>
+            <w:tcMar>
+              <w:top w:w="120" w:type="dxa"/>
+              <w:left w:w="195" w:type="dxa"/>
+              <w:bottom w:w="120" w:type="dxa"/>
+              <w:right w:w="195" w:type="dxa"/>
+            </w:tcMar>
+            <w:vAlign w:val="center"/>
+          </w:tcPr>
+          <w:p>
+            <w:pPr>
+              <w:widowControl/>
+              <w:jc w:val="left"/>
+              <w:rPr>
+                <w:rFonts w:ascii="Consolas" w:eastAsia="宋体" w:hAnsi="Consolas" w:cs="宋体" w:hint="eastAsia"/>
+                <w:i/>
+                <w:color w:val="333333"/>
+                <w:kern w:val="0"/>
+                <w:szCs w:val="21"/>
+                <w:bdr w:val="none" w:sz="0" w:space="0" w:color="auto" w:frame="1"/>
+              </w:rPr>
+            </w:pPr>
+            <w:r>
+              <w:rPr>
+                <w:rFonts w:ascii="Consolas" w:eastAsia="宋体" w:hAnsi="Consolas" w:cs="宋体" w:hint="eastAsia"/>
+                <w:i/>
+                <w:color w:val="333333"/>
+                <w:kern w:val="0"/>
+                <w:szCs w:val="21"/>
+                <w:bdr w:val="none" w:sz="0" w:space="0" w:color="auto" w:frame="1"/>
+              </w:rPr>
+              <w:t>案件最后更新用户</w:t>
+            </w:r>
+          </w:p>
+        </w:tc>
+        <w:tc>
+          <w:tcPr>
+            <w:tcW w:w="1261" w:type="dxa"/>
+            <w:tcBorders>
+              <w:top w:val="single" w:sz="6" w:space="0" w:color="D9D9D9"/>
+              <w:left w:val="single" w:sz="6" w:space="0" w:color="D9D9D9"/>
+              <w:bottom w:val="single" w:sz="6" w:space="0" w:color="D9D9D9"/>
+              <w:right w:val="single" w:sz="6" w:space="0" w:color="D9D9D9"/>
+            </w:tcBorders>
+            <w:shd w:val="clear" w:color="auto" w:fill="FFFFFF"/>
+          </w:tcPr>
+          <w:p>
+            <w:pPr>
+              <w:widowControl/>
+              <w:jc w:val="left"/>
+              <w:rPr>
+                <w:rFonts w:ascii="Consolas" w:eastAsia="宋体" w:hAnsi="Consolas" w:cs="宋体"/>
+                <w:i/>
+                <w:color w:val="333333"/>
+                <w:kern w:val="0"/>
+                <w:szCs w:val="21"/>
+                <w:bdr w:val="none" w:sz="0" w:space="0" w:color="auto" w:frame="1"/>
+              </w:rPr>
+            </w:pPr>
+          </w:p>
+        </w:tc>
+      </w:tr>
+      <w:tr>
+        <w:trPr>
+          <w:trHeight w:val="257"/>
+        </w:trPr>
+        <w:tc>
+          <w:tcPr>
+            <w:tcW w:w="1776" w:type="dxa"/>
+            <w:tcBorders>
+              <w:top w:val="single" w:sz="6" w:space="0" w:color="D9D9D9"/>
+              <w:left w:val="single" w:sz="6" w:space="0" w:color="D9D9D9"/>
+              <w:bottom w:val="single" w:sz="6" w:space="0" w:color="D9D9D9"/>
+              <w:right w:val="single" w:sz="6" w:space="0" w:color="D9D9D9"/>
+            </w:tcBorders>
+            <w:shd w:val="clear" w:color="auto" w:fill="FFFFFF"/>
+            <w:tcMar>
+              <w:top w:w="120" w:type="dxa"/>
+              <w:left w:w="195" w:type="dxa"/>
+              <w:bottom w:w="120" w:type="dxa"/>
+              <w:right w:w="195" w:type="dxa"/>
+            </w:tcMar>
+            <w:vAlign w:val="center"/>
+          </w:tcPr>
+          <w:p>
+            <w:pPr>
+              <w:widowControl/>
+              <w:jc w:val="left"/>
+              <w:rPr>
+                <w:rFonts w:ascii="Consolas" w:eastAsia="宋体" w:hAnsi="Consolas" w:cs="宋体"/>
+                <w:i/>
+                <w:color w:val="333333"/>
+                <w:kern w:val="0"/>
+                <w:szCs w:val="21"/>
+                <w:bdr w:val="none" w:sz="0" w:space="0" w:color="auto" w:frame="1"/>
+              </w:rPr>
+            </w:pPr>
+            <w:r>
+              <w:rPr>
+                <w:rFonts w:ascii="Consolas" w:eastAsia="宋体" w:hAnsi="Consolas" w:cs="宋体"/>
+                <w:i/>
+                <w:color w:val="333333"/>
+                <w:kern w:val="0"/>
+                <w:szCs w:val="21"/>
+                <w:bdr w:val="none" w:sz="0" w:space="0" w:color="auto" w:frame="1"/>
+              </w:rPr>
               <w:t>member</w:t>
             </w:r>
             <w:r>
@@ -24628,6 +25666,7 @@
                 <w:bdr w:val="none" w:sz="0" w:space="0" w:color="auto" w:frame="1"/>
               </w:rPr>
             </w:pPr>
+            <w:proofErr w:type="spellStart"/>
             <w:r>
               <w:rPr>
                 <w:rFonts w:ascii="Consolas" w:eastAsia="宋体" w:hAnsi="Consolas" w:cs="宋体" w:hint="eastAsia"/>
@@ -24650,6 +25689,7 @@
               </w:rPr>
               <w:t>_page</w:t>
             </w:r>
+            <w:proofErr w:type="spellEnd"/>
           </w:p>
         </w:tc>
         <w:tc>
@@ -24844,17 +25884,18 @@
           </w:p>
           <w:p>
             <w:pPr>
-              <w:pStyle w:val="HTML"/>
-              <w:rPr>
-                <w:rFonts w:ascii="微软雅黑" w:eastAsia="微软雅黑" w:hAnsi="微软雅黑"/>
-                <w:sz w:val="21"/>
-                <w:szCs w:val="21"/>
-              </w:rPr>
-            </w:pPr>
-            <w:r>
-              <w:rPr>
-                <w:rFonts w:ascii="微软雅黑" w:eastAsia="微软雅黑" w:hAnsi="微软雅黑"/>
-                <w:sz w:val="21"/>
+              <w:widowControl/>
+              <w:shd w:val="clear" w:color="auto" w:fill="FFFFFE"/>
+              <w:spacing w:line="240" w:lineRule="atLeast"/>
+              <w:jc w:val="left"/>
+              <w:rPr>
+                <w:rFonts w:ascii="微软雅黑" w:eastAsia="微软雅黑" w:hAnsi="微软雅黑"/>
+                <w:szCs w:val="21"/>
+              </w:rPr>
+            </w:pPr>
+            <w:r>
+              <w:rPr>
+                <w:rFonts w:ascii="微软雅黑" w:eastAsia="微软雅黑" w:hAnsi="微软雅黑"/>
                 <w:szCs w:val="21"/>
               </w:rPr>
               <w:t>{</w:t>
@@ -24862,562 +25903,727 @@
           </w:p>
           <w:p>
             <w:pPr>
-              <w:pStyle w:val="HTML"/>
-              <w:rPr>
-                <w:rFonts w:ascii="微软雅黑" w:eastAsia="微软雅黑" w:hAnsi="微软雅黑"/>
-                <w:sz w:val="21"/>
-                <w:szCs w:val="21"/>
-              </w:rPr>
-            </w:pPr>
-            <w:r>
-              <w:rPr>
-                <w:rFonts w:ascii="微软雅黑" w:eastAsia="微软雅黑" w:hAnsi="微软雅黑"/>
-                <w:sz w:val="21"/>
-                <w:szCs w:val="21"/>
-              </w:rPr>
-              <w:t xml:space="preserve">  "success": 1,   </w:t>
-            </w:r>
-          </w:p>
-          <w:p>
-            <w:pPr>
-              <w:pStyle w:val="HTML"/>
-              <w:rPr>
-                <w:rFonts w:ascii="微软雅黑" w:eastAsia="微软雅黑" w:hAnsi="微软雅黑"/>
-                <w:sz w:val="21"/>
-                <w:szCs w:val="21"/>
-              </w:rPr>
-            </w:pPr>
-            <w:r>
-              <w:rPr>
-                <w:rFonts w:ascii="微软雅黑" w:eastAsia="微软雅黑" w:hAnsi="微软雅黑"/>
-                <w:sz w:val="21"/>
-                <w:szCs w:val="21"/>
-              </w:rPr>
-              <w:t xml:space="preserve">  "error": {</w:t>
-            </w:r>
-          </w:p>
-          <w:p>
-            <w:pPr>
-              <w:pStyle w:val="HTML"/>
-              <w:rPr>
-                <w:rFonts w:ascii="微软雅黑" w:eastAsia="微软雅黑" w:hAnsi="微软雅黑"/>
-                <w:sz w:val="21"/>
-                <w:szCs w:val="21"/>
-              </w:rPr>
-            </w:pPr>
-            <w:r>
-              <w:rPr>
-                <w:rFonts w:ascii="微软雅黑" w:eastAsia="微软雅黑" w:hAnsi="微软雅黑"/>
-                <w:sz w:val="21"/>
-                <w:szCs w:val="21"/>
-              </w:rPr>
-              <w:t xml:space="preserve">    "code": 0,</w:t>
-            </w:r>
-          </w:p>
-          <w:p>
-            <w:pPr>
-              <w:pStyle w:val="HTML"/>
-              <w:rPr>
-                <w:rFonts w:ascii="微软雅黑" w:eastAsia="微软雅黑" w:hAnsi="微软雅黑"/>
-                <w:sz w:val="21"/>
-                <w:szCs w:val="21"/>
-              </w:rPr>
-            </w:pPr>
-            <w:r>
-              <w:rPr>
-                <w:rFonts w:ascii="微软雅黑" w:eastAsia="微软雅黑" w:hAnsi="微软雅黑"/>
-                <w:sz w:val="21"/>
-                <w:szCs w:val="21"/>
-              </w:rPr>
-              <w:t xml:space="preserve">    "message": "no error occurred!"</w:t>
-            </w:r>
-          </w:p>
-          <w:p>
-            <w:pPr>
-              <w:pStyle w:val="HTML"/>
-              <w:rPr>
-                <w:rFonts w:ascii="微软雅黑" w:eastAsia="微软雅黑" w:hAnsi="微软雅黑"/>
-                <w:sz w:val="21"/>
-                <w:szCs w:val="21"/>
-              </w:rPr>
-            </w:pPr>
-            <w:r>
-              <w:rPr>
-                <w:rFonts w:ascii="微软雅黑" w:eastAsia="微软雅黑" w:hAnsi="微软雅黑"/>
-                <w:sz w:val="21"/>
-                <w:szCs w:val="21"/>
-              </w:rPr>
-              <w:t xml:space="preserve">  }</w:t>
-            </w:r>
-          </w:p>
-          <w:p>
-            <w:pPr>
-              <w:pStyle w:val="HTML"/>
-              <w:rPr>
-                <w:rFonts w:ascii="微软雅黑" w:eastAsia="微软雅黑" w:hAnsi="微软雅黑"/>
-                <w:sz w:val="21"/>
-                <w:szCs w:val="21"/>
-              </w:rPr>
-            </w:pPr>
-            <w:r>
-              <w:rPr>
-                <w:rFonts w:ascii="微软雅黑" w:eastAsia="微软雅黑" w:hAnsi="微软雅黑"/>
-                <w:sz w:val="21"/>
+              <w:widowControl/>
+              <w:shd w:val="clear" w:color="auto" w:fill="FFFFFE"/>
+              <w:spacing w:line="240" w:lineRule="atLeast"/>
+              <w:jc w:val="left"/>
+              <w:rPr>
+                <w:rFonts w:ascii="微软雅黑" w:eastAsia="微软雅黑" w:hAnsi="微软雅黑"/>
+                <w:szCs w:val="21"/>
+              </w:rPr>
+            </w:pPr>
+            <w:r>
+              <w:rPr>
+                <w:rFonts w:ascii="微软雅黑" w:eastAsia="微软雅黑" w:hAnsi="微软雅黑"/>
+                <w:szCs w:val="21"/>
+              </w:rPr>
+              <w:t>    "cases": [</w:t>
+            </w:r>
+          </w:p>
+          <w:p>
+            <w:pPr>
+              <w:widowControl/>
+              <w:shd w:val="clear" w:color="auto" w:fill="FFFFFE"/>
+              <w:spacing w:line="240" w:lineRule="atLeast"/>
+              <w:jc w:val="left"/>
+              <w:rPr>
+                <w:rFonts w:ascii="微软雅黑" w:eastAsia="微软雅黑" w:hAnsi="微软雅黑"/>
+                <w:szCs w:val="21"/>
+              </w:rPr>
+            </w:pPr>
+            <w:r>
+              <w:rPr>
+                <w:rFonts w:ascii="微软雅黑" w:eastAsia="微软雅黑" w:hAnsi="微软雅黑"/>
+                <w:szCs w:val="21"/>
+              </w:rPr>
+              <w:t>        {</w:t>
+            </w:r>
+          </w:p>
+          <w:p>
+            <w:pPr>
+              <w:widowControl/>
+              <w:shd w:val="clear" w:color="auto" w:fill="FFFFFE"/>
+              <w:spacing w:line="240" w:lineRule="atLeast"/>
+              <w:jc w:val="left"/>
+              <w:rPr>
+                <w:rFonts w:ascii="微软雅黑" w:eastAsia="微软雅黑" w:hAnsi="微软雅黑"/>
+                <w:szCs w:val="21"/>
+              </w:rPr>
+            </w:pPr>
+            <w:r>
+              <w:rPr>
+                <w:rFonts w:ascii="微软雅黑" w:eastAsia="微软雅黑" w:hAnsi="微软雅黑"/>
+                <w:szCs w:val="21"/>
+              </w:rPr>
+              <w:t>            "</w:t>
+            </w:r>
+            <w:proofErr w:type="spellStart"/>
+            <w:r>
+              <w:rPr>
+                <w:rFonts w:ascii="微软雅黑" w:eastAsia="微软雅黑" w:hAnsi="微软雅黑"/>
+                <w:szCs w:val="21"/>
+              </w:rPr>
+              <w:t>create_dt</w:t>
+            </w:r>
+            <w:proofErr w:type="spellEnd"/>
+            <w:r>
+              <w:rPr>
+                <w:rFonts w:ascii="微软雅黑" w:eastAsia="微软雅黑" w:hAnsi="微软雅黑"/>
+                <w:szCs w:val="21"/>
+              </w:rPr>
+              <w:t>": 1586400421,</w:t>
+            </w:r>
+          </w:p>
+          <w:p>
+            <w:pPr>
+              <w:widowControl/>
+              <w:shd w:val="clear" w:color="auto" w:fill="FFFFFE"/>
+              <w:spacing w:line="240" w:lineRule="atLeast"/>
+              <w:jc w:val="left"/>
+              <w:rPr>
+                <w:rFonts w:ascii="微软雅黑" w:eastAsia="微软雅黑" w:hAnsi="微软雅黑"/>
+                <w:szCs w:val="21"/>
+              </w:rPr>
+            </w:pPr>
+            <w:r>
+              <w:rPr>
+                <w:rFonts w:ascii="微软雅黑" w:eastAsia="微软雅黑" w:hAnsi="微软雅黑"/>
+                <w:szCs w:val="21"/>
+              </w:rPr>
+              <w:t>            "</w:t>
+            </w:r>
+            <w:proofErr w:type="spellStart"/>
+            <w:r>
+              <w:rPr>
+                <w:rFonts w:ascii="微软雅黑" w:eastAsia="微软雅黑" w:hAnsi="微软雅黑"/>
+                <w:szCs w:val="21"/>
+              </w:rPr>
+              <w:t>create_uid</w:t>
+            </w:r>
+            <w:proofErr w:type="spellEnd"/>
+            <w:r>
+              <w:rPr>
+                <w:rFonts w:ascii="微软雅黑" w:eastAsia="微软雅黑" w:hAnsi="微软雅黑"/>
+                <w:szCs w:val="21"/>
+              </w:rPr>
+              <w:t>": 25,</w:t>
+            </w:r>
+          </w:p>
+          <w:p>
+            <w:pPr>
+              <w:widowControl/>
+              <w:shd w:val="clear" w:color="auto" w:fill="FFFFFE"/>
+              <w:spacing w:line="240" w:lineRule="atLeast"/>
+              <w:jc w:val="left"/>
+              <w:rPr>
+                <w:rFonts w:ascii="微软雅黑" w:eastAsia="微软雅黑" w:hAnsi="微软雅黑"/>
+                <w:szCs w:val="21"/>
+              </w:rPr>
+            </w:pPr>
+            <w:r>
+              <w:rPr>
+                <w:rFonts w:ascii="微软雅黑" w:eastAsia="微软雅黑" w:hAnsi="微软雅黑"/>
+                <w:szCs w:val="21"/>
+              </w:rPr>
+              <w:t>            "id": 10021,</w:t>
+            </w:r>
+          </w:p>
+          <w:p>
+            <w:pPr>
+              <w:widowControl/>
+              <w:shd w:val="clear" w:color="auto" w:fill="FFFFFE"/>
+              <w:spacing w:line="240" w:lineRule="atLeast"/>
+              <w:jc w:val="left"/>
+              <w:rPr>
+                <w:rFonts w:ascii="微软雅黑" w:eastAsia="微软雅黑" w:hAnsi="微软雅黑"/>
+                <w:szCs w:val="21"/>
+              </w:rPr>
+            </w:pPr>
+            <w:r>
+              <w:rPr>
+                <w:rFonts w:ascii="微软雅黑" w:eastAsia="微软雅黑" w:hAnsi="微软雅黑"/>
+                <w:szCs w:val="21"/>
+              </w:rPr>
+              <w:t>            "</w:t>
+            </w:r>
+            <w:proofErr w:type="spellStart"/>
+            <w:r>
+              <w:rPr>
+                <w:rFonts w:ascii="微软雅黑" w:eastAsia="微软雅黑" w:hAnsi="微软雅黑"/>
+                <w:szCs w:val="21"/>
+              </w:rPr>
+              <w:t>last_update_dt</w:t>
+            </w:r>
+            <w:proofErr w:type="spellEnd"/>
+            <w:r>
+              <w:rPr>
+                <w:rFonts w:ascii="微软雅黑" w:eastAsia="微软雅黑" w:hAnsi="微软雅黑"/>
+                <w:szCs w:val="21"/>
+              </w:rPr>
+              <w:t>": null,</w:t>
+            </w:r>
+          </w:p>
+          <w:p>
+            <w:pPr>
+              <w:widowControl/>
+              <w:shd w:val="clear" w:color="auto" w:fill="FFFFFE"/>
+              <w:spacing w:line="240" w:lineRule="atLeast"/>
+              <w:jc w:val="left"/>
+              <w:rPr>
+                <w:rFonts w:ascii="微软雅黑" w:eastAsia="微软雅黑" w:hAnsi="微软雅黑"/>
+                <w:szCs w:val="21"/>
+              </w:rPr>
+            </w:pPr>
+            <w:r>
+              <w:rPr>
+                <w:rFonts w:ascii="微软雅黑" w:eastAsia="微软雅黑" w:hAnsi="微软雅黑"/>
+                <w:szCs w:val="21"/>
+              </w:rPr>
+              <w:t>            "</w:t>
+            </w:r>
+            <w:proofErr w:type="spellStart"/>
+            <w:r>
+              <w:rPr>
+                <w:rFonts w:ascii="微软雅黑" w:eastAsia="微软雅黑" w:hAnsi="微软雅黑"/>
+                <w:szCs w:val="21"/>
+              </w:rPr>
+              <w:t>last_update_uid</w:t>
+            </w:r>
+            <w:proofErr w:type="spellEnd"/>
+            <w:r>
+              <w:rPr>
+                <w:rFonts w:ascii="微软雅黑" w:eastAsia="微软雅黑" w:hAnsi="微软雅黑"/>
+                <w:szCs w:val="21"/>
+              </w:rPr>
+              <w:t>": null,</w:t>
+            </w:r>
+          </w:p>
+          <w:p>
+            <w:pPr>
+              <w:widowControl/>
+              <w:shd w:val="clear" w:color="auto" w:fill="FFFFFE"/>
+              <w:spacing w:line="240" w:lineRule="atLeast"/>
+              <w:jc w:val="left"/>
+              <w:rPr>
+                <w:rFonts w:ascii="微软雅黑" w:eastAsia="微软雅黑" w:hAnsi="微软雅黑"/>
+                <w:szCs w:val="21"/>
+              </w:rPr>
+            </w:pPr>
+            <w:r>
+              <w:rPr>
+                <w:rFonts w:ascii="微软雅黑" w:eastAsia="微软雅黑" w:hAnsi="微软雅黑"/>
+                <w:szCs w:val="21"/>
+              </w:rPr>
+              <w:t>            "name": "</w:t>
+            </w:r>
+            <w:proofErr w:type="spellStart"/>
+            <w:r>
+              <w:rPr>
+                <w:rFonts w:ascii="微软雅黑" w:eastAsia="微软雅黑" w:hAnsi="微软雅黑"/>
+                <w:szCs w:val="21"/>
+              </w:rPr>
+              <w:t>xxxx</w:t>
+            </w:r>
+            <w:proofErr w:type="spellEnd"/>
+            <w:r>
+              <w:rPr>
+                <w:rFonts w:ascii="微软雅黑" w:eastAsia="微软雅黑" w:hAnsi="微软雅黑"/>
                 <w:szCs w:val="21"/>
               </w:rPr>
               <w:t>"</w:t>
             </w:r>
-            <w:r>
-              <w:rPr>
-                <w:rFonts w:ascii="微软雅黑" w:eastAsia="微软雅黑" w:hAnsi="微软雅黑"/>
-                <w:sz w:val="21"/>
-                <w:szCs w:val="21"/>
-              </w:rPr>
-              <w:t>cases</w:t>
-            </w:r>
-            <w:r>
-              <w:rPr>
-                <w:rFonts w:ascii="微软雅黑" w:eastAsia="微软雅黑" w:hAnsi="微软雅黑"/>
-                <w:sz w:val="21"/>
-                <w:szCs w:val="21"/>
-              </w:rPr>
-              <w:t>":[</w:t>
-            </w:r>
-            <w:r>
-              <w:rPr>
-                <w:rFonts w:ascii="微软雅黑" w:eastAsia="微软雅黑" w:hAnsi="微软雅黑"/>
-                <w:sz w:val="21"/>
-                <w:szCs w:val="21"/>
-              </w:rPr>
-              <w:t>{</w:t>
-            </w:r>
-            <w:r>
-              <w:rPr>
-                <w:rFonts w:ascii="微软雅黑" w:eastAsia="微软雅黑" w:hAnsi="微软雅黑"/>
-                <w:sz w:val="21"/>
-                <w:szCs w:val="21"/>
-              </w:rPr>
-              <w:t>"</w:t>
-            </w:r>
-            <w:r>
-              <w:rPr>
-                <w:rFonts w:ascii="微软雅黑" w:eastAsia="微软雅黑" w:hAnsi="微软雅黑"/>
-                <w:sz w:val="21"/>
-                <w:szCs w:val="21"/>
-              </w:rPr>
-              <w:t>id</w:t>
-            </w:r>
-            <w:r>
-              <w:rPr>
-                <w:rFonts w:ascii="微软雅黑" w:eastAsia="微软雅黑" w:hAnsi="微软雅黑"/>
-                <w:sz w:val="21"/>
-                <w:szCs w:val="21"/>
-              </w:rPr>
-              <w:t>"</w:t>
-            </w:r>
-            <w:r>
-              <w:rPr>
-                <w:rFonts w:ascii="微软雅黑" w:eastAsia="微软雅黑" w:hAnsi="微软雅黑"/>
-                <w:sz w:val="21"/>
-                <w:szCs w:val="21"/>
-              </w:rPr>
-              <w:t xml:space="preserve">:1001, </w:t>
-            </w:r>
-            <w:r>
-              <w:rPr>
-                <w:rFonts w:ascii="微软雅黑" w:eastAsia="微软雅黑" w:hAnsi="微软雅黑"/>
-                <w:sz w:val="21"/>
-                <w:szCs w:val="21"/>
-              </w:rPr>
-              <w:t>"</w:t>
-            </w:r>
-            <w:r>
-              <w:rPr>
-                <w:rFonts w:ascii="微软雅黑" w:eastAsia="微软雅黑" w:hAnsi="微软雅黑"/>
-                <w:sz w:val="21"/>
-                <w:szCs w:val="21"/>
-              </w:rPr>
-              <w:t>name</w:t>
-            </w:r>
-            <w:r>
-              <w:rPr>
-                <w:rFonts w:ascii="微软雅黑" w:eastAsia="微软雅黑" w:hAnsi="微软雅黑"/>
-                <w:sz w:val="21"/>
-                <w:szCs w:val="21"/>
-              </w:rPr>
-              <w:t>"</w:t>
-            </w:r>
-            <w:r>
-              <w:rPr>
-                <w:rFonts w:ascii="微软雅黑" w:eastAsia="微软雅黑" w:hAnsi="微软雅黑"/>
-                <w:sz w:val="21"/>
-                <w:szCs w:val="21"/>
-              </w:rPr>
-              <w:t>:</w:t>
-            </w:r>
-            <w:r>
-              <w:rPr>
-                <w:rFonts w:ascii="微软雅黑" w:eastAsia="微软雅黑" w:hAnsi="微软雅黑"/>
-                <w:sz w:val="21"/>
-                <w:szCs w:val="21"/>
-              </w:rPr>
-              <w:t>"</w:t>
-            </w:r>
-            <w:r>
-              <w:rPr>
-                <w:rFonts w:ascii="微软雅黑" w:eastAsia="微软雅黑" w:hAnsi="微软雅黑"/>
-                <w:sz w:val="21"/>
-                <w:szCs w:val="21"/>
-              </w:rPr>
-              <w:t>2020</w:t>
-            </w:r>
-            <w:r>
-              <w:rPr>
-                <w:rFonts w:ascii="微软雅黑" w:eastAsia="微软雅黑" w:hAnsi="微软雅黑" w:hint="eastAsia"/>
-                <w:sz w:val="21"/>
-                <w:szCs w:val="21"/>
-              </w:rPr>
-              <w:t>第一大案</w:t>
-            </w:r>
-            <w:r>
-              <w:rPr>
-                <w:rFonts w:ascii="微软雅黑" w:eastAsia="微软雅黑" w:hAnsi="微软雅黑"/>
-                <w:sz w:val="21"/>
-                <w:szCs w:val="21"/>
-              </w:rPr>
-              <w:t>"</w:t>
-            </w:r>
-            <w:r>
-              <w:rPr>
-                <w:rFonts w:ascii="微软雅黑" w:eastAsia="微软雅黑" w:hAnsi="微软雅黑"/>
-                <w:sz w:val="21"/>
-                <w:szCs w:val="21"/>
-              </w:rPr>
-              <w:t xml:space="preserve">, </w:t>
-            </w:r>
-            <w:r>
-              <w:rPr>
-                <w:rFonts w:ascii="微软雅黑" w:eastAsia="微软雅黑" w:hAnsi="微软雅黑"/>
-                <w:sz w:val="21"/>
-                <w:szCs w:val="21"/>
-              </w:rPr>
-              <w:t>"</w:t>
-            </w:r>
-            <w:r>
-              <w:rPr>
-                <w:rFonts w:ascii="微软雅黑" w:eastAsia="微软雅黑" w:hAnsi="微软雅黑" w:hint="eastAsia"/>
-                <w:sz w:val="21"/>
-                <w:szCs w:val="21"/>
-              </w:rPr>
-              <w:t>create</w:t>
-            </w:r>
-            <w:r>
-              <w:rPr>
-                <w:rFonts w:ascii="微软雅黑" w:eastAsia="微软雅黑" w:hAnsi="微软雅黑"/>
-                <w:sz w:val="21"/>
-                <w:szCs w:val="21"/>
-              </w:rPr>
-              <w:t>_dt</w:t>
-            </w:r>
-            <w:r>
-              <w:rPr>
-                <w:rFonts w:ascii="微软雅黑" w:eastAsia="微软雅黑" w:hAnsi="微软雅黑"/>
-                <w:sz w:val="21"/>
-                <w:szCs w:val="21"/>
-              </w:rPr>
-              <w:t>"</w:t>
-            </w:r>
-            <w:r>
-              <w:rPr>
-                <w:rFonts w:ascii="微软雅黑" w:eastAsia="微软雅黑" w:hAnsi="微软雅黑"/>
-                <w:sz w:val="21"/>
-                <w:szCs w:val="21"/>
-              </w:rPr>
-              <w:t>:</w:t>
-            </w:r>
-            <w:r>
-              <w:rPr>
-                <w:rFonts w:ascii="微软雅黑" w:eastAsia="微软雅黑" w:hAnsi="微软雅黑"/>
-                <w:sz w:val="21"/>
-                <w:szCs w:val="21"/>
-              </w:rPr>
-              <w:t>1584352783</w:t>
-            </w:r>
-            <w:r>
-              <w:rPr>
-                <w:rFonts w:ascii="微软雅黑" w:eastAsia="微软雅黑" w:hAnsi="微软雅黑"/>
-                <w:sz w:val="21"/>
-                <w:szCs w:val="21"/>
-              </w:rPr>
-              <w:t xml:space="preserve">, </w:t>
-            </w:r>
-            <w:r>
-              <w:rPr>
-                <w:rFonts w:ascii="微软雅黑" w:eastAsia="微软雅黑" w:hAnsi="微软雅黑"/>
-                <w:sz w:val="21"/>
-                <w:szCs w:val="21"/>
-              </w:rPr>
-              <w:t>"</w:t>
-            </w:r>
-            <w:r>
-              <w:rPr>
-                <w:rFonts w:ascii="微软雅黑" w:eastAsia="微软雅黑" w:hAnsi="微软雅黑" w:hint="eastAsia"/>
-                <w:sz w:val="21"/>
-                <w:szCs w:val="21"/>
-              </w:rPr>
-              <w:t>create</w:t>
-            </w:r>
-            <w:r>
-              <w:rPr>
-                <w:rFonts w:ascii="微软雅黑" w:eastAsia="微软雅黑" w:hAnsi="微软雅黑"/>
-                <w:sz w:val="21"/>
-                <w:szCs w:val="21"/>
-              </w:rPr>
-              <w:t>_uid</w:t>
-            </w:r>
-            <w:r>
-              <w:rPr>
-                <w:rFonts w:ascii="微软雅黑" w:eastAsia="微软雅黑" w:hAnsi="微软雅黑"/>
-                <w:sz w:val="21"/>
-                <w:szCs w:val="21"/>
-              </w:rPr>
-              <w:t>"</w:t>
-            </w:r>
-            <w:r>
-              <w:rPr>
-                <w:rFonts w:ascii="微软雅黑" w:eastAsia="微软雅黑" w:hAnsi="微软雅黑"/>
-                <w:sz w:val="21"/>
-                <w:szCs w:val="21"/>
-              </w:rPr>
-              <w:t>:12201</w:t>
-            </w:r>
-            <w:r>
-              <w:rPr>
-                <w:rFonts w:ascii="微软雅黑" w:eastAsia="微软雅黑" w:hAnsi="微软雅黑" w:hint="eastAsia"/>
-                <w:sz w:val="21"/>
-                <w:szCs w:val="21"/>
-              </w:rPr>
-              <w:t>,</w:t>
-            </w:r>
-            <w:r>
-              <w:rPr>
-                <w:rFonts w:ascii="微软雅黑" w:eastAsia="微软雅黑" w:hAnsi="微软雅黑"/>
-                <w:sz w:val="21"/>
-                <w:szCs w:val="21"/>
-              </w:rPr>
-              <w:t xml:space="preserve"> </w:t>
-            </w:r>
-            <w:r>
-              <w:rPr>
-                <w:rFonts w:ascii="微软雅黑" w:eastAsia="微软雅黑" w:hAnsi="微软雅黑"/>
-                <w:sz w:val="21"/>
-                <w:szCs w:val="21"/>
-              </w:rPr>
-              <w:t>"</w:t>
-            </w:r>
-            <w:r>
-              <w:rPr>
-                <w:rFonts w:ascii="微软雅黑" w:eastAsia="微软雅黑" w:hAnsi="微软雅黑"/>
-                <w:sz w:val="21"/>
-                <w:szCs w:val="21"/>
-              </w:rPr>
-              <w:t>data_ver</w:t>
-            </w:r>
-            <w:r>
-              <w:rPr>
-                <w:rFonts w:ascii="微软雅黑" w:eastAsia="微软雅黑" w:hAnsi="微软雅黑"/>
-                <w:sz w:val="21"/>
-                <w:szCs w:val="21"/>
-              </w:rPr>
-              <w:t>"</w:t>
-            </w:r>
-            <w:r>
-              <w:rPr>
-                <w:rFonts w:ascii="微软雅黑" w:eastAsia="微软雅黑" w:hAnsi="微软雅黑"/>
-                <w:sz w:val="21"/>
-                <w:szCs w:val="21"/>
-              </w:rPr>
-              <w:t>:1</w:t>
-            </w:r>
-            <w:r>
-              <w:rPr>
-                <w:rFonts w:ascii="微软雅黑" w:eastAsia="微软雅黑" w:hAnsi="微软雅黑"/>
-                <w:sz w:val="21"/>
+          </w:p>
+          <w:p>
+            <w:pPr>
+              <w:widowControl/>
+              <w:shd w:val="clear" w:color="auto" w:fill="FFFFFE"/>
+              <w:spacing w:line="240" w:lineRule="atLeast"/>
+              <w:jc w:val="left"/>
+              <w:rPr>
+                <w:rFonts w:ascii="微软雅黑" w:eastAsia="微软雅黑" w:hAnsi="微软雅黑"/>
+                <w:szCs w:val="21"/>
+              </w:rPr>
+            </w:pPr>
+            <w:r>
+              <w:rPr>
+                <w:rFonts w:ascii="微软雅黑" w:eastAsia="微软雅黑" w:hAnsi="微软雅黑"/>
+                <w:szCs w:val="21"/>
+              </w:rPr>
+              <w:t>        },</w:t>
+            </w:r>
+          </w:p>
+          <w:p>
+            <w:pPr>
+              <w:widowControl/>
+              <w:shd w:val="clear" w:color="auto" w:fill="FFFFFE"/>
+              <w:spacing w:line="240" w:lineRule="atLeast"/>
+              <w:jc w:val="left"/>
+              <w:rPr>
+                <w:rFonts w:ascii="微软雅黑" w:eastAsia="微软雅黑" w:hAnsi="微软雅黑"/>
+                <w:szCs w:val="21"/>
+              </w:rPr>
+            </w:pPr>
+            <w:r>
+              <w:rPr>
+                <w:rFonts w:ascii="微软雅黑" w:eastAsia="微软雅黑" w:hAnsi="微软雅黑"/>
+                <w:szCs w:val="21"/>
+              </w:rPr>
+              <w:lastRenderedPageBreak/>
+              <w:t>        {</w:t>
+            </w:r>
+          </w:p>
+          <w:p>
+            <w:pPr>
+              <w:widowControl/>
+              <w:shd w:val="clear" w:color="auto" w:fill="FFFFFE"/>
+              <w:spacing w:line="240" w:lineRule="atLeast"/>
+              <w:jc w:val="left"/>
+              <w:rPr>
+                <w:rFonts w:ascii="微软雅黑" w:eastAsia="微软雅黑" w:hAnsi="微软雅黑"/>
+                <w:szCs w:val="21"/>
+              </w:rPr>
+            </w:pPr>
+            <w:r>
+              <w:rPr>
+                <w:rFonts w:ascii="微软雅黑" w:eastAsia="微软雅黑" w:hAnsi="微软雅黑"/>
+                <w:szCs w:val="21"/>
+              </w:rPr>
+              <w:t>            "</w:t>
+            </w:r>
+            <w:proofErr w:type="spellStart"/>
+            <w:r>
+              <w:rPr>
+                <w:rFonts w:ascii="微软雅黑" w:eastAsia="微软雅黑" w:hAnsi="微软雅黑"/>
+                <w:szCs w:val="21"/>
+              </w:rPr>
+              <w:t>create_dt</w:t>
+            </w:r>
+            <w:proofErr w:type="spellEnd"/>
+            <w:r>
+              <w:rPr>
+                <w:rFonts w:ascii="微软雅黑" w:eastAsia="微软雅黑" w:hAnsi="微软雅黑"/>
+                <w:szCs w:val="21"/>
+              </w:rPr>
+              <w:t>": 1586400421,</w:t>
+            </w:r>
+          </w:p>
+          <w:p>
+            <w:pPr>
+              <w:widowControl/>
+              <w:shd w:val="clear" w:color="auto" w:fill="FFFFFE"/>
+              <w:spacing w:line="240" w:lineRule="atLeast"/>
+              <w:jc w:val="left"/>
+              <w:rPr>
+                <w:rFonts w:ascii="微软雅黑" w:eastAsia="微软雅黑" w:hAnsi="微软雅黑"/>
+                <w:szCs w:val="21"/>
+              </w:rPr>
+            </w:pPr>
+            <w:r>
+              <w:rPr>
+                <w:rFonts w:ascii="微软雅黑" w:eastAsia="微软雅黑" w:hAnsi="微软雅黑"/>
+                <w:szCs w:val="21"/>
+              </w:rPr>
+              <w:t>            "</w:t>
+            </w:r>
+            <w:proofErr w:type="spellStart"/>
+            <w:r>
+              <w:rPr>
+                <w:rFonts w:ascii="微软雅黑" w:eastAsia="微软雅黑" w:hAnsi="微软雅黑"/>
+                <w:szCs w:val="21"/>
+              </w:rPr>
+              <w:t>create_uid</w:t>
+            </w:r>
+            <w:proofErr w:type="spellEnd"/>
+            <w:r>
+              <w:rPr>
+                <w:rFonts w:ascii="微软雅黑" w:eastAsia="微软雅黑" w:hAnsi="微软雅黑"/>
+                <w:szCs w:val="21"/>
+              </w:rPr>
+              <w:t>": 25,</w:t>
+            </w:r>
+          </w:p>
+          <w:p>
+            <w:pPr>
+              <w:widowControl/>
+              <w:shd w:val="clear" w:color="auto" w:fill="FFFFFE"/>
+              <w:spacing w:line="240" w:lineRule="atLeast"/>
+              <w:jc w:val="left"/>
+              <w:rPr>
+                <w:rFonts w:ascii="微软雅黑" w:eastAsia="微软雅黑" w:hAnsi="微软雅黑"/>
+                <w:szCs w:val="21"/>
+              </w:rPr>
+            </w:pPr>
+            <w:r>
+              <w:rPr>
+                <w:rFonts w:ascii="微软雅黑" w:eastAsia="微软雅黑" w:hAnsi="微软雅黑"/>
+                <w:szCs w:val="21"/>
+              </w:rPr>
+              <w:t>            "id": 10022,</w:t>
+            </w:r>
+          </w:p>
+          <w:p>
+            <w:pPr>
+              <w:widowControl/>
+              <w:shd w:val="clear" w:color="auto" w:fill="FFFFFE"/>
+              <w:spacing w:line="240" w:lineRule="atLeast"/>
+              <w:jc w:val="left"/>
+              <w:rPr>
+                <w:rFonts w:ascii="微软雅黑" w:eastAsia="微软雅黑" w:hAnsi="微软雅黑"/>
+                <w:szCs w:val="21"/>
+              </w:rPr>
+            </w:pPr>
+            <w:r>
+              <w:rPr>
+                <w:rFonts w:ascii="微软雅黑" w:eastAsia="微软雅黑" w:hAnsi="微软雅黑"/>
+                <w:szCs w:val="21"/>
+              </w:rPr>
+              <w:t>            "</w:t>
+            </w:r>
+            <w:proofErr w:type="spellStart"/>
+            <w:r>
+              <w:rPr>
+                <w:rFonts w:ascii="微软雅黑" w:eastAsia="微软雅黑" w:hAnsi="微软雅黑"/>
+                <w:szCs w:val="21"/>
+              </w:rPr>
+              <w:t>last_update_dt</w:t>
+            </w:r>
+            <w:proofErr w:type="spellEnd"/>
+            <w:r>
+              <w:rPr>
+                <w:rFonts w:ascii="微软雅黑" w:eastAsia="微软雅黑" w:hAnsi="微软雅黑"/>
+                <w:szCs w:val="21"/>
+              </w:rPr>
+              <w:t>": null,</w:t>
+            </w:r>
+          </w:p>
+          <w:p>
+            <w:pPr>
+              <w:widowControl/>
+              <w:shd w:val="clear" w:color="auto" w:fill="FFFFFE"/>
+              <w:spacing w:line="240" w:lineRule="atLeast"/>
+              <w:jc w:val="left"/>
+              <w:rPr>
+                <w:rFonts w:ascii="微软雅黑" w:eastAsia="微软雅黑" w:hAnsi="微软雅黑"/>
+                <w:szCs w:val="21"/>
+              </w:rPr>
+            </w:pPr>
+            <w:r>
+              <w:rPr>
+                <w:rFonts w:ascii="微软雅黑" w:eastAsia="微软雅黑" w:hAnsi="微软雅黑"/>
+                <w:szCs w:val="21"/>
+              </w:rPr>
+              <w:t>            "</w:t>
+            </w:r>
+            <w:proofErr w:type="spellStart"/>
+            <w:r>
+              <w:rPr>
+                <w:rFonts w:ascii="微软雅黑" w:eastAsia="微软雅黑" w:hAnsi="微软雅黑"/>
+                <w:szCs w:val="21"/>
+              </w:rPr>
+              <w:t>last_update_uid</w:t>
+            </w:r>
+            <w:proofErr w:type="spellEnd"/>
+            <w:r>
+              <w:rPr>
+                <w:rFonts w:ascii="微软雅黑" w:eastAsia="微软雅黑" w:hAnsi="微软雅黑"/>
+                <w:szCs w:val="21"/>
+              </w:rPr>
+              <w:t>": null,</w:t>
+            </w:r>
+          </w:p>
+          <w:p>
+            <w:pPr>
+              <w:widowControl/>
+              <w:shd w:val="clear" w:color="auto" w:fill="FFFFFE"/>
+              <w:spacing w:line="240" w:lineRule="atLeast"/>
+              <w:jc w:val="left"/>
+              <w:rPr>
+                <w:rFonts w:ascii="微软雅黑" w:eastAsia="微软雅黑" w:hAnsi="微软雅黑"/>
+                <w:szCs w:val="21"/>
+              </w:rPr>
+            </w:pPr>
+            <w:r>
+              <w:rPr>
+                <w:rFonts w:ascii="微软雅黑" w:eastAsia="微软雅黑" w:hAnsi="微软雅黑"/>
+                <w:szCs w:val="21"/>
+              </w:rPr>
+              <w:t>            "name": "第一大案"</w:t>
+            </w:r>
+          </w:p>
+          <w:p>
+            <w:pPr>
+              <w:widowControl/>
+              <w:shd w:val="clear" w:color="auto" w:fill="FFFFFE"/>
+              <w:spacing w:line="240" w:lineRule="atLeast"/>
+              <w:jc w:val="left"/>
+              <w:rPr>
+                <w:rFonts w:ascii="微软雅黑" w:eastAsia="微软雅黑" w:hAnsi="微软雅黑"/>
+                <w:szCs w:val="21"/>
+              </w:rPr>
+            </w:pPr>
+            <w:r>
+              <w:rPr>
+                <w:rFonts w:ascii="微软雅黑" w:eastAsia="微软雅黑" w:hAnsi="微软雅黑"/>
+                <w:szCs w:val="21"/>
+              </w:rPr>
+              <w:t>        }</w:t>
+            </w:r>
+          </w:p>
+          <w:p>
+            <w:pPr>
+              <w:widowControl/>
+              <w:shd w:val="clear" w:color="auto" w:fill="FFFFFE"/>
+              <w:spacing w:line="240" w:lineRule="atLeast"/>
+              <w:jc w:val="left"/>
+              <w:rPr>
+                <w:rFonts w:ascii="微软雅黑" w:eastAsia="微软雅黑" w:hAnsi="微软雅黑"/>
+                <w:szCs w:val="21"/>
+              </w:rPr>
+            </w:pPr>
+            <w:r>
+              <w:rPr>
+                <w:rFonts w:ascii="微软雅黑" w:eastAsia="微软雅黑" w:hAnsi="微软雅黑"/>
+                <w:szCs w:val="21"/>
+              </w:rPr>
+              <w:t>    ],</w:t>
+            </w:r>
+          </w:p>
+          <w:p>
+            <w:pPr>
+              <w:widowControl/>
+              <w:shd w:val="clear" w:color="auto" w:fill="FFFFFE"/>
+              <w:spacing w:line="240" w:lineRule="atLeast"/>
+              <w:jc w:val="left"/>
+              <w:rPr>
+                <w:rFonts w:ascii="微软雅黑" w:eastAsia="微软雅黑" w:hAnsi="微软雅黑"/>
+                <w:szCs w:val="21"/>
+              </w:rPr>
+            </w:pPr>
+            <w:r>
+              <w:rPr>
+                <w:rFonts w:ascii="微软雅黑" w:eastAsia="微软雅黑" w:hAnsi="微软雅黑"/>
+                <w:szCs w:val="21"/>
+              </w:rPr>
+              <w:t>    "error": {</w:t>
+            </w:r>
+          </w:p>
+          <w:p>
+            <w:pPr>
+              <w:widowControl/>
+              <w:shd w:val="clear" w:color="auto" w:fill="FFFFFE"/>
+              <w:spacing w:line="240" w:lineRule="atLeast"/>
+              <w:jc w:val="left"/>
+              <w:rPr>
+                <w:rFonts w:ascii="微软雅黑" w:eastAsia="微软雅黑" w:hAnsi="微软雅黑"/>
+                <w:szCs w:val="21"/>
+              </w:rPr>
+            </w:pPr>
+            <w:r>
+              <w:rPr>
+                <w:rFonts w:ascii="微软雅黑" w:eastAsia="微软雅黑" w:hAnsi="微软雅黑"/>
+                <w:szCs w:val="21"/>
+              </w:rPr>
+              <w:t>        "code": 0,</w:t>
+            </w:r>
+          </w:p>
+          <w:p>
+            <w:pPr>
+              <w:widowControl/>
+              <w:shd w:val="clear" w:color="auto" w:fill="FFFFFE"/>
+              <w:spacing w:line="240" w:lineRule="atLeast"/>
+              <w:jc w:val="left"/>
+              <w:rPr>
+                <w:rFonts w:ascii="微软雅黑" w:eastAsia="微软雅黑" w:hAnsi="微软雅黑"/>
+                <w:szCs w:val="21"/>
+              </w:rPr>
+            </w:pPr>
+            <w:r>
+              <w:rPr>
+                <w:rFonts w:ascii="微软雅黑" w:eastAsia="微软雅黑" w:hAnsi="微软雅黑"/>
+                <w:szCs w:val="21"/>
+              </w:rPr>
+              <w:t>        "message": ""</w:t>
+            </w:r>
+          </w:p>
+          <w:p>
+            <w:pPr>
+              <w:widowControl/>
+              <w:shd w:val="clear" w:color="auto" w:fill="FFFFFE"/>
+              <w:spacing w:line="240" w:lineRule="atLeast"/>
+              <w:jc w:val="left"/>
+              <w:rPr>
+                <w:rFonts w:ascii="微软雅黑" w:eastAsia="微软雅黑" w:hAnsi="微软雅黑"/>
+                <w:szCs w:val="21"/>
+              </w:rPr>
+            </w:pPr>
+            <w:r>
+              <w:rPr>
+                <w:rFonts w:ascii="微软雅黑" w:eastAsia="微软雅黑" w:hAnsi="微软雅黑"/>
+                <w:szCs w:val="21"/>
+              </w:rPr>
+              <w:t>    },</w:t>
+            </w:r>
+          </w:p>
+          <w:p>
+            <w:pPr>
+              <w:widowControl/>
+              <w:shd w:val="clear" w:color="auto" w:fill="FFFFFE"/>
+              <w:spacing w:line="240" w:lineRule="atLeast"/>
+              <w:jc w:val="left"/>
+              <w:rPr>
+                <w:rFonts w:ascii="微软雅黑" w:eastAsia="微软雅黑" w:hAnsi="微软雅黑"/>
+                <w:szCs w:val="21"/>
+              </w:rPr>
+            </w:pPr>
+            <w:r>
+              <w:rPr>
+                <w:rFonts w:ascii="微软雅黑" w:eastAsia="微软雅黑" w:hAnsi="微软雅黑"/>
+                <w:szCs w:val="21"/>
+              </w:rPr>
+              <w:t>    "pagination": {</w:t>
+            </w:r>
+          </w:p>
+          <w:p>
+            <w:pPr>
+              <w:widowControl/>
+              <w:shd w:val="clear" w:color="auto" w:fill="FFFFFE"/>
+              <w:spacing w:line="240" w:lineRule="atLeast"/>
+              <w:jc w:val="left"/>
+              <w:rPr>
+                <w:rFonts w:ascii="微软雅黑" w:eastAsia="微软雅黑" w:hAnsi="微软雅黑"/>
+                <w:szCs w:val="21"/>
+              </w:rPr>
+            </w:pPr>
+            <w:r>
+              <w:rPr>
+                <w:rFonts w:ascii="微软雅黑" w:eastAsia="微软雅黑" w:hAnsi="微软雅黑"/>
+                <w:szCs w:val="21"/>
+              </w:rPr>
+              <w:t>        "page": 0,</w:t>
+            </w:r>
+          </w:p>
+          <w:p>
+            <w:pPr>
+              <w:widowControl/>
+              <w:shd w:val="clear" w:color="auto" w:fill="FFFFFE"/>
+              <w:spacing w:line="240" w:lineRule="atLeast"/>
+              <w:jc w:val="left"/>
+              <w:rPr>
+                <w:rFonts w:ascii="微软雅黑" w:eastAsia="微软雅黑" w:hAnsi="微软雅黑"/>
+                <w:szCs w:val="21"/>
+              </w:rPr>
+            </w:pPr>
+            <w:r>
+              <w:rPr>
+                <w:rFonts w:ascii="微软雅黑" w:eastAsia="微软雅黑" w:hAnsi="微软雅黑"/>
+                <w:szCs w:val="21"/>
+              </w:rPr>
+              <w:t>        "</w:t>
+            </w:r>
+            <w:proofErr w:type="spellStart"/>
+            <w:r>
+              <w:rPr>
+                <w:rFonts w:ascii="微软雅黑" w:eastAsia="微软雅黑" w:hAnsi="微软雅黑"/>
+                <w:szCs w:val="21"/>
+              </w:rPr>
+              <w:t>per_page</w:t>
+            </w:r>
+            <w:proofErr w:type="spellEnd"/>
+            <w:r>
+              <w:rPr>
+                <w:rFonts w:ascii="微软雅黑" w:eastAsia="微软雅黑" w:hAnsi="微软雅黑"/>
+                <w:szCs w:val="21"/>
+              </w:rPr>
+              <w:t>": 2,</w:t>
+            </w:r>
+          </w:p>
+          <w:p>
+            <w:pPr>
+              <w:widowControl/>
+              <w:shd w:val="clear" w:color="auto" w:fill="FFFFFE"/>
+              <w:spacing w:line="240" w:lineRule="atLeast"/>
+              <w:jc w:val="left"/>
+              <w:rPr>
+                <w:rFonts w:ascii="微软雅黑" w:eastAsia="微软雅黑" w:hAnsi="微软雅黑"/>
+                <w:szCs w:val="21"/>
+              </w:rPr>
+            </w:pPr>
+            <w:r>
+              <w:rPr>
+                <w:rFonts w:ascii="微软雅黑" w:eastAsia="微软雅黑" w:hAnsi="微软雅黑"/>
+                <w:szCs w:val="21"/>
+              </w:rPr>
+              <w:t>        "</w:t>
+            </w:r>
+            <w:proofErr w:type="spellStart"/>
+            <w:r>
+              <w:rPr>
+                <w:rFonts w:ascii="微软雅黑" w:eastAsia="微软雅黑" w:hAnsi="微软雅黑"/>
+                <w:szCs w:val="21"/>
+              </w:rPr>
+              <w:t>total_page</w:t>
+            </w:r>
+            <w:proofErr w:type="spellEnd"/>
+            <w:r>
+              <w:rPr>
+                <w:rFonts w:ascii="微软雅黑" w:eastAsia="微软雅黑" w:hAnsi="微软雅黑"/>
+                <w:szCs w:val="21"/>
+              </w:rPr>
+              <w:t>": 0</w:t>
+            </w:r>
+          </w:p>
+          <w:p>
+            <w:pPr>
+              <w:widowControl/>
+              <w:shd w:val="clear" w:color="auto" w:fill="FFFFFE"/>
+              <w:spacing w:line="240" w:lineRule="atLeast"/>
+              <w:jc w:val="left"/>
+              <w:rPr>
+                <w:rFonts w:ascii="微软雅黑" w:eastAsia="微软雅黑" w:hAnsi="微软雅黑"/>
+                <w:szCs w:val="21"/>
+              </w:rPr>
+            </w:pPr>
+            <w:r>
+              <w:rPr>
+                <w:rFonts w:ascii="微软雅黑" w:eastAsia="微软雅黑" w:hAnsi="微软雅黑"/>
+                <w:szCs w:val="21"/>
+              </w:rPr>
+              <w:t>    },</w:t>
+            </w:r>
+          </w:p>
+          <w:p>
+            <w:pPr>
+              <w:widowControl/>
+              <w:shd w:val="clear" w:color="auto" w:fill="FFFFFE"/>
+              <w:spacing w:line="240" w:lineRule="atLeast"/>
+              <w:jc w:val="left"/>
+              <w:rPr>
+                <w:rFonts w:ascii="微软雅黑" w:eastAsia="微软雅黑" w:hAnsi="微软雅黑"/>
+                <w:szCs w:val="21"/>
+              </w:rPr>
+            </w:pPr>
+            <w:r>
+              <w:rPr>
+                <w:rFonts w:ascii="微软雅黑" w:eastAsia="微软雅黑" w:hAnsi="微软雅黑"/>
+                <w:szCs w:val="21"/>
+              </w:rPr>
+              <w:t>    "success": 1</w:t>
+            </w:r>
+          </w:p>
+          <w:p>
+            <w:pPr>
+              <w:widowControl/>
+              <w:shd w:val="clear" w:color="auto" w:fill="FFFFFE"/>
+              <w:spacing w:line="240" w:lineRule="atLeast"/>
+              <w:jc w:val="left"/>
+            </w:pPr>
+            <w:r>
+              <w:rPr>
+                <w:rFonts w:ascii="微软雅黑" w:eastAsia="微软雅黑" w:hAnsi="微软雅黑"/>
                 <w:szCs w:val="21"/>
               </w:rPr>
               <w:t>}</w:t>
             </w:r>
-            <w:r>
-              <w:rPr>
-                <w:rFonts w:ascii="微软雅黑" w:eastAsia="微软雅黑" w:hAnsi="微软雅黑"/>
-                <w:sz w:val="21"/>
-                <w:szCs w:val="21"/>
-              </w:rPr>
-              <w:t>]</w:t>
-            </w:r>
-          </w:p>
-          <w:p>
-            <w:pPr>
-              <w:pStyle w:val="HTML"/>
-              <w:rPr>
-                <w:rFonts w:ascii="微软雅黑" w:eastAsia="微软雅黑" w:hAnsi="微软雅黑"/>
-                <w:sz w:val="21"/>
-                <w:szCs w:val="21"/>
-              </w:rPr>
-            </w:pPr>
-            <w:r>
-              <w:rPr>
-                <w:rFonts w:ascii="微软雅黑" w:eastAsia="微软雅黑" w:hAnsi="微软雅黑"/>
-                <w:sz w:val="21"/>
-                <w:szCs w:val="21"/>
-              </w:rPr>
-              <w:t>"</w:t>
-            </w:r>
-            <w:r>
-              <w:rPr>
-                <w:rFonts w:ascii="微软雅黑" w:eastAsia="微软雅黑" w:hAnsi="微软雅黑" w:hint="eastAsia"/>
-                <w:sz w:val="21"/>
-                <w:szCs w:val="21"/>
-              </w:rPr>
-              <w:t>page</w:t>
-            </w:r>
-            <w:r>
-              <w:rPr>
-                <w:rFonts w:ascii="微软雅黑" w:eastAsia="微软雅黑" w:hAnsi="微软雅黑"/>
-                <w:sz w:val="21"/>
-                <w:szCs w:val="21"/>
-              </w:rPr>
-              <w:t>nation":{</w:t>
-            </w:r>
-          </w:p>
-          <w:p>
-            <w:pPr>
-              <w:pStyle w:val="HTML"/>
-              <w:rPr>
-                <w:rFonts w:ascii="微软雅黑" w:eastAsia="微软雅黑" w:hAnsi="微软雅黑"/>
-                <w:sz w:val="21"/>
-                <w:szCs w:val="21"/>
-              </w:rPr>
-            </w:pPr>
-            <w:r>
-              <w:rPr>
-                <w:rFonts w:ascii="微软雅黑" w:eastAsia="微软雅黑" w:hAnsi="微软雅黑"/>
-                <w:sz w:val="21"/>
-                <w:szCs w:val="21"/>
-              </w:rPr>
-              <w:t>"</w:t>
-            </w:r>
-            <w:r>
-              <w:rPr>
-                <w:rFonts w:ascii="微软雅黑" w:eastAsia="微软雅黑" w:hAnsi="微软雅黑" w:hint="eastAsia"/>
-                <w:sz w:val="21"/>
-                <w:szCs w:val="21"/>
-              </w:rPr>
-              <w:t>p</w:t>
-            </w:r>
-            <w:r>
-              <w:rPr>
-                <w:rFonts w:ascii="微软雅黑" w:eastAsia="微软雅黑" w:hAnsi="微软雅黑"/>
-                <w:sz w:val="21"/>
-                <w:szCs w:val="21"/>
-              </w:rPr>
-              <w:t>age":1,</w:t>
-            </w:r>
-          </w:p>
-          <w:p>
-            <w:pPr>
-              <w:pStyle w:val="HTML"/>
-              <w:rPr>
-                <w:rFonts w:ascii="微软雅黑" w:eastAsia="微软雅黑" w:hAnsi="微软雅黑"/>
-                <w:sz w:val="21"/>
-                <w:szCs w:val="21"/>
-              </w:rPr>
-            </w:pPr>
-            <w:r>
-              <w:rPr>
-                <w:rFonts w:ascii="微软雅黑" w:eastAsia="微软雅黑" w:hAnsi="微软雅黑"/>
-                <w:sz w:val="21"/>
-                <w:szCs w:val="21"/>
-              </w:rPr>
-              <w:t>"per_page":100,</w:t>
-            </w:r>
-          </w:p>
-          <w:p>
-            <w:pPr>
-              <w:pStyle w:val="HTML"/>
-              <w:rPr>
-                <w:rFonts w:ascii="微软雅黑" w:eastAsia="微软雅黑" w:hAnsi="微软雅黑"/>
-                <w:sz w:val="21"/>
-                <w:szCs w:val="21"/>
-              </w:rPr>
-            </w:pPr>
-            <w:r>
-              <w:rPr>
-                <w:rFonts w:ascii="微软雅黑" w:eastAsia="微软雅黑" w:hAnsi="微软雅黑"/>
-                <w:sz w:val="21"/>
-                <w:szCs w:val="21"/>
-              </w:rPr>
-              <w:t>"total_page":</w:t>
-            </w:r>
-            <w:r>
-              <w:rPr>
-                <w:rFonts w:ascii="微软雅黑" w:eastAsia="微软雅黑" w:hAnsi="微软雅黑" w:hint="eastAsia"/>
-                <w:sz w:val="21"/>
-                <w:szCs w:val="21"/>
-              </w:rPr>
-              <w:t>999999</w:t>
-            </w:r>
-            <w:r>
-              <w:rPr>
-                <w:rFonts w:ascii="微软雅黑" w:eastAsia="微软雅黑" w:hAnsi="微软雅黑"/>
-                <w:sz w:val="21"/>
-                <w:szCs w:val="21"/>
-              </w:rPr>
-              <w:t>}</w:t>
-            </w:r>
-          </w:p>
-          <w:p>
-            <w:pPr>
-              <w:pStyle w:val="HTML"/>
-              <w:rPr>
-                <w:rFonts w:ascii="微软雅黑" w:eastAsia="微软雅黑" w:hAnsi="微软雅黑"/>
-                <w:sz w:val="21"/>
-                <w:szCs w:val="21"/>
-              </w:rPr>
-            </w:pPr>
-            <w:r>
-              <w:rPr>
-                <w:rFonts w:ascii="微软雅黑" w:eastAsia="微软雅黑" w:hAnsi="微软雅黑"/>
-                <w:sz w:val="21"/>
-                <w:szCs w:val="21"/>
-              </w:rPr>
-              <w:t>}</w:t>
-            </w:r>
-          </w:p>
-          <w:p>
-            <w:pPr>
-              <w:widowControl/>
-              <w:shd w:val="clear" w:color="auto" w:fill="F2F2F2"/>
-              <w:tabs>
-                <w:tab w:val="left" w:pos="916"/>
-                <w:tab w:val="left" w:pos="1832"/>
-                <w:tab w:val="left" w:pos="2748"/>
-                <w:tab w:val="left" w:pos="3664"/>
-                <w:tab w:val="left" w:pos="4580"/>
-                <w:tab w:val="left" w:pos="5496"/>
-                <w:tab w:val="left" w:pos="6412"/>
-                <w:tab w:val="left" w:pos="7328"/>
-                <w:tab w:val="left" w:pos="8244"/>
-                <w:tab w:val="left" w:pos="9160"/>
-                <w:tab w:val="left" w:pos="10076"/>
-                <w:tab w:val="left" w:pos="10992"/>
-                <w:tab w:val="left" w:pos="11908"/>
-                <w:tab w:val="left" w:pos="12824"/>
-                <w:tab w:val="left" w:pos="13740"/>
-                <w:tab w:val="left" w:pos="14656"/>
-              </w:tabs>
-              <w:jc w:val="left"/>
-            </w:pPr>
           </w:p>
         </w:tc>
       </w:tr>
@@ -26402,6 +27608,7 @@
                 <w:bdr w:val="none" w:sz="0" w:space="0" w:color="auto" w:frame="1"/>
               </w:rPr>
             </w:pPr>
+            <w:proofErr w:type="spellStart"/>
             <w:r>
               <w:rPr>
                 <w:rFonts w:ascii="Consolas" w:eastAsia="宋体" w:hAnsi="Consolas" w:cs="宋体" w:hint="eastAsia"/>
@@ -26424,6 +27631,7 @@
               </w:rPr>
               <w:t>nation</w:t>
             </w:r>
+            <w:proofErr w:type="spellEnd"/>
           </w:p>
         </w:tc>
         <w:tc>
@@ -26792,6 +28000,7 @@
               </w:rPr>
               <w:t xml:space="preserve"> </w:t>
             </w:r>
+            <w:proofErr w:type="spellStart"/>
             <w:r>
               <w:rPr>
                 <w:rFonts w:ascii="Consolas" w:eastAsia="宋体" w:hAnsi="Consolas" w:cs="宋体" w:hint="eastAsia"/>
@@ -26814,6 +28023,7 @@
               </w:rPr>
               <w:t>_page</w:t>
             </w:r>
+            <w:proofErr w:type="spellEnd"/>
           </w:p>
         </w:tc>
         <w:tc>
@@ -26985,8 +28195,21 @@
                 <w:szCs w:val="21"/>
                 <w:bdr w:val="none" w:sz="0" w:space="0" w:color="auto" w:frame="1"/>
               </w:rPr>
-              <w:t xml:space="preserve"> total_page</w:t>
-            </w:r>
+              <w:t xml:space="preserve"> </w:t>
+            </w:r>
+            <w:proofErr w:type="spellStart"/>
+            <w:r>
+              <w:rPr>
+                <w:rFonts w:ascii="Consolas" w:eastAsia="宋体" w:hAnsi="Consolas" w:cs="宋体"/>
+                <w:i/>
+                <w:color w:val="333333"/>
+                <w:kern w:val="0"/>
+                <w:szCs w:val="21"/>
+                <w:bdr w:val="none" w:sz="0" w:space="0" w:color="auto" w:frame="1"/>
+              </w:rPr>
+              <w:t>total_page</w:t>
+            </w:r>
+            <w:proofErr w:type="spellEnd"/>
           </w:p>
         </w:tc>
         <w:tc>
@@ -27739,6 +28962,7 @@
                 <w:bdr w:val="none" w:sz="0" w:space="0" w:color="auto" w:frame="1"/>
               </w:rPr>
             </w:pPr>
+            <w:proofErr w:type="spellStart"/>
             <w:r>
               <w:rPr>
                 <w:rFonts w:ascii="Consolas" w:eastAsia="宋体" w:hAnsi="Consolas" w:cs="宋体"/>
@@ -27772,6 +28996,7 @@
               </w:rPr>
               <w:t>_dt</w:t>
             </w:r>
+            <w:proofErr w:type="spellEnd"/>
           </w:p>
         </w:tc>
         <w:tc>
@@ -28002,6 +29227,7 @@
                 <w:bdr w:val="none" w:sz="0" w:space="0" w:color="auto" w:frame="1"/>
               </w:rPr>
             </w:pPr>
+            <w:proofErr w:type="spellStart"/>
             <w:r>
               <w:rPr>
                 <w:rFonts w:ascii="Consolas" w:eastAsia="宋体" w:hAnsi="Consolas" w:cs="宋体"/>
@@ -28035,6 +29261,7 @@
               </w:rPr>
               <w:t>_uid</w:t>
             </w:r>
+            <w:proofErr w:type="spellEnd"/>
           </w:p>
         </w:tc>
         <w:tc>
@@ -28221,6 +29448,7 @@
                 <w:bdr w:val="none" w:sz="0" w:space="0" w:color="auto" w:frame="1"/>
               </w:rPr>
             </w:pPr>
+            <w:proofErr w:type="spellStart"/>
             <w:r>
               <w:rPr>
                 <w:rFonts w:ascii="Consolas" w:eastAsia="宋体" w:hAnsi="Consolas" w:cs="宋体"/>
@@ -28254,6 +29482,7 @@
               </w:rPr>
               <w:t>_ver</w:t>
             </w:r>
+            <w:proofErr w:type="spellEnd"/>
           </w:p>
         </w:tc>
         <w:tc>
@@ -35728,6 +36957,7 @@
                 <w:bdr w:val="none" w:sz="0" w:space="0" w:color="auto" w:frame="1"/>
               </w:rPr>
             </w:pPr>
+            <w:proofErr w:type="spellStart"/>
             <w:r>
               <w:rPr>
                 <w:rFonts w:ascii="Consolas" w:eastAsia="宋体" w:hAnsi="Consolas" w:cs="宋体"/>
@@ -35761,6 +36991,7 @@
               </w:rPr>
               <w:t>_type</w:t>
             </w:r>
+            <w:proofErr w:type="spellEnd"/>
           </w:p>
         </w:tc>
         <w:tc>
@@ -37601,6 +38832,7 @@
               </w:rPr>
               <w:t>"</w:t>
             </w:r>
+            <w:proofErr w:type="spellStart"/>
             <w:r>
               <w:rPr>
                 <w:rFonts w:ascii="微软雅黑" w:eastAsia="微软雅黑" w:hAnsi="微软雅黑" w:hint="eastAsia"/>
@@ -37625,6 +38857,7 @@
               </w:rPr>
               <w:t>s</w:t>
             </w:r>
+            <w:proofErr w:type="spellEnd"/>
             <w:r>
               <w:rPr>
                 <w:rFonts w:ascii="微软雅黑" w:eastAsia="微软雅黑" w:hAnsi="微软雅黑"/>
@@ -38114,6 +39347,7 @@
                 <w:bdr w:val="none" w:sz="0" w:space="0" w:color="auto" w:frame="1"/>
               </w:rPr>
             </w:pPr>
+            <w:proofErr w:type="spellStart"/>
             <w:r>
               <w:rPr>
                 <w:rFonts w:ascii="Consolas" w:eastAsia="宋体" w:hAnsi="Consolas" w:cs="宋体"/>
@@ -38158,6 +39392,7 @@
               </w:rPr>
               <w:t>ids</w:t>
             </w:r>
+            <w:proofErr w:type="spellEnd"/>
           </w:p>
         </w:tc>
         <w:tc>
@@ -40332,6 +41567,7 @@
                 <w:bdr w:val="none" w:sz="0" w:space="0" w:color="auto" w:frame="1"/>
               </w:rPr>
             </w:pPr>
+            <w:proofErr w:type="spellStart"/>
             <w:r>
               <w:rPr>
                 <w:rFonts w:ascii="Consolas" w:eastAsia="宋体" w:hAnsi="Consolas" w:cs="宋体"/>
@@ -40344,6 +41580,7 @@
               <w:lastRenderedPageBreak/>
               <w:t>file_id</w:t>
             </w:r>
+            <w:proofErr w:type="spellEnd"/>
           </w:p>
         </w:tc>
         <w:tc>
@@ -40529,6 +41766,7 @@
                 <w:bdr w:val="none" w:sz="0" w:space="0" w:color="auto" w:frame="1"/>
               </w:rPr>
             </w:pPr>
+            <w:proofErr w:type="spellStart"/>
             <w:r>
               <w:rPr>
                 <w:rFonts w:ascii="Consolas" w:eastAsia="宋体" w:hAnsi="Consolas" w:cs="宋体"/>
@@ -40562,6 +41800,7 @@
               </w:rPr>
               <w:t>_type</w:t>
             </w:r>
+            <w:proofErr w:type="spellEnd"/>
           </w:p>
         </w:tc>
         <w:tc>
@@ -42707,6 +43946,7 @@
                 <w:bdr w:val="none" w:sz="0" w:space="0" w:color="auto" w:frame="1"/>
               </w:rPr>
             </w:pPr>
+            <w:proofErr w:type="spellStart"/>
             <w:r>
               <w:rPr>
                 <w:rFonts w:ascii="Consolas" w:eastAsia="宋体" w:hAnsi="Consolas" w:cs="宋体"/>
@@ -42740,6 +43980,7 @@
               </w:rPr>
               <w:t>_id</w:t>
             </w:r>
+            <w:proofErr w:type="spellEnd"/>
           </w:p>
         </w:tc>
         <w:tc>
@@ -43121,6 +44362,7 @@
                 <w:bdr w:val="none" w:sz="0" w:space="0" w:color="auto" w:frame="1"/>
               </w:rPr>
             </w:pPr>
+            <w:proofErr w:type="spellStart"/>
             <w:r>
               <w:rPr>
                 <w:rFonts w:ascii="Consolas" w:eastAsia="宋体" w:hAnsi="Consolas" w:cs="宋体" w:hint="eastAsia"/>
@@ -43143,6 +44385,7 @@
               </w:rPr>
               <w:t>_page</w:t>
             </w:r>
+            <w:proofErr w:type="spellEnd"/>
           </w:p>
         </w:tc>
         <w:tc>
@@ -43764,6 +45007,7 @@
               </w:rPr>
               <w:t>"</w:t>
             </w:r>
+            <w:proofErr w:type="spellStart"/>
             <w:r>
               <w:rPr>
                 <w:rFonts w:ascii="微软雅黑" w:eastAsia="微软雅黑" w:hAnsi="微软雅黑"/>
@@ -43772,6 +45016,7 @@
               </w:rPr>
               <w:t>url</w:t>
             </w:r>
+            <w:proofErr w:type="spellEnd"/>
             <w:r>
               <w:rPr>
                 <w:rFonts w:ascii="微软雅黑" w:eastAsia="微软雅黑" w:hAnsi="微软雅黑"/>
@@ -43847,6 +45092,7 @@
               <w:lastRenderedPageBreak/>
               <w:t>"</w:t>
             </w:r>
+            <w:proofErr w:type="spellStart"/>
             <w:r>
               <w:rPr>
                 <w:rFonts w:ascii="微软雅黑" w:eastAsia="微软雅黑" w:hAnsi="微软雅黑" w:hint="eastAsia"/>
@@ -43861,7 +45107,16 @@
                 <w:sz w:val="21"/>
                 <w:szCs w:val="21"/>
               </w:rPr>
-              <w:t>nation":{</w:t>
+              <w:t>nation</w:t>
+            </w:r>
+            <w:proofErr w:type="spellEnd"/>
+            <w:r>
+              <w:rPr>
+                <w:rFonts w:ascii="微软雅黑" w:eastAsia="微软雅黑" w:hAnsi="微软雅黑"/>
+                <w:sz w:val="21"/>
+                <w:szCs w:val="21"/>
+              </w:rPr>
+              <w:t>":{</w:t>
             </w:r>
           </w:p>
           <w:p>
@@ -44975,6 +46230,7 @@
                 <w:bdr w:val="none" w:sz="0" w:space="0" w:color="auto" w:frame="1"/>
               </w:rPr>
             </w:pPr>
+            <w:proofErr w:type="spellStart"/>
             <w:r>
               <w:rPr>
                 <w:rFonts w:ascii="Consolas" w:eastAsia="宋体" w:hAnsi="Consolas" w:cs="宋体" w:hint="eastAsia"/>
@@ -44997,6 +46253,7 @@
               </w:rPr>
               <w:t>nation</w:t>
             </w:r>
+            <w:proofErr w:type="spellEnd"/>
           </w:p>
         </w:tc>
         <w:tc>
@@ -45365,6 +46622,7 @@
               </w:rPr>
               <w:t xml:space="preserve"> </w:t>
             </w:r>
+            <w:proofErr w:type="spellStart"/>
             <w:r>
               <w:rPr>
                 <w:rFonts w:ascii="Consolas" w:eastAsia="宋体" w:hAnsi="Consolas" w:cs="宋体" w:hint="eastAsia"/>
@@ -45387,6 +46645,7 @@
               </w:rPr>
               <w:t>_page</w:t>
             </w:r>
+            <w:proofErr w:type="spellEnd"/>
           </w:p>
         </w:tc>
         <w:tc>
@@ -45558,8 +46817,21 @@
                 <w:szCs w:val="21"/>
                 <w:bdr w:val="none" w:sz="0" w:space="0" w:color="auto" w:frame="1"/>
               </w:rPr>
-              <w:t xml:space="preserve"> total_page</w:t>
-            </w:r>
+              <w:t xml:space="preserve"> </w:t>
+            </w:r>
+            <w:proofErr w:type="spellStart"/>
+            <w:r>
+              <w:rPr>
+                <w:rFonts w:ascii="Consolas" w:eastAsia="宋体" w:hAnsi="Consolas" w:cs="宋体"/>
+                <w:i/>
+                <w:color w:val="333333"/>
+                <w:kern w:val="0"/>
+                <w:szCs w:val="21"/>
+                <w:bdr w:val="none" w:sz="0" w:space="0" w:color="auto" w:frame="1"/>
+              </w:rPr>
+              <w:t>total_page</w:t>
+            </w:r>
+            <w:proofErr w:type="spellEnd"/>
           </w:p>
         </w:tc>
         <w:tc>
@@ -45907,6 +47179,7 @@
                 <w:bdr w:val="none" w:sz="0" w:space="0" w:color="auto" w:frame="1"/>
               </w:rPr>
             </w:pPr>
+            <w:proofErr w:type="spellStart"/>
             <w:r>
               <w:rPr>
                 <w:rFonts w:ascii="Consolas" w:eastAsia="宋体" w:hAnsi="Consolas" w:cs="宋体"/>
@@ -45951,6 +47224,7 @@
               </w:rPr>
               <w:t>d</w:t>
             </w:r>
+            <w:proofErr w:type="spellEnd"/>
           </w:p>
         </w:tc>
         <w:tc>
@@ -46137,6 +47411,7 @@
                 <w:bdr w:val="none" w:sz="0" w:space="0" w:color="auto" w:frame="1"/>
               </w:rPr>
             </w:pPr>
+            <w:proofErr w:type="spellStart"/>
             <w:r>
               <w:rPr>
                 <w:rFonts w:ascii="Consolas" w:eastAsia="宋体" w:hAnsi="Consolas" w:cs="宋体"/>
@@ -46148,6 +47423,7 @@
               </w:rPr>
               <w:t>file_id</w:t>
             </w:r>
+            <w:proofErr w:type="spellEnd"/>
           </w:p>
         </w:tc>
         <w:tc>
@@ -46334,6 +47610,7 @@
                 <w:bdr w:val="none" w:sz="0" w:space="0" w:color="auto" w:frame="1"/>
               </w:rPr>
             </w:pPr>
+            <w:proofErr w:type="spellStart"/>
             <w:r>
               <w:rPr>
                 <w:rFonts w:ascii="Consolas" w:eastAsia="宋体" w:hAnsi="Consolas" w:cs="宋体"/>
@@ -46367,6 +47644,7 @@
               </w:rPr>
               <w:t>_dt</w:t>
             </w:r>
+            <w:proofErr w:type="spellEnd"/>
           </w:p>
         </w:tc>
         <w:tc>
@@ -46619,6 +47897,7 @@
                 <w:bdr w:val="none" w:sz="0" w:space="0" w:color="auto" w:frame="1"/>
               </w:rPr>
             </w:pPr>
+            <w:proofErr w:type="spellStart"/>
             <w:r>
               <w:rPr>
                 <w:rFonts w:ascii="Consolas" w:eastAsia="宋体" w:hAnsi="Consolas" w:cs="宋体"/>
@@ -46652,6 +47931,7 @@
               </w:rPr>
               <w:t>_uid</w:t>
             </w:r>
+            <w:proofErr w:type="spellEnd"/>
           </w:p>
         </w:tc>
         <w:tc>
@@ -46860,6 +48140,7 @@
                 <w:bdr w:val="none" w:sz="0" w:space="0" w:color="auto" w:frame="1"/>
               </w:rPr>
             </w:pPr>
+            <w:proofErr w:type="spellStart"/>
             <w:r>
               <w:rPr>
                 <w:rFonts w:ascii="Consolas" w:eastAsia="宋体" w:hAnsi="Consolas" w:cs="宋体" w:hint="eastAsia"/>
@@ -46882,6 +48163,7 @@
               </w:rPr>
               <w:t>rl</w:t>
             </w:r>
+            <w:proofErr w:type="spellEnd"/>
           </w:p>
         </w:tc>
         <w:tc>
@@ -47046,6 +48328,7 @@
                 <w:bdr w:val="none" w:sz="0" w:space="0" w:color="auto" w:frame="1"/>
               </w:rPr>
             </w:pPr>
+            <w:proofErr w:type="spellStart"/>
             <w:r>
               <w:rPr>
                 <w:rFonts w:ascii="Consolas" w:eastAsia="宋体" w:hAnsi="Consolas" w:cs="宋体"/>
@@ -47080,6 +48363,7 @@
               </w:rPr>
               <w:t>_ver</w:t>
             </w:r>
+            <w:proofErr w:type="spellEnd"/>
           </w:p>
         </w:tc>
         <w:tc>
@@ -47403,8 +48687,17 @@
           <w:rFonts w:hint="eastAsia"/>
           <w:bCs/>
         </w:rPr>
-        <w:t>服务器则主动通过websocket</w:t>
+        <w:t>服务器则主动通过</w:t>
       </w:r>
+      <w:proofErr w:type="spellStart"/>
+      <w:r>
+        <w:rPr>
+          <w:rFonts w:hint="eastAsia"/>
+          <w:bCs/>
+        </w:rPr>
+        <w:t>websocket</w:t>
+      </w:r>
+      <w:proofErr w:type="spellEnd"/>
       <w:r>
         <w:rPr>
           <w:rFonts w:hint="eastAsia"/>
@@ -47901,6 +49194,7 @@
                 <w:bdr w:val="none" w:sz="0" w:space="0" w:color="auto" w:frame="1"/>
               </w:rPr>
             </w:pPr>
+            <w:proofErr w:type="spellStart"/>
             <w:r>
               <w:rPr>
                 <w:rFonts w:ascii="Consolas" w:eastAsia="宋体" w:hAnsi="Consolas" w:cs="宋体" w:hint="eastAsia"/>
@@ -47912,6 +49206,7 @@
               </w:rPr>
               <w:t>cmd_type</w:t>
             </w:r>
+            <w:proofErr w:type="spellEnd"/>
           </w:p>
         </w:tc>
         <w:tc>
@@ -48188,6 +49483,7 @@
                 <w:bdr w:val="none" w:sz="0" w:space="0" w:color="auto" w:frame="1"/>
               </w:rPr>
             </w:pPr>
+            <w:proofErr w:type="spellStart"/>
             <w:r>
               <w:rPr>
                 <w:rFonts w:ascii="Consolas" w:eastAsia="宋体" w:hAnsi="Consolas" w:cs="宋体" w:hint="eastAsia"/>
@@ -48210,6 +49506,7 @@
               </w:rPr>
               <w:t>ata_type</w:t>
             </w:r>
+            <w:proofErr w:type="spellEnd"/>
           </w:p>
         </w:tc>
         <w:tc>
@@ -48589,6 +49886,7 @@
                 <w:bdr w:val="none" w:sz="0" w:space="0" w:color="auto" w:frame="1"/>
               </w:rPr>
             </w:pPr>
+            <w:proofErr w:type="spellStart"/>
             <w:r>
               <w:rPr>
                 <w:rFonts w:ascii="Consolas" w:eastAsia="宋体" w:hAnsi="Consolas" w:cs="宋体"/>
@@ -48623,6 +49921,7 @@
               </w:rPr>
               <w:t>_id</w:t>
             </w:r>
+            <w:proofErr w:type="spellEnd"/>
           </w:p>
         </w:tc>
         <w:tc>

</xml_diff>

<commit_message>
modify chapter of case file
</commit_message>
<xml_diff>
--- a/FoxHunterServiceAPI.docx
+++ b/FoxHunterServiceAPI.docx
@@ -13460,7 +13460,47 @@
                 <w:sz w:val="21"/>
                 <w:szCs w:val="21"/>
               </w:rPr>
-              <w:t>": "13566225455"}]</w:t>
+              <w:t>": "13566225455"</w:t>
+            </w:r>
+            <w:r>
+              <w:rPr>
+                <w:rFonts w:ascii="微软雅黑" w:eastAsia="微软雅黑" w:hAnsi="微软雅黑" w:hint="eastAsia"/>
+                <w:sz w:val="21"/>
+                <w:szCs w:val="21"/>
+              </w:rPr>
+              <w:t>,</w:t>
+            </w:r>
+            <w:r>
+              <w:rPr>
+                <w:rFonts w:ascii="微软雅黑" w:eastAsia="微软雅黑" w:hAnsi="微软雅黑"/>
+                <w:sz w:val="21"/>
+                <w:szCs w:val="21"/>
+              </w:rPr>
+              <w:t xml:space="preserve"> “</w:t>
+            </w:r>
+            <w:r>
+              <w:rPr>
+                <w:rFonts w:ascii="微软雅黑" w:eastAsia="微软雅黑" w:hAnsi="微软雅黑" w:hint="eastAsia"/>
+                <w:sz w:val="21"/>
+                <w:szCs w:val="21"/>
+              </w:rPr>
+              <w:t>pwd</w:t>
+            </w:r>
+            <w:r>
+              <w:rPr>
+                <w:rFonts w:ascii="微软雅黑" w:eastAsia="微软雅黑" w:hAnsi="微软雅黑"/>
+                <w:sz w:val="21"/>
+                <w:szCs w:val="21"/>
+              </w:rPr>
+              <w:t>_reset”:0</w:t>
+            </w:r>
+            <w:r>
+              <w:rPr>
+                <w:rFonts w:ascii="微软雅黑" w:eastAsia="微软雅黑" w:hAnsi="微软雅黑"/>
+                <w:sz w:val="21"/>
+                <w:szCs w:val="21"/>
+              </w:rPr>
+              <w:t>}]</w:t>
             </w:r>
             <w:r>
               <w:rPr>
@@ -16806,6 +16846,50 @@
                 <w:szCs w:val="21"/>
                 <w:bdr w:val="none" w:sz="0" w:space="0" w:color="auto" w:frame="1"/>
               </w:rPr>
+              <w:t>1</w:t>
+            </w:r>
+            <w:r>
+              <w:rPr>
+                <w:rFonts w:ascii="Consolas" w:eastAsia="宋体" w:hAnsi="Consolas" w:cs="宋体" w:hint="eastAsia"/>
+                <w:i/>
+                <w:color w:val="333333"/>
+                <w:kern w:val="0"/>
+                <w:szCs w:val="21"/>
+                <w:bdr w:val="none" w:sz="0" w:space="0" w:color="auto" w:frame="1"/>
+              </w:rPr>
+              <w:t>:</w:t>
+            </w:r>
+            <w:r>
+              <w:rPr>
+                <w:rFonts w:ascii="Consolas" w:eastAsia="宋体" w:hAnsi="Consolas" w:cs="宋体" w:hint="eastAsia"/>
+                <w:i/>
+                <w:color w:val="333333"/>
+                <w:kern w:val="0"/>
+                <w:szCs w:val="21"/>
+                <w:bdr w:val="none" w:sz="0" w:space="0" w:color="auto" w:frame="1"/>
+              </w:rPr>
+              <w:t>冻结</w:t>
+            </w:r>
+            <w:r>
+              <w:rPr>
+                <w:rFonts w:ascii="Consolas" w:eastAsia="宋体" w:hAnsi="Consolas" w:cs="宋体" w:hint="eastAsia"/>
+                <w:i/>
+                <w:color w:val="333333"/>
+                <w:kern w:val="0"/>
+                <w:szCs w:val="21"/>
+                <w:bdr w:val="none" w:sz="0" w:space="0" w:color="auto" w:frame="1"/>
+              </w:rPr>
+              <w:t xml:space="preserve"> ,</w:t>
+            </w:r>
+            <w:r>
+              <w:rPr>
+                <w:rFonts w:ascii="Consolas" w:eastAsia="宋体" w:hAnsi="Consolas" w:cs="宋体"/>
+                <w:i/>
+                <w:color w:val="333333"/>
+                <w:kern w:val="0"/>
+                <w:szCs w:val="21"/>
+                <w:bdr w:val="none" w:sz="0" w:space="0" w:color="auto" w:frame="1"/>
+              </w:rPr>
               <w:t>0</w:t>
             </w:r>
             <w:r>
@@ -16839,7 +16923,315 @@
                 <w:szCs w:val="21"/>
                 <w:bdr w:val="none" w:sz="0" w:space="0" w:color="auto" w:frame="1"/>
               </w:rPr>
-              <w:t xml:space="preserve"> ,</w:t>
+              <w:t xml:space="preserve"> </w:t>
+            </w:r>
+            <w:r>
+              <w:rPr>
+                <w:rFonts w:ascii="Consolas" w:eastAsia="宋体" w:hAnsi="Consolas" w:cs="宋体"/>
+                <w:i/>
+                <w:color w:val="333333"/>
+                <w:kern w:val="0"/>
+                <w:szCs w:val="21"/>
+                <w:bdr w:val="none" w:sz="0" w:space="0" w:color="auto" w:frame="1"/>
+              </w:rPr>
+              <w:t>2</w:t>
+            </w:r>
+            <w:r>
+              <w:rPr>
+                <w:rFonts w:ascii="Consolas" w:eastAsia="宋体" w:hAnsi="Consolas" w:cs="宋体" w:hint="eastAsia"/>
+                <w:i/>
+                <w:color w:val="333333"/>
+                <w:kern w:val="0"/>
+                <w:szCs w:val="21"/>
+                <w:bdr w:val="none" w:sz="0" w:space="0" w:color="auto" w:frame="1"/>
+              </w:rPr>
+              <w:t>:</w:t>
+            </w:r>
+            <w:r>
+              <w:rPr>
+                <w:rFonts w:ascii="Consolas" w:eastAsia="宋体" w:hAnsi="Consolas" w:cs="宋体" w:hint="eastAsia"/>
+                <w:i/>
+                <w:color w:val="333333"/>
+                <w:kern w:val="0"/>
+                <w:szCs w:val="21"/>
+                <w:bdr w:val="none" w:sz="0" w:space="0" w:color="auto" w:frame="1"/>
+              </w:rPr>
+              <w:t>已</w:t>
+            </w:r>
+            <w:r>
+              <w:rPr>
+                <w:rFonts w:ascii="Consolas" w:eastAsia="宋体" w:hAnsi="Consolas" w:cs="宋体" w:hint="eastAsia"/>
+                <w:i/>
+                <w:color w:val="333333"/>
+                <w:kern w:val="0"/>
+                <w:szCs w:val="21"/>
+                <w:bdr w:val="none" w:sz="0" w:space="0" w:color="auto" w:frame="1"/>
+              </w:rPr>
+              <w:t>删除</w:t>
+            </w:r>
+            <w:r>
+              <w:rPr>
+                <w:rFonts w:ascii="Consolas" w:eastAsia="宋体" w:hAnsi="Consolas" w:cs="宋体" w:hint="eastAsia"/>
+                <w:i/>
+                <w:color w:val="333333"/>
+                <w:kern w:val="0"/>
+                <w:szCs w:val="21"/>
+                <w:bdr w:val="none" w:sz="0" w:space="0" w:color="auto" w:frame="1"/>
+              </w:rPr>
+              <w:t>)</w:t>
+            </w:r>
+          </w:p>
+        </w:tc>
+        <w:tc>
+          <w:tcPr>
+            <w:tcW w:w="992" w:type="dxa"/>
+            <w:tcBorders>
+              <w:top w:val="single" w:sz="6" w:space="0" w:color="D9D9D9"/>
+              <w:left w:val="single" w:sz="6" w:space="0" w:color="D9D9D9"/>
+              <w:bottom w:val="single" w:sz="6" w:space="0" w:color="D9D9D9"/>
+              <w:right w:val="single" w:sz="6" w:space="0" w:color="D9D9D9"/>
+            </w:tcBorders>
+            <w:shd w:val="clear" w:color="auto" w:fill="FFFFFF"/>
+            <w:vAlign w:val="center"/>
+          </w:tcPr>
+          <w:p>
+            <w:pPr>
+              <w:widowControl/>
+              <w:jc w:val="left"/>
+              <w:rPr>
+                <w:rFonts w:ascii="Consolas" w:eastAsia="宋体" w:hAnsi="Consolas" w:cs="宋体"/>
+                <w:i/>
+                <w:color w:val="333333"/>
+                <w:kern w:val="0"/>
+                <w:szCs w:val="21"/>
+                <w:bdr w:val="none" w:sz="0" w:space="0" w:color="auto" w:frame="1"/>
+              </w:rPr>
+            </w:pPr>
+            <w:r>
+              <w:rPr>
+                <w:rFonts w:ascii="Consolas" w:eastAsia="宋体" w:hAnsi="Consolas" w:cs="宋体" w:hint="eastAsia"/>
+                <w:i/>
+                <w:color w:val="333333"/>
+                <w:kern w:val="0"/>
+                <w:szCs w:val="21"/>
+                <w:bdr w:val="none" w:sz="0" w:space="0" w:color="auto" w:frame="1"/>
+              </w:rPr>
+              <w:t>T</w:t>
+            </w:r>
+            <w:r>
+              <w:rPr>
+                <w:rFonts w:ascii="Consolas" w:eastAsia="宋体" w:hAnsi="Consolas" w:cs="宋体"/>
+                <w:i/>
+                <w:color w:val="333333"/>
+                <w:kern w:val="0"/>
+                <w:szCs w:val="21"/>
+                <w:bdr w:val="none" w:sz="0" w:space="0" w:color="auto" w:frame="1"/>
+              </w:rPr>
+              <w:t>RUE</w:t>
+            </w:r>
+          </w:p>
+        </w:tc>
+      </w:tr>
+      <w:tr>
+        <w:trPr>
+          <w:trHeight w:val="257"/>
+        </w:trPr>
+        <w:tc>
+          <w:tcPr>
+            <w:tcW w:w="0" w:type="auto"/>
+            <w:tcBorders>
+              <w:top w:val="single" w:sz="6" w:space="0" w:color="D9D9D9"/>
+              <w:left w:val="single" w:sz="6" w:space="0" w:color="D9D9D9"/>
+              <w:bottom w:val="single" w:sz="6" w:space="0" w:color="D9D9D9"/>
+              <w:right w:val="single" w:sz="6" w:space="0" w:color="D9D9D9"/>
+            </w:tcBorders>
+            <w:shd w:val="clear" w:color="auto" w:fill="FFFFFF"/>
+            <w:tcMar>
+              <w:top w:w="120" w:type="dxa"/>
+              <w:left w:w="195" w:type="dxa"/>
+              <w:bottom w:w="120" w:type="dxa"/>
+              <w:right w:w="195" w:type="dxa"/>
+            </w:tcMar>
+            <w:vAlign w:val="center"/>
+          </w:tcPr>
+          <w:p>
+            <w:pPr>
+              <w:widowControl/>
+              <w:ind w:firstLineChars="100" w:firstLine="210"/>
+              <w:jc w:val="left"/>
+              <w:rPr>
+                <w:rFonts w:ascii="Consolas" w:eastAsia="宋体" w:hAnsi="Consolas" w:cs="宋体" w:hint="eastAsia"/>
+                <w:i/>
+                <w:color w:val="333333"/>
+                <w:kern w:val="0"/>
+                <w:szCs w:val="21"/>
+                <w:bdr w:val="none" w:sz="0" w:space="0" w:color="auto" w:frame="1"/>
+              </w:rPr>
+            </w:pPr>
+            <w:r>
+              <w:rPr>
+                <w:rFonts w:ascii="Consolas" w:eastAsia="宋体" w:hAnsi="Consolas" w:cs="宋体" w:hint="eastAsia"/>
+                <w:i/>
+                <w:color w:val="333333"/>
+                <w:kern w:val="0"/>
+                <w:szCs w:val="21"/>
+                <w:bdr w:val="none" w:sz="0" w:space="0" w:color="auto" w:frame="1"/>
+              </w:rPr>
+              <w:t>pri</w:t>
+            </w:r>
+            <w:r>
+              <w:rPr>
+                <w:rFonts w:ascii="Consolas" w:eastAsia="宋体" w:hAnsi="Consolas" w:cs="宋体"/>
+                <w:i/>
+                <w:color w:val="333333"/>
+                <w:kern w:val="0"/>
+                <w:szCs w:val="21"/>
+                <w:bdr w:val="none" w:sz="0" w:space="0" w:color="auto" w:frame="1"/>
+              </w:rPr>
+              <w:t>vilege</w:t>
+            </w:r>
+          </w:p>
+        </w:tc>
+        <w:tc>
+          <w:tcPr>
+            <w:tcW w:w="0" w:type="auto"/>
+            <w:tcBorders>
+              <w:top w:val="single" w:sz="6" w:space="0" w:color="D9D9D9"/>
+              <w:left w:val="single" w:sz="6" w:space="0" w:color="D9D9D9"/>
+              <w:bottom w:val="single" w:sz="6" w:space="0" w:color="D9D9D9"/>
+              <w:right w:val="single" w:sz="6" w:space="0" w:color="D9D9D9"/>
+            </w:tcBorders>
+            <w:shd w:val="clear" w:color="auto" w:fill="FFFFFF"/>
+            <w:tcMar>
+              <w:top w:w="120" w:type="dxa"/>
+              <w:left w:w="195" w:type="dxa"/>
+              <w:bottom w:w="120" w:type="dxa"/>
+              <w:right w:w="195" w:type="dxa"/>
+            </w:tcMar>
+            <w:vAlign w:val="center"/>
+          </w:tcPr>
+          <w:p>
+            <w:pPr>
+              <w:widowControl/>
+              <w:jc w:val="left"/>
+              <w:rPr>
+                <w:rFonts w:ascii="Consolas" w:eastAsia="宋体" w:hAnsi="Consolas" w:cs="宋体" w:hint="eastAsia"/>
+                <w:i/>
+                <w:color w:val="333333"/>
+                <w:kern w:val="0"/>
+                <w:szCs w:val="21"/>
+                <w:bdr w:val="none" w:sz="0" w:space="0" w:color="auto" w:frame="1"/>
+              </w:rPr>
+            </w:pPr>
+            <w:r>
+              <w:rPr>
+                <w:rFonts w:ascii="Consolas" w:eastAsia="宋体" w:hAnsi="Consolas" w:cs="宋体" w:hint="eastAsia"/>
+                <w:i/>
+                <w:color w:val="333333"/>
+                <w:kern w:val="0"/>
+                <w:szCs w:val="21"/>
+                <w:bdr w:val="none" w:sz="0" w:space="0" w:color="auto" w:frame="1"/>
+              </w:rPr>
+              <w:t>I</w:t>
+            </w:r>
+            <w:r>
+              <w:rPr>
+                <w:rFonts w:ascii="Consolas" w:eastAsia="宋体" w:hAnsi="Consolas" w:cs="宋体"/>
+                <w:i/>
+                <w:color w:val="333333"/>
+                <w:kern w:val="0"/>
+                <w:szCs w:val="21"/>
+                <w:bdr w:val="none" w:sz="0" w:space="0" w:color="auto" w:frame="1"/>
+              </w:rPr>
+              <w:t>nt</w:t>
+            </w:r>
+          </w:p>
+        </w:tc>
+        <w:tc>
+          <w:tcPr>
+            <w:tcW w:w="5429" w:type="dxa"/>
+            <w:tcBorders>
+              <w:top w:val="single" w:sz="6" w:space="0" w:color="D9D9D9"/>
+              <w:left w:val="single" w:sz="6" w:space="0" w:color="D9D9D9"/>
+              <w:bottom w:val="single" w:sz="6" w:space="0" w:color="D9D9D9"/>
+              <w:right w:val="single" w:sz="6" w:space="0" w:color="D9D9D9"/>
+            </w:tcBorders>
+            <w:shd w:val="clear" w:color="auto" w:fill="FFFFFF"/>
+            <w:tcMar>
+              <w:top w:w="120" w:type="dxa"/>
+              <w:left w:w="195" w:type="dxa"/>
+              <w:bottom w:w="120" w:type="dxa"/>
+              <w:right w:w="195" w:type="dxa"/>
+            </w:tcMar>
+            <w:vAlign w:val="center"/>
+          </w:tcPr>
+          <w:p>
+            <w:pPr>
+              <w:widowControl/>
+              <w:jc w:val="left"/>
+              <w:rPr>
+                <w:rFonts w:ascii="Consolas" w:eastAsia="宋体" w:hAnsi="Consolas" w:cs="宋体" w:hint="eastAsia"/>
+                <w:i/>
+                <w:color w:val="333333"/>
+                <w:kern w:val="0"/>
+                <w:szCs w:val="21"/>
+                <w:bdr w:val="none" w:sz="0" w:space="0" w:color="auto" w:frame="1"/>
+              </w:rPr>
+            </w:pPr>
+            <w:r>
+              <w:rPr>
+                <w:rFonts w:ascii="Consolas" w:eastAsia="宋体" w:hAnsi="Consolas" w:cs="宋体" w:hint="eastAsia"/>
+                <w:i/>
+                <w:color w:val="333333"/>
+                <w:kern w:val="0"/>
+                <w:szCs w:val="21"/>
+                <w:bdr w:val="none" w:sz="0" w:space="0" w:color="auto" w:frame="1"/>
+              </w:rPr>
+              <w:t>用户权限</w:t>
+            </w:r>
+            <w:r>
+              <w:rPr>
+                <w:rFonts w:ascii="Consolas" w:eastAsia="宋体" w:hAnsi="Consolas" w:cs="宋体" w:hint="eastAsia"/>
+                <w:i/>
+                <w:color w:val="333333"/>
+                <w:kern w:val="0"/>
+                <w:szCs w:val="21"/>
+                <w:bdr w:val="none" w:sz="0" w:space="0" w:color="auto" w:frame="1"/>
+              </w:rPr>
+              <w:t>(</w:t>
+            </w:r>
+            <w:r>
+              <w:rPr>
+                <w:rFonts w:ascii="Consolas" w:eastAsia="宋体" w:hAnsi="Consolas" w:cs="宋体"/>
+                <w:i/>
+                <w:color w:val="333333"/>
+                <w:kern w:val="0"/>
+                <w:szCs w:val="21"/>
+                <w:bdr w:val="none" w:sz="0" w:space="0" w:color="auto" w:frame="1"/>
+              </w:rPr>
+              <w:t>0:</w:t>
+            </w:r>
+            <w:r>
+              <w:rPr>
+                <w:rFonts w:ascii="Consolas" w:eastAsia="宋体" w:hAnsi="Consolas" w:cs="宋体" w:hint="eastAsia"/>
+                <w:i/>
+                <w:color w:val="333333"/>
+                <w:kern w:val="0"/>
+                <w:szCs w:val="21"/>
+                <w:bdr w:val="none" w:sz="0" w:space="0" w:color="auto" w:frame="1"/>
+              </w:rPr>
+              <w:t>普通用户</w:t>
+            </w:r>
+            <w:r>
+              <w:rPr>
+                <w:rFonts w:ascii="Consolas" w:eastAsia="宋体" w:hAnsi="Consolas" w:cs="宋体" w:hint="eastAsia"/>
+                <w:i/>
+                <w:color w:val="333333"/>
+                <w:kern w:val="0"/>
+                <w:szCs w:val="21"/>
+                <w:bdr w:val="none" w:sz="0" w:space="0" w:color="auto" w:frame="1"/>
+              </w:rPr>
+              <w:t xml:space="preserve"> </w:t>
             </w:r>
             <w:r>
               <w:rPr>
@@ -16872,11 +17264,11 @@
                 <w:szCs w:val="21"/>
                 <w:bdr w:val="none" w:sz="0" w:space="0" w:color="auto" w:frame="1"/>
               </w:rPr>
-              <w:t>冻结</w:t>
-            </w:r>
-            <w:r>
-              <w:rPr>
-                <w:rFonts w:ascii="Consolas" w:eastAsia="宋体" w:hAnsi="Consolas" w:cs="宋体" w:hint="eastAsia"/>
+              <w:t>管理员用户</w:t>
+            </w:r>
+            <w:r>
+              <w:rPr>
+                <w:rFonts w:ascii="Consolas" w:eastAsia="宋体" w:hAnsi="Consolas" w:cs="宋体"/>
                 <w:i/>
                 <w:color w:val="333333"/>
                 <w:kern w:val="0"/>
@@ -16904,35 +17296,246 @@
               <w:widowControl/>
               <w:jc w:val="left"/>
               <w:rPr>
-                <w:rFonts w:ascii="Consolas" w:eastAsia="宋体" w:hAnsi="Consolas" w:cs="宋体"/>
-                <w:i/>
-                <w:color w:val="333333"/>
-                <w:kern w:val="0"/>
-                <w:szCs w:val="21"/>
-                <w:bdr w:val="none" w:sz="0" w:space="0" w:color="auto" w:frame="1"/>
-              </w:rPr>
-            </w:pPr>
-            <w:r>
-              <w:rPr>
-                <w:rFonts w:ascii="Consolas" w:eastAsia="宋体" w:hAnsi="Consolas" w:cs="宋体" w:hint="eastAsia"/>
-                <w:i/>
-                <w:color w:val="333333"/>
-                <w:kern w:val="0"/>
-                <w:szCs w:val="21"/>
-                <w:bdr w:val="none" w:sz="0" w:space="0" w:color="auto" w:frame="1"/>
-              </w:rPr>
-              <w:t>T</w:t>
-            </w:r>
-            <w:r>
-              <w:rPr>
-                <w:rFonts w:ascii="Consolas" w:eastAsia="宋体" w:hAnsi="Consolas" w:cs="宋体"/>
-                <w:i/>
-                <w:color w:val="333333"/>
-                <w:kern w:val="0"/>
-                <w:szCs w:val="21"/>
-                <w:bdr w:val="none" w:sz="0" w:space="0" w:color="auto" w:frame="1"/>
-              </w:rPr>
-              <w:t>RUE</w:t>
+                <w:rFonts w:ascii="Consolas" w:eastAsia="宋体" w:hAnsi="Consolas" w:cs="宋体" w:hint="eastAsia"/>
+                <w:i/>
+                <w:color w:val="333333"/>
+                <w:kern w:val="0"/>
+                <w:szCs w:val="21"/>
+                <w:bdr w:val="none" w:sz="0" w:space="0" w:color="auto" w:frame="1"/>
+              </w:rPr>
+            </w:pPr>
+            <w:r>
+              <w:rPr>
+                <w:rFonts w:ascii="Consolas" w:eastAsia="宋体" w:hAnsi="Consolas" w:cs="宋体" w:hint="eastAsia"/>
+                <w:i/>
+                <w:color w:val="333333"/>
+                <w:kern w:val="0"/>
+                <w:szCs w:val="21"/>
+                <w:bdr w:val="none" w:sz="0" w:space="0" w:color="auto" w:frame="1"/>
+              </w:rPr>
+              <w:t>TRUE</w:t>
+            </w:r>
+          </w:p>
+        </w:tc>
+      </w:tr>
+      <w:tr>
+        <w:trPr>
+          <w:trHeight w:val="257"/>
+        </w:trPr>
+        <w:tc>
+          <w:tcPr>
+            <w:tcW w:w="0" w:type="auto"/>
+            <w:tcBorders>
+              <w:top w:val="single" w:sz="6" w:space="0" w:color="D9D9D9"/>
+              <w:left w:val="single" w:sz="6" w:space="0" w:color="D9D9D9"/>
+              <w:bottom w:val="single" w:sz="6" w:space="0" w:color="D9D9D9"/>
+              <w:right w:val="single" w:sz="6" w:space="0" w:color="D9D9D9"/>
+            </w:tcBorders>
+            <w:shd w:val="clear" w:color="auto" w:fill="FFFFFF"/>
+            <w:tcMar>
+              <w:top w:w="120" w:type="dxa"/>
+              <w:left w:w="195" w:type="dxa"/>
+              <w:bottom w:w="120" w:type="dxa"/>
+              <w:right w:w="195" w:type="dxa"/>
+            </w:tcMar>
+            <w:vAlign w:val="center"/>
+          </w:tcPr>
+          <w:p>
+            <w:pPr>
+              <w:widowControl/>
+              <w:ind w:firstLineChars="100" w:firstLine="210"/>
+              <w:jc w:val="left"/>
+              <w:rPr>
+                <w:rFonts w:ascii="Consolas" w:eastAsia="宋体" w:hAnsi="Consolas" w:cs="宋体" w:hint="eastAsia"/>
+                <w:i/>
+                <w:color w:val="333333"/>
+                <w:kern w:val="0"/>
+                <w:szCs w:val="21"/>
+                <w:bdr w:val="none" w:sz="0" w:space="0" w:color="auto" w:frame="1"/>
+              </w:rPr>
+            </w:pPr>
+            <w:proofErr w:type="spellStart"/>
+            <w:r>
+              <w:rPr>
+                <w:rFonts w:ascii="Consolas" w:eastAsia="宋体" w:hAnsi="Consolas" w:cs="宋体" w:hint="eastAsia"/>
+                <w:i/>
+                <w:color w:val="333333"/>
+                <w:kern w:val="0"/>
+                <w:szCs w:val="21"/>
+                <w:bdr w:val="none" w:sz="0" w:space="0" w:color="auto" w:frame="1"/>
+              </w:rPr>
+              <w:t>pwd</w:t>
+            </w:r>
+            <w:r>
+              <w:rPr>
+                <w:rFonts w:ascii="Consolas" w:eastAsia="宋体" w:hAnsi="Consolas" w:cs="宋体"/>
+                <w:i/>
+                <w:color w:val="333333"/>
+                <w:kern w:val="0"/>
+                <w:szCs w:val="21"/>
+                <w:bdr w:val="none" w:sz="0" w:space="0" w:color="auto" w:frame="1"/>
+              </w:rPr>
+              <w:t>_reset</w:t>
+            </w:r>
+            <w:proofErr w:type="spellEnd"/>
+          </w:p>
+        </w:tc>
+        <w:tc>
+          <w:tcPr>
+            <w:tcW w:w="0" w:type="auto"/>
+            <w:tcBorders>
+              <w:top w:val="single" w:sz="6" w:space="0" w:color="D9D9D9"/>
+              <w:left w:val="single" w:sz="6" w:space="0" w:color="D9D9D9"/>
+              <w:bottom w:val="single" w:sz="6" w:space="0" w:color="D9D9D9"/>
+              <w:right w:val="single" w:sz="6" w:space="0" w:color="D9D9D9"/>
+            </w:tcBorders>
+            <w:shd w:val="clear" w:color="auto" w:fill="FFFFFF"/>
+            <w:tcMar>
+              <w:top w:w="120" w:type="dxa"/>
+              <w:left w:w="195" w:type="dxa"/>
+              <w:bottom w:w="120" w:type="dxa"/>
+              <w:right w:w="195" w:type="dxa"/>
+            </w:tcMar>
+            <w:vAlign w:val="center"/>
+          </w:tcPr>
+          <w:p>
+            <w:pPr>
+              <w:widowControl/>
+              <w:jc w:val="left"/>
+              <w:rPr>
+                <w:rFonts w:ascii="Consolas" w:eastAsia="宋体" w:hAnsi="Consolas" w:cs="宋体" w:hint="eastAsia"/>
+                <w:i/>
+                <w:color w:val="333333"/>
+                <w:kern w:val="0"/>
+                <w:szCs w:val="21"/>
+                <w:bdr w:val="none" w:sz="0" w:space="0" w:color="auto" w:frame="1"/>
+              </w:rPr>
+            </w:pPr>
+            <w:r>
+              <w:rPr>
+                <w:rFonts w:ascii="Consolas" w:eastAsia="宋体" w:hAnsi="Consolas" w:cs="宋体" w:hint="eastAsia"/>
+                <w:i/>
+                <w:color w:val="333333"/>
+                <w:kern w:val="0"/>
+                <w:szCs w:val="21"/>
+                <w:bdr w:val="none" w:sz="0" w:space="0" w:color="auto" w:frame="1"/>
+              </w:rPr>
+              <w:t>I</w:t>
+            </w:r>
+            <w:r>
+              <w:rPr>
+                <w:rFonts w:ascii="Consolas" w:eastAsia="宋体" w:hAnsi="Consolas" w:cs="宋体"/>
+                <w:i/>
+                <w:color w:val="333333"/>
+                <w:kern w:val="0"/>
+                <w:szCs w:val="21"/>
+                <w:bdr w:val="none" w:sz="0" w:space="0" w:color="auto" w:frame="1"/>
+              </w:rPr>
+              <w:t>nt</w:t>
+            </w:r>
+          </w:p>
+        </w:tc>
+        <w:tc>
+          <w:tcPr>
+            <w:tcW w:w="5429" w:type="dxa"/>
+            <w:tcBorders>
+              <w:top w:val="single" w:sz="6" w:space="0" w:color="D9D9D9"/>
+              <w:left w:val="single" w:sz="6" w:space="0" w:color="D9D9D9"/>
+              <w:bottom w:val="single" w:sz="6" w:space="0" w:color="D9D9D9"/>
+              <w:right w:val="single" w:sz="6" w:space="0" w:color="D9D9D9"/>
+            </w:tcBorders>
+            <w:shd w:val="clear" w:color="auto" w:fill="FFFFFF"/>
+            <w:tcMar>
+              <w:top w:w="120" w:type="dxa"/>
+              <w:left w:w="195" w:type="dxa"/>
+              <w:bottom w:w="120" w:type="dxa"/>
+              <w:right w:w="195" w:type="dxa"/>
+            </w:tcMar>
+            <w:vAlign w:val="center"/>
+          </w:tcPr>
+          <w:p>
+            <w:pPr>
+              <w:widowControl/>
+              <w:jc w:val="left"/>
+              <w:rPr>
+                <w:rFonts w:ascii="Consolas" w:eastAsia="宋体" w:hAnsi="Consolas" w:cs="宋体" w:hint="eastAsia"/>
+                <w:i/>
+                <w:color w:val="333333"/>
+                <w:kern w:val="0"/>
+                <w:szCs w:val="21"/>
+                <w:bdr w:val="none" w:sz="0" w:space="0" w:color="auto" w:frame="1"/>
+              </w:rPr>
+            </w:pPr>
+            <w:r>
+              <w:rPr>
+                <w:rFonts w:ascii="Consolas" w:eastAsia="宋体" w:hAnsi="Consolas" w:cs="宋体" w:hint="eastAsia"/>
+                <w:i/>
+                <w:color w:val="333333"/>
+                <w:kern w:val="0"/>
+                <w:szCs w:val="21"/>
+                <w:bdr w:val="none" w:sz="0" w:space="0" w:color="auto" w:frame="1"/>
+              </w:rPr>
+              <w:t>是否需要用户</w:t>
+            </w:r>
+            <w:r>
+              <w:rPr>
+                <w:rFonts w:ascii="Consolas" w:eastAsia="宋体" w:hAnsi="Consolas" w:cs="宋体" w:hint="eastAsia"/>
+                <w:i/>
+                <w:color w:val="333333"/>
+                <w:kern w:val="0"/>
+                <w:szCs w:val="21"/>
+                <w:bdr w:val="none" w:sz="0" w:space="0" w:color="auto" w:frame="1"/>
+              </w:rPr>
+              <w:t>reset</w:t>
+            </w:r>
+            <w:r>
+              <w:rPr>
+                <w:rFonts w:ascii="Consolas" w:eastAsia="宋体" w:hAnsi="Consolas" w:cs="宋体" w:hint="eastAsia"/>
+                <w:i/>
+                <w:color w:val="333333"/>
+                <w:kern w:val="0"/>
+                <w:szCs w:val="21"/>
+                <w:bdr w:val="none" w:sz="0" w:space="0" w:color="auto" w:frame="1"/>
+              </w:rPr>
+              <w:t>密码</w:t>
+            </w:r>
+          </w:p>
+        </w:tc>
+        <w:tc>
+          <w:tcPr>
+            <w:tcW w:w="992" w:type="dxa"/>
+            <w:tcBorders>
+              <w:top w:val="single" w:sz="6" w:space="0" w:color="D9D9D9"/>
+              <w:left w:val="single" w:sz="6" w:space="0" w:color="D9D9D9"/>
+              <w:bottom w:val="single" w:sz="6" w:space="0" w:color="D9D9D9"/>
+              <w:right w:val="single" w:sz="6" w:space="0" w:color="D9D9D9"/>
+            </w:tcBorders>
+            <w:shd w:val="clear" w:color="auto" w:fill="FFFFFF"/>
+            <w:vAlign w:val="center"/>
+          </w:tcPr>
+          <w:p>
+            <w:pPr>
+              <w:widowControl/>
+              <w:jc w:val="left"/>
+              <w:rPr>
+                <w:rFonts w:ascii="Consolas" w:eastAsia="宋体" w:hAnsi="Consolas" w:cs="宋体" w:hint="eastAsia"/>
+                <w:i/>
+                <w:color w:val="333333"/>
+                <w:kern w:val="0"/>
+                <w:szCs w:val="21"/>
+                <w:bdr w:val="none" w:sz="0" w:space="0" w:color="auto" w:frame="1"/>
+              </w:rPr>
+            </w:pPr>
+            <w:r>
+              <w:rPr>
+                <w:rFonts w:ascii="Consolas" w:eastAsia="宋体" w:hAnsi="Consolas" w:cs="宋体" w:hint="eastAsia"/>
+                <w:i/>
+                <w:color w:val="333333"/>
+                <w:kern w:val="0"/>
+                <w:szCs w:val="21"/>
+                <w:bdr w:val="none" w:sz="0" w:space="0" w:color="auto" w:frame="1"/>
+              </w:rPr>
+              <w:t>TRUE</w:t>
             </w:r>
           </w:p>
         </w:tc>
@@ -24512,7 +25115,7 @@
               <w:widowControl/>
               <w:jc w:val="left"/>
               <w:rPr>
-                <w:rFonts w:ascii="Consolas" w:eastAsia="宋体" w:hAnsi="Consolas" w:cs="宋体" w:hint="eastAsia"/>
+                <w:rFonts w:ascii="Consolas" w:eastAsia="宋体" w:hAnsi="Consolas" w:cs="宋体"/>
                 <w:i/>
                 <w:color w:val="333333"/>
                 <w:kern w:val="0"/>
@@ -24679,7 +25282,7 @@
               <w:widowControl/>
               <w:jc w:val="left"/>
               <w:rPr>
-                <w:rFonts w:ascii="Consolas" w:eastAsia="宋体" w:hAnsi="Consolas" w:cs="宋体" w:hint="eastAsia"/>
+                <w:rFonts w:ascii="Consolas" w:eastAsia="宋体" w:hAnsi="Consolas" w:cs="宋体"/>
                 <w:i/>
                 <w:color w:val="333333"/>
                 <w:kern w:val="0"/>
@@ -24846,7 +25449,7 @@
               <w:widowControl/>
               <w:jc w:val="left"/>
               <w:rPr>
-                <w:rFonts w:ascii="Consolas" w:eastAsia="宋体" w:hAnsi="Consolas" w:cs="宋体" w:hint="eastAsia"/>
+                <w:rFonts w:ascii="Consolas" w:eastAsia="宋体" w:hAnsi="Consolas" w:cs="宋体"/>
                 <w:i/>
                 <w:color w:val="333333"/>
                 <w:kern w:val="0"/>
@@ -25013,7 +25616,7 @@
               <w:widowControl/>
               <w:jc w:val="left"/>
               <w:rPr>
-                <w:rFonts w:ascii="Consolas" w:eastAsia="宋体" w:hAnsi="Consolas" w:cs="宋体" w:hint="eastAsia"/>
+                <w:rFonts w:ascii="Consolas" w:eastAsia="宋体" w:hAnsi="Consolas" w:cs="宋体"/>
                 <w:i/>
                 <w:color w:val="333333"/>
                 <w:kern w:val="0"/>
@@ -25136,7 +25739,7 @@
               <w:widowControl/>
               <w:jc w:val="left"/>
               <w:rPr>
-                <w:rFonts w:ascii="Consolas" w:eastAsia="宋体" w:hAnsi="Consolas" w:cs="宋体" w:hint="eastAsia"/>
+                <w:rFonts w:ascii="Consolas" w:eastAsia="宋体" w:hAnsi="Consolas" w:cs="宋体"/>
                 <w:i/>
                 <w:color w:val="333333"/>
                 <w:kern w:val="0"/>
@@ -25180,7 +25783,7 @@
               <w:widowControl/>
               <w:jc w:val="left"/>
               <w:rPr>
-                <w:rFonts w:ascii="Consolas" w:eastAsia="宋体" w:hAnsi="Consolas" w:cs="宋体" w:hint="eastAsia"/>
+                <w:rFonts w:ascii="Consolas" w:eastAsia="宋体" w:hAnsi="Consolas" w:cs="宋体"/>
                 <w:i/>
                 <w:color w:val="333333"/>
                 <w:kern w:val="0"/>
@@ -36378,6 +36981,22 @@
             </w:r>
             <w:r>
               <w:rPr>
+                <w:rFonts w:ascii="微软雅黑" w:eastAsia="微软雅黑" w:hAnsi="微软雅黑" w:hint="eastAsia"/>
+                <w:sz w:val="21"/>
+                <w:szCs w:val="21"/>
+              </w:rPr>
+              <w:t>case</w:t>
+            </w:r>
+            <w:r>
+              <w:rPr>
+                <w:rFonts w:ascii="微软雅黑" w:eastAsia="微软雅黑" w:hAnsi="微软雅黑"/>
+                <w:sz w:val="21"/>
+                <w:szCs w:val="21"/>
+              </w:rPr>
+              <w:t>_</w:t>
+            </w:r>
+            <w:r>
+              <w:rPr>
                 <w:rFonts w:ascii="微软雅黑" w:eastAsia="微软雅黑" w:hAnsi="微软雅黑"/>
                 <w:sz w:val="21"/>
                 <w:szCs w:val="21"/>
@@ -36759,6 +37378,29 @@
                 <w:bdr w:val="none" w:sz="0" w:space="0" w:color="auto" w:frame="1"/>
               </w:rPr>
             </w:pPr>
+            <w:proofErr w:type="spellStart"/>
+            <w:r>
+              <w:rPr>
+                <w:rFonts w:ascii="Consolas" w:eastAsia="宋体" w:hAnsi="Consolas" w:cs="宋体"/>
+                <w:i/>
+                <w:color w:val="333333"/>
+                <w:kern w:val="0"/>
+                <w:szCs w:val="21"/>
+                <w:bdr w:val="none" w:sz="0" w:space="0" w:color="auto" w:frame="1"/>
+              </w:rPr>
+              <w:t>c</w:t>
+            </w:r>
+            <w:r>
+              <w:rPr>
+                <w:rFonts w:ascii="Consolas" w:eastAsia="宋体" w:hAnsi="Consolas" w:cs="宋体"/>
+                <w:i/>
+                <w:color w:val="333333"/>
+                <w:kern w:val="0"/>
+                <w:szCs w:val="21"/>
+                <w:bdr w:val="none" w:sz="0" w:space="0" w:color="auto" w:frame="1"/>
+              </w:rPr>
+              <w:t>ase_</w:t>
+            </w:r>
             <w:r>
               <w:rPr>
                 <w:rFonts w:ascii="Consolas" w:eastAsia="宋体" w:hAnsi="Consolas" w:cs="宋体"/>
@@ -36781,6 +37423,7 @@
               </w:rPr>
               <w:t>d</w:t>
             </w:r>
+            <w:proofErr w:type="spellEnd"/>
           </w:p>
         </w:tc>
         <w:tc>
@@ -36957,41 +37600,17 @@
                 <w:bdr w:val="none" w:sz="0" w:space="0" w:color="auto" w:frame="1"/>
               </w:rPr>
             </w:pPr>
-            <w:proofErr w:type="spellStart"/>
-            <w:r>
-              <w:rPr>
-                <w:rFonts w:ascii="Consolas" w:eastAsia="宋体" w:hAnsi="Consolas" w:cs="宋体"/>
-                <w:i/>
-                <w:color w:val="333333"/>
-                <w:kern w:val="0"/>
-                <w:szCs w:val="21"/>
-                <w:bdr w:val="none" w:sz="0" w:space="0" w:color="auto" w:frame="1"/>
-              </w:rPr>
-              <w:t>f</w:t>
-            </w:r>
-            <w:r>
-              <w:rPr>
-                <w:rFonts w:ascii="Consolas" w:eastAsia="宋体" w:hAnsi="Consolas" w:cs="宋体" w:hint="eastAsia"/>
-                <w:i/>
-                <w:color w:val="333333"/>
-                <w:kern w:val="0"/>
-                <w:szCs w:val="21"/>
-                <w:bdr w:val="none" w:sz="0" w:space="0" w:color="auto" w:frame="1"/>
-              </w:rPr>
-              <w:t>ile</w:t>
-            </w:r>
-            <w:r>
-              <w:rPr>
-                <w:rFonts w:ascii="Consolas" w:eastAsia="宋体" w:hAnsi="Consolas" w:cs="宋体"/>
-                <w:i/>
-                <w:color w:val="333333"/>
-                <w:kern w:val="0"/>
-                <w:szCs w:val="21"/>
-                <w:bdr w:val="none" w:sz="0" w:space="0" w:color="auto" w:frame="1"/>
-              </w:rPr>
-              <w:t>_type</w:t>
-            </w:r>
-            <w:proofErr w:type="spellEnd"/>
+            <w:r>
+              <w:rPr>
+                <w:rFonts w:ascii="Consolas" w:eastAsia="宋体" w:hAnsi="Consolas" w:cs="宋体"/>
+                <w:i/>
+                <w:color w:val="333333"/>
+                <w:kern w:val="0"/>
+                <w:szCs w:val="21"/>
+                <w:bdr w:val="none" w:sz="0" w:space="0" w:color="auto" w:frame="1"/>
+              </w:rPr>
+              <w:t>type</w:t>
+            </w:r>
           </w:p>
         </w:tc>
         <w:tc>
@@ -40939,6 +41558,14 @@
                 <w:sz w:val="21"/>
                 <w:szCs w:val="21"/>
               </w:rPr>
+              <w:t>case_</w:t>
+            </w:r>
+            <w:r>
+              <w:rPr>
+                <w:rFonts w:ascii="微软雅黑" w:eastAsia="微软雅黑" w:hAnsi="微软雅黑"/>
+                <w:sz w:val="21"/>
+                <w:szCs w:val="21"/>
+              </w:rPr>
               <w:t>id</w:t>
             </w:r>
             <w:r>
@@ -41369,6 +41996,29 @@
                 <w:bdr w:val="none" w:sz="0" w:space="0" w:color="auto" w:frame="1"/>
               </w:rPr>
             </w:pPr>
+            <w:proofErr w:type="spellStart"/>
+            <w:r>
+              <w:rPr>
+                <w:rFonts w:ascii="Consolas" w:eastAsia="宋体" w:hAnsi="Consolas" w:cs="宋体"/>
+                <w:i/>
+                <w:color w:val="333333"/>
+                <w:kern w:val="0"/>
+                <w:szCs w:val="21"/>
+                <w:bdr w:val="none" w:sz="0" w:space="0" w:color="auto" w:frame="1"/>
+              </w:rPr>
+              <w:t>c</w:t>
+            </w:r>
+            <w:r>
+              <w:rPr>
+                <w:rFonts w:ascii="Consolas" w:eastAsia="宋体" w:hAnsi="Consolas" w:cs="宋体"/>
+                <w:i/>
+                <w:color w:val="333333"/>
+                <w:kern w:val="0"/>
+                <w:szCs w:val="21"/>
+                <w:bdr w:val="none" w:sz="0" w:space="0" w:color="auto" w:frame="1"/>
+              </w:rPr>
+              <w:t>ase_</w:t>
+            </w:r>
             <w:r>
               <w:rPr>
                 <w:rFonts w:ascii="Consolas" w:eastAsia="宋体" w:hAnsi="Consolas" w:cs="宋体"/>
@@ -41391,6 +42041,7 @@
               </w:rPr>
               <w:t>d</w:t>
             </w:r>
+            <w:proofErr w:type="spellEnd"/>
           </w:p>
         </w:tc>
         <w:tc>

</xml_diff>

<commit_message>
case file delete modify
</commit_message>
<xml_diff>
--- a/FoxHunterServiceAPI.docx
+++ b/FoxHunterServiceAPI.docx
@@ -7,6 +7,7 @@
         <w:pStyle w:val="1"/>
         <w:jc w:val="center"/>
       </w:pPr>
+      <w:proofErr w:type="spellStart"/>
       <w:r>
         <w:rPr>
           <w:rFonts w:hint="eastAsia"/>
@@ -19,6 +20,7 @@
         </w:rPr>
         <w:t>Hunter</w:t>
       </w:r>
+      <w:proofErr w:type="spellEnd"/>
       <w:r>
         <w:t xml:space="preserve"> </w:t>
       </w:r>
@@ -866,6 +868,7 @@
                 <w:bdr w:val="none" w:sz="0" w:space="0" w:color="auto" w:frame="1"/>
               </w:rPr>
             </w:pPr>
+            <w:proofErr w:type="spellStart"/>
             <w:r>
               <w:rPr>
                 <w:rFonts w:ascii="Consolas" w:eastAsia="宋体" w:hAnsi="Consolas" w:cs="宋体" w:hint="eastAsia"/>
@@ -899,6 +902,7 @@
               </w:rPr>
               <w:t>no</w:t>
             </w:r>
+            <w:proofErr w:type="spellEnd"/>
           </w:p>
         </w:tc>
         <w:tc>
@@ -1357,7 +1361,25 @@
                 <w:sz w:val="21"/>
                 <w:szCs w:val="21"/>
               </w:rPr>
-              <w:t xml:space="preserve">  "token" :"abcdkajfdklajflksadjflkadsffdafds", </w:t>
+              <w:t xml:space="preserve">  "token" :"</w:t>
+            </w:r>
+            <w:proofErr w:type="spellStart"/>
+            <w:r>
+              <w:rPr>
+                <w:rFonts w:ascii="微软雅黑" w:eastAsia="微软雅黑" w:hAnsi="微软雅黑"/>
+                <w:sz w:val="21"/>
+                <w:szCs w:val="21"/>
+              </w:rPr>
+              <w:t>abcdkajfdklajflksadjflkadsffdafds</w:t>
+            </w:r>
+            <w:proofErr w:type="spellEnd"/>
+            <w:r>
+              <w:rPr>
+                <w:rFonts w:ascii="微软雅黑" w:eastAsia="微软雅黑" w:hAnsi="微软雅黑"/>
+                <w:sz w:val="21"/>
+                <w:szCs w:val="21"/>
+              </w:rPr>
+              <w:t xml:space="preserve">", </w:t>
             </w:r>
           </w:p>
           <w:p>
@@ -1375,7 +1397,16 @@
                 <w:sz w:val="21"/>
                 <w:szCs w:val="21"/>
               </w:rPr>
-              <w:t xml:space="preserve"> “ws</w:t>
+              <w:t xml:space="preserve"> “</w:t>
+            </w:r>
+            <w:proofErr w:type="spellStart"/>
+            <w:r>
+              <w:rPr>
+                <w:rFonts w:ascii="微软雅黑" w:eastAsia="微软雅黑" w:hAnsi="微软雅黑" w:hint="eastAsia"/>
+                <w:sz w:val="21"/>
+                <w:szCs w:val="21"/>
+              </w:rPr>
+              <w:t>ws</w:t>
             </w:r>
             <w:r>
               <w:rPr>
@@ -1385,6 +1416,7 @@
               </w:rPr>
               <w:t>_service</w:t>
             </w:r>
+            <w:proofErr w:type="spellEnd"/>
             <w:r>
               <w:rPr>
                 <w:rFonts w:ascii="微软雅黑" w:eastAsia="微软雅黑" w:hAnsi="微软雅黑" w:hint="eastAsia"/>
@@ -2266,6 +2298,7 @@
                 <w:bdr w:val="none" w:sz="0" w:space="0" w:color="auto" w:frame="1"/>
               </w:rPr>
             </w:pPr>
+            <w:proofErr w:type="spellStart"/>
             <w:r>
               <w:rPr>
                 <w:rFonts w:ascii="Consolas" w:eastAsia="宋体" w:hAnsi="Consolas" w:cs="宋体" w:hint="eastAsia"/>
@@ -2288,6 +2321,7 @@
               </w:rPr>
               <w:t>_service</w:t>
             </w:r>
+            <w:proofErr w:type="spellEnd"/>
           </w:p>
         </w:tc>
         <w:tc>
@@ -2376,6 +2410,7 @@
               </w:rPr>
               <w:t>服务端</w:t>
             </w:r>
+            <w:proofErr w:type="spellStart"/>
             <w:r>
               <w:rPr>
                 <w:rFonts w:ascii="Consolas" w:eastAsia="宋体" w:hAnsi="Consolas" w:cs="宋体"/>
@@ -2398,6 +2433,7 @@
               </w:rPr>
               <w:t>t</w:t>
             </w:r>
+            <w:proofErr w:type="spellEnd"/>
             <w:r>
               <w:rPr>
                 <w:rFonts w:ascii="Consolas" w:eastAsia="宋体" w:hAnsi="Consolas" w:cs="宋体" w:hint="eastAsia"/>
@@ -3237,6 +3273,7 @@
               </w:rPr>
               <w:t>",  "</w:t>
             </w:r>
+            <w:proofErr w:type="spellStart"/>
             <w:r>
               <w:rPr>
                 <w:rFonts w:ascii="微软雅黑" w:eastAsia="微软雅黑" w:hAnsi="微软雅黑" w:hint="eastAsia"/>
@@ -3253,6 +3290,7 @@
               </w:rPr>
               <w:t>_no</w:t>
             </w:r>
+            <w:proofErr w:type="spellEnd"/>
             <w:r>
               <w:rPr>
                 <w:rFonts w:ascii="微软雅黑" w:eastAsia="微软雅黑" w:hAnsi="微软雅黑"/>
@@ -3357,6 +3395,7 @@
               </w:rPr>
               <w:t>", "</w:t>
             </w:r>
+            <w:proofErr w:type="spellStart"/>
             <w:r>
               <w:rPr>
                 <w:rFonts w:ascii="微软雅黑" w:eastAsia="微软雅黑" w:hAnsi="微软雅黑"/>
@@ -3365,6 +3404,7 @@
               </w:rPr>
               <w:t>phone_no</w:t>
             </w:r>
+            <w:proofErr w:type="spellEnd"/>
             <w:r>
               <w:rPr>
                 <w:rFonts w:ascii="微软雅黑" w:eastAsia="微软雅黑" w:hAnsi="微软雅黑"/>
@@ -3711,8 +3751,21 @@
                 <w:szCs w:val="21"/>
                 <w:bdr w:val="none" w:sz="0" w:space="0" w:color="auto" w:frame="1"/>
               </w:rPr>
-              <w:t>Array of Ojects</w:t>
-            </w:r>
+              <w:t xml:space="preserve">Array of </w:t>
+            </w:r>
+            <w:proofErr w:type="spellStart"/>
+            <w:r>
+              <w:rPr>
+                <w:rFonts w:ascii="Consolas" w:eastAsia="宋体" w:hAnsi="Consolas" w:cs="宋体"/>
+                <w:i/>
+                <w:color w:val="333333"/>
+                <w:kern w:val="0"/>
+                <w:szCs w:val="21"/>
+                <w:bdr w:val="none" w:sz="0" w:space="0" w:color="auto" w:frame="1"/>
+              </w:rPr>
+              <w:t>Ojects</w:t>
+            </w:r>
+            <w:proofErr w:type="spellEnd"/>
           </w:p>
         </w:tc>
         <w:tc>
@@ -4206,6 +4259,7 @@
                 <w:bdr w:val="none" w:sz="0" w:space="0" w:color="auto" w:frame="1"/>
               </w:rPr>
             </w:pPr>
+            <w:proofErr w:type="spellStart"/>
             <w:r>
               <w:rPr>
                 <w:rFonts w:ascii="Consolas" w:eastAsia="宋体" w:hAnsi="Consolas" w:cs="宋体"/>
@@ -4217,6 +4271,7 @@
               </w:rPr>
               <w:t>id_no</w:t>
             </w:r>
+            <w:proofErr w:type="spellEnd"/>
           </w:p>
         </w:tc>
         <w:tc>
@@ -4742,6 +4797,7 @@
                 <w:bdr w:val="none" w:sz="0" w:space="0" w:color="auto" w:frame="1"/>
               </w:rPr>
             </w:pPr>
+            <w:proofErr w:type="spellStart"/>
             <w:r>
               <w:rPr>
                 <w:rFonts w:ascii="Consolas" w:eastAsia="宋体" w:hAnsi="Consolas" w:cs="宋体"/>
@@ -4753,6 +4809,7 @@
               </w:rPr>
               <w:t>phone_no</w:t>
             </w:r>
+            <w:proofErr w:type="spellEnd"/>
           </w:p>
         </w:tc>
         <w:tc>
@@ -5025,6 +5082,7 @@
               </w:rPr>
               <w:t>"</w:t>
             </w:r>
+            <w:proofErr w:type="spellStart"/>
             <w:r>
               <w:rPr>
                 <w:rFonts w:ascii="微软雅黑" w:eastAsia="微软雅黑" w:hAnsi="微软雅黑" w:hint="eastAsia"/>
@@ -5039,7 +5097,16 @@
                 <w:sz w:val="21"/>
                 <w:szCs w:val="21"/>
               </w:rPr>
-              <w:t>_no": "</w:t>
+              <w:t>_no</w:t>
+            </w:r>
+            <w:proofErr w:type="spellEnd"/>
+            <w:r>
+              <w:rPr>
+                <w:rFonts w:ascii="微软雅黑" w:eastAsia="微软雅黑" w:hAnsi="微软雅黑"/>
+                <w:sz w:val="21"/>
+                <w:szCs w:val="21"/>
+              </w:rPr>
+              <w:t>": "</w:t>
             </w:r>
             <w:r>
               <w:rPr>
@@ -5887,6 +5954,7 @@
               </w:rPr>
               <w:t xml:space="preserve"> </w:t>
             </w:r>
+            <w:proofErr w:type="spellStart"/>
             <w:r>
               <w:rPr>
                 <w:rFonts w:ascii="Consolas" w:eastAsia="宋体" w:hAnsi="Consolas" w:cs="宋体"/>
@@ -5920,6 +5988,7 @@
               </w:rPr>
               <w:t>_no</w:t>
             </w:r>
+            <w:proofErr w:type="spellEnd"/>
           </w:p>
         </w:tc>
         <w:tc>
@@ -7011,6 +7080,7 @@
               </w:rPr>
               <w:t>",  "</w:t>
             </w:r>
+            <w:proofErr w:type="spellStart"/>
             <w:r>
               <w:rPr>
                 <w:rFonts w:ascii="微软雅黑" w:eastAsia="微软雅黑" w:hAnsi="微软雅黑" w:hint="eastAsia"/>
@@ -7025,7 +7095,16 @@
                 <w:sz w:val="21"/>
                 <w:szCs w:val="21"/>
               </w:rPr>
-              <w:t>_no": “</w:t>
+              <w:t>_no</w:t>
+            </w:r>
+            <w:proofErr w:type="spellEnd"/>
+            <w:r>
+              <w:rPr>
+                <w:rFonts w:ascii="微软雅黑" w:eastAsia="微软雅黑" w:hAnsi="微软雅黑"/>
+                <w:sz w:val="21"/>
+                <w:szCs w:val="21"/>
+              </w:rPr>
+              <w:t>": “</w:t>
             </w:r>
             <w:r>
               <w:rPr>
@@ -7073,7 +7152,25 @@
                 <w:sz w:val="21"/>
                 <w:szCs w:val="21"/>
               </w:rPr>
-              <w:t>", "phone_no": "13566225455"}]</w:t>
+              <w:t>", "</w:t>
+            </w:r>
+            <w:proofErr w:type="spellStart"/>
+            <w:r>
+              <w:rPr>
+                <w:rFonts w:ascii="微软雅黑" w:eastAsia="微软雅黑" w:hAnsi="微软雅黑"/>
+                <w:sz w:val="21"/>
+                <w:szCs w:val="21"/>
+              </w:rPr>
+              <w:t>phone_no</w:t>
+            </w:r>
+            <w:proofErr w:type="spellEnd"/>
+            <w:r>
+              <w:rPr>
+                <w:rFonts w:ascii="微软雅黑" w:eastAsia="微软雅黑" w:hAnsi="微软雅黑"/>
+                <w:sz w:val="21"/>
+                <w:szCs w:val="21"/>
+              </w:rPr>
+              <w:t>": "13566225455"}]</w:t>
             </w:r>
           </w:p>
           <w:p>
@@ -8029,6 +8126,7 @@
                 <w:bdr w:val="none" w:sz="0" w:space="0" w:color="auto" w:frame="1"/>
               </w:rPr>
             </w:pPr>
+            <w:proofErr w:type="spellStart"/>
             <w:r>
               <w:rPr>
                 <w:rFonts w:ascii="Consolas" w:eastAsia="宋体" w:hAnsi="Consolas" w:cs="宋体"/>
@@ -8040,6 +8138,7 @@
               </w:rPr>
               <w:t>id_no</w:t>
             </w:r>
+            <w:proofErr w:type="spellEnd"/>
           </w:p>
         </w:tc>
         <w:tc>
@@ -8554,6 +8653,7 @@
                 <w:bdr w:val="none" w:sz="0" w:space="0" w:color="auto" w:frame="1"/>
               </w:rPr>
             </w:pPr>
+            <w:proofErr w:type="spellStart"/>
             <w:r>
               <w:rPr>
                 <w:rFonts w:ascii="Consolas" w:eastAsia="宋体" w:hAnsi="Consolas" w:cs="宋体"/>
@@ -8565,6 +8665,7 @@
               </w:rPr>
               <w:t>phone_no</w:t>
             </w:r>
+            <w:proofErr w:type="spellEnd"/>
           </w:p>
         </w:tc>
         <w:tc>
@@ -12510,6 +12611,7 @@
                 <w:bdr w:val="none" w:sz="0" w:space="0" w:color="auto" w:frame="1"/>
               </w:rPr>
             </w:pPr>
+            <w:proofErr w:type="spellStart"/>
             <w:r>
               <w:rPr>
                 <w:rFonts w:ascii="Consolas" w:eastAsia="宋体" w:hAnsi="Consolas" w:cs="宋体"/>
@@ -12521,6 +12623,7 @@
               </w:rPr>
               <w:t>id_no</w:t>
             </w:r>
+            <w:proofErr w:type="spellEnd"/>
           </w:p>
         </w:tc>
         <w:tc>
@@ -12891,6 +12994,7 @@
                 <w:bdr w:val="none" w:sz="0" w:space="0" w:color="auto" w:frame="1"/>
               </w:rPr>
             </w:pPr>
+            <w:proofErr w:type="spellStart"/>
             <w:r>
               <w:rPr>
                 <w:rFonts w:ascii="Consolas" w:eastAsia="宋体" w:hAnsi="Consolas" w:cs="宋体" w:hint="eastAsia"/>
@@ -12913,6 +13017,7 @@
               </w:rPr>
               <w:t>_page</w:t>
             </w:r>
+            <w:proofErr w:type="spellEnd"/>
           </w:p>
         </w:tc>
         <w:tc>
@@ -13265,6 +13370,7 @@
               </w:rPr>
               <w:t>",  "</w:t>
             </w:r>
+            <w:proofErr w:type="spellStart"/>
             <w:r>
               <w:rPr>
                 <w:rFonts w:ascii="微软雅黑" w:eastAsia="微软雅黑" w:hAnsi="微软雅黑" w:hint="eastAsia"/>
@@ -13279,7 +13385,16 @@
                 <w:sz w:val="21"/>
                 <w:szCs w:val="21"/>
               </w:rPr>
-              <w:t>_no": “</w:t>
+              <w:t>_no</w:t>
+            </w:r>
+            <w:proofErr w:type="spellEnd"/>
+            <w:r>
+              <w:rPr>
+                <w:rFonts w:ascii="微软雅黑" w:eastAsia="微软雅黑" w:hAnsi="微软雅黑"/>
+                <w:sz w:val="21"/>
+                <w:szCs w:val="21"/>
+              </w:rPr>
+              <w:t>": “</w:t>
             </w:r>
             <w:r>
               <w:rPr>
@@ -13327,7 +13442,25 @@
                 <w:sz w:val="21"/>
                 <w:szCs w:val="21"/>
               </w:rPr>
-              <w:t>", "phone_no": "13566225455"</w:t>
+              <w:t>", "</w:t>
+            </w:r>
+            <w:proofErr w:type="spellStart"/>
+            <w:r>
+              <w:rPr>
+                <w:rFonts w:ascii="微软雅黑" w:eastAsia="微软雅黑" w:hAnsi="微软雅黑"/>
+                <w:sz w:val="21"/>
+                <w:szCs w:val="21"/>
+              </w:rPr>
+              <w:t>phone_no</w:t>
+            </w:r>
+            <w:proofErr w:type="spellEnd"/>
+            <w:r>
+              <w:rPr>
+                <w:rFonts w:ascii="微软雅黑" w:eastAsia="微软雅黑" w:hAnsi="微软雅黑"/>
+                <w:sz w:val="21"/>
+                <w:szCs w:val="21"/>
+              </w:rPr>
+              <w:t>": "13566225455"</w:t>
             </w:r>
             <w:r>
               <w:rPr>
@@ -13395,6 +13528,7 @@
               </w:rPr>
               <w:t>"</w:t>
             </w:r>
+            <w:proofErr w:type="spellStart"/>
             <w:r>
               <w:rPr>
                 <w:rFonts w:ascii="微软雅黑" w:eastAsia="微软雅黑" w:hAnsi="微软雅黑" w:hint="eastAsia"/>
@@ -13409,7 +13543,16 @@
                 <w:sz w:val="21"/>
                 <w:szCs w:val="21"/>
               </w:rPr>
-              <w:t>nation":{</w:t>
+              <w:t>nation</w:t>
+            </w:r>
+            <w:proofErr w:type="spellEnd"/>
+            <w:r>
+              <w:rPr>
+                <w:rFonts w:ascii="微软雅黑" w:eastAsia="微软雅黑" w:hAnsi="微软雅黑"/>
+                <w:sz w:val="21"/>
+                <w:szCs w:val="21"/>
+              </w:rPr>
+              <w:t>":{</w:t>
             </w:r>
           </w:p>
           <w:p>
@@ -14523,6 +14666,7 @@
                 <w:bdr w:val="none" w:sz="0" w:space="0" w:color="auto" w:frame="1"/>
               </w:rPr>
             </w:pPr>
+            <w:proofErr w:type="spellStart"/>
             <w:r>
               <w:rPr>
                 <w:rFonts w:ascii="Consolas" w:eastAsia="宋体" w:hAnsi="Consolas" w:cs="宋体" w:hint="eastAsia"/>
@@ -14545,6 +14689,7 @@
               </w:rPr>
               <w:t>nation</w:t>
             </w:r>
+            <w:proofErr w:type="spellEnd"/>
           </w:p>
         </w:tc>
         <w:tc>
@@ -14913,6 +15058,7 @@
               </w:rPr>
               <w:t xml:space="preserve"> </w:t>
             </w:r>
+            <w:proofErr w:type="spellStart"/>
             <w:r>
               <w:rPr>
                 <w:rFonts w:ascii="Consolas" w:eastAsia="宋体" w:hAnsi="Consolas" w:cs="宋体" w:hint="eastAsia"/>
@@ -14935,6 +15081,7 @@
               </w:rPr>
               <w:t>_page</w:t>
             </w:r>
+            <w:proofErr w:type="spellEnd"/>
           </w:p>
         </w:tc>
         <w:tc>
@@ -15106,8 +15253,21 @@
                 <w:szCs w:val="21"/>
                 <w:bdr w:val="none" w:sz="0" w:space="0" w:color="auto" w:frame="1"/>
               </w:rPr>
-              <w:t xml:space="preserve"> total_page</w:t>
-            </w:r>
+              <w:t xml:space="preserve"> </w:t>
+            </w:r>
+            <w:proofErr w:type="spellStart"/>
+            <w:r>
+              <w:rPr>
+                <w:rFonts w:ascii="Consolas" w:eastAsia="宋体" w:hAnsi="Consolas" w:cs="宋体"/>
+                <w:i/>
+                <w:color w:val="333333"/>
+                <w:kern w:val="0"/>
+                <w:szCs w:val="21"/>
+                <w:bdr w:val="none" w:sz="0" w:space="0" w:color="auto" w:frame="1"/>
+              </w:rPr>
+              <w:t>total_page</w:t>
+            </w:r>
+            <w:proofErr w:type="spellEnd"/>
           </w:p>
         </w:tc>
         <w:tc>
@@ -15323,8 +15483,21 @@
                 <w:szCs w:val="21"/>
                 <w:bdr w:val="none" w:sz="0" w:space="0" w:color="auto" w:frame="1"/>
               </w:rPr>
-              <w:t>Array of Ojects</w:t>
-            </w:r>
+              <w:t xml:space="preserve">Array of </w:t>
+            </w:r>
+            <w:proofErr w:type="spellStart"/>
+            <w:r>
+              <w:rPr>
+                <w:rFonts w:ascii="Consolas" w:eastAsia="宋体" w:hAnsi="Consolas" w:cs="宋体"/>
+                <w:i/>
+                <w:color w:val="333333"/>
+                <w:kern w:val="0"/>
+                <w:szCs w:val="21"/>
+                <w:bdr w:val="none" w:sz="0" w:space="0" w:color="auto" w:frame="1"/>
+              </w:rPr>
+              <w:t>Ojects</w:t>
+            </w:r>
+            <w:proofErr w:type="spellEnd"/>
           </w:p>
         </w:tc>
         <w:tc>
@@ -15805,6 +15978,7 @@
                 <w:bdr w:val="none" w:sz="0" w:space="0" w:color="auto" w:frame="1"/>
               </w:rPr>
             </w:pPr>
+            <w:proofErr w:type="spellStart"/>
             <w:r>
               <w:rPr>
                 <w:rFonts w:ascii="Consolas" w:eastAsia="宋体" w:hAnsi="Consolas" w:cs="宋体"/>
@@ -15816,6 +15990,7 @@
               </w:rPr>
               <w:t>id_no</w:t>
             </w:r>
+            <w:proofErr w:type="spellEnd"/>
           </w:p>
         </w:tc>
         <w:tc>
@@ -16353,6 +16528,7 @@
                 <w:bdr w:val="none" w:sz="0" w:space="0" w:color="auto" w:frame="1"/>
               </w:rPr>
             </w:pPr>
+            <w:proofErr w:type="spellStart"/>
             <w:r>
               <w:rPr>
                 <w:rFonts w:ascii="Consolas" w:eastAsia="宋体" w:hAnsi="Consolas" w:cs="宋体"/>
@@ -16364,6 +16540,7 @@
               </w:rPr>
               <w:t>phone_no</w:t>
             </w:r>
+            <w:proofErr w:type="spellEnd"/>
           </w:p>
         </w:tc>
         <w:tc>
@@ -17177,6 +17354,7 @@
                 <w:bdr w:val="none" w:sz="0" w:space="0" w:color="auto" w:frame="1"/>
               </w:rPr>
             </w:pPr>
+            <w:proofErr w:type="spellStart"/>
             <w:r>
               <w:rPr>
                 <w:rFonts w:ascii="Consolas" w:eastAsia="宋体" w:hAnsi="Consolas" w:cs="宋体" w:hint="eastAsia"/>
@@ -17199,6 +17377,7 @@
               </w:rPr>
               <w:t>_reset</w:t>
             </w:r>
+            <w:proofErr w:type="spellEnd"/>
           </w:p>
         </w:tc>
         <w:tc>
@@ -18471,7 +18650,16 @@
                 <w:sz w:val="21"/>
                 <w:szCs w:val="21"/>
               </w:rPr>
-              <w:t xml:space="preserve"> success</w:t>
+              <w:t xml:space="preserve"> </w:t>
+            </w:r>
+            <w:proofErr w:type="spellStart"/>
+            <w:r>
+              <w:rPr>
+                <w:rFonts w:ascii="微软雅黑" w:eastAsia="微软雅黑" w:hAnsi="微软雅黑"/>
+                <w:sz w:val="21"/>
+                <w:szCs w:val="21"/>
+              </w:rPr>
+              <w:t>success</w:t>
             </w:r>
             <w:r>
               <w:rPr>
@@ -18489,6 +18677,7 @@
               </w:rPr>
               <w:t>_case_id</w:t>
             </w:r>
+            <w:proofErr w:type="spellEnd"/>
             <w:r>
               <w:rPr>
                 <w:rFonts w:ascii="微软雅黑" w:eastAsia="微软雅黑" w:hAnsi="微软雅黑"/>
@@ -23001,16 +23190,29 @@
               </w:rPr>
               <w:t xml:space="preserve"> </w:t>
             </w:r>
-            <w:r>
-              <w:rPr>
-                <w:rFonts w:ascii="Consolas" w:eastAsia="宋体" w:hAnsi="Consolas" w:cs="宋体"/>
-                <w:i/>
-                <w:color w:val="333333"/>
-                <w:kern w:val="0"/>
-                <w:szCs w:val="21"/>
-                <w:bdr w:val="none" w:sz="0" w:space="0" w:color="auto" w:frame="1"/>
-              </w:rPr>
-              <w:t>eg:</w:t>
+            <w:proofErr w:type="spellStart"/>
+            <w:r>
+              <w:rPr>
+                <w:rFonts w:ascii="Consolas" w:eastAsia="宋体" w:hAnsi="Consolas" w:cs="宋体"/>
+                <w:i/>
+                <w:color w:val="333333"/>
+                <w:kern w:val="0"/>
+                <w:szCs w:val="21"/>
+                <w:bdr w:val="none" w:sz="0" w:space="0" w:color="auto" w:frame="1"/>
+              </w:rPr>
+              <w:t>eg</w:t>
+            </w:r>
+            <w:proofErr w:type="spellEnd"/>
+            <w:r>
+              <w:rPr>
+                <w:rFonts w:ascii="Consolas" w:eastAsia="宋体" w:hAnsi="Consolas" w:cs="宋体"/>
+                <w:i/>
+                <w:color w:val="333333"/>
+                <w:kern w:val="0"/>
+                <w:szCs w:val="21"/>
+                <w:bdr w:val="none" w:sz="0" w:space="0" w:color="auto" w:frame="1"/>
+              </w:rPr>
+              <w:t>:</w:t>
             </w:r>
             <w:r>
               <w:rPr>
@@ -24998,6 +25200,7 @@
                 <w:bdr w:val="none" w:sz="0" w:space="0" w:color="auto" w:frame="1"/>
               </w:rPr>
             </w:pPr>
+            <w:proofErr w:type="spellStart"/>
             <w:r>
               <w:rPr>
                 <w:rFonts w:ascii="Consolas" w:eastAsia="宋体" w:hAnsi="Consolas" w:cs="宋体"/>
@@ -25009,6 +25212,7 @@
               </w:rPr>
               <w:t>create_dt</w:t>
             </w:r>
+            <w:proofErr w:type="spellEnd"/>
           </w:p>
         </w:tc>
         <w:tc>
@@ -25163,6 +25367,7 @@
                 <w:bdr w:val="none" w:sz="0" w:space="0" w:color="auto" w:frame="1"/>
               </w:rPr>
             </w:pPr>
+            <w:proofErr w:type="spellStart"/>
             <w:r>
               <w:rPr>
                 <w:rFonts w:ascii="Consolas" w:eastAsia="宋体" w:hAnsi="Consolas" w:cs="宋体"/>
@@ -25174,6 +25379,7 @@
               </w:rPr>
               <w:t>create_uid</w:t>
             </w:r>
+            <w:proofErr w:type="spellEnd"/>
           </w:p>
         </w:tc>
         <w:tc>
@@ -25328,6 +25534,7 @@
                 <w:bdr w:val="none" w:sz="0" w:space="0" w:color="auto" w:frame="1"/>
               </w:rPr>
             </w:pPr>
+            <w:proofErr w:type="spellStart"/>
             <w:r>
               <w:rPr>
                 <w:rFonts w:ascii="Consolas" w:eastAsia="宋体" w:hAnsi="Consolas" w:cs="宋体"/>
@@ -25339,6 +25546,7 @@
               </w:rPr>
               <w:t>last_update_dt</w:t>
             </w:r>
+            <w:proofErr w:type="spellEnd"/>
           </w:p>
         </w:tc>
         <w:tc>
@@ -25493,6 +25701,7 @@
                 <w:bdr w:val="none" w:sz="0" w:space="0" w:color="auto" w:frame="1"/>
               </w:rPr>
             </w:pPr>
+            <w:proofErr w:type="spellStart"/>
             <w:r>
               <w:rPr>
                 <w:rFonts w:ascii="Consolas" w:eastAsia="宋体" w:hAnsi="Consolas" w:cs="宋体"/>
@@ -25504,6 +25713,7 @@
               </w:rPr>
               <w:t>last_update_uid</w:t>
             </w:r>
+            <w:proofErr w:type="spellEnd"/>
           </w:p>
         </w:tc>
         <w:tc>
@@ -26059,6 +26269,7 @@
                 <w:bdr w:val="none" w:sz="0" w:space="0" w:color="auto" w:frame="1"/>
               </w:rPr>
             </w:pPr>
+            <w:proofErr w:type="spellStart"/>
             <w:r>
               <w:rPr>
                 <w:rFonts w:ascii="Consolas" w:eastAsia="宋体" w:hAnsi="Consolas" w:cs="宋体" w:hint="eastAsia"/>
@@ -26081,6 +26292,7 @@
               </w:rPr>
               <w:t>_page</w:t>
             </w:r>
+            <w:proofErr w:type="spellEnd"/>
           </w:p>
         </w:tc>
         <w:tc>
@@ -26346,7 +26558,23 @@
                 <w:rFonts w:ascii="微软雅黑" w:eastAsia="微软雅黑" w:hAnsi="微软雅黑"/>
                 <w:szCs w:val="21"/>
               </w:rPr>
-              <w:t>            "create_dt": 1586400421,</w:t>
+              <w:t>            "</w:t>
+            </w:r>
+            <w:proofErr w:type="spellStart"/>
+            <w:r>
+              <w:rPr>
+                <w:rFonts w:ascii="微软雅黑" w:eastAsia="微软雅黑" w:hAnsi="微软雅黑"/>
+                <w:szCs w:val="21"/>
+              </w:rPr>
+              <w:t>create_dt</w:t>
+            </w:r>
+            <w:proofErr w:type="spellEnd"/>
+            <w:r>
+              <w:rPr>
+                <w:rFonts w:ascii="微软雅黑" w:eastAsia="微软雅黑" w:hAnsi="微软雅黑"/>
+                <w:szCs w:val="21"/>
+              </w:rPr>
+              <w:t>": 1586400421,</w:t>
             </w:r>
           </w:p>
           <w:p>
@@ -26365,7 +26593,23 @@
                 <w:rFonts w:ascii="微软雅黑" w:eastAsia="微软雅黑" w:hAnsi="微软雅黑"/>
                 <w:szCs w:val="21"/>
               </w:rPr>
-              <w:t>            "create_uid": 25,</w:t>
+              <w:t>            "</w:t>
+            </w:r>
+            <w:proofErr w:type="spellStart"/>
+            <w:r>
+              <w:rPr>
+                <w:rFonts w:ascii="微软雅黑" w:eastAsia="微软雅黑" w:hAnsi="微软雅黑"/>
+                <w:szCs w:val="21"/>
+              </w:rPr>
+              <w:t>create_uid</w:t>
+            </w:r>
+            <w:proofErr w:type="spellEnd"/>
+            <w:r>
+              <w:rPr>
+                <w:rFonts w:ascii="微软雅黑" w:eastAsia="微软雅黑" w:hAnsi="微软雅黑"/>
+                <w:szCs w:val="21"/>
+              </w:rPr>
+              <w:t>": 25,</w:t>
             </w:r>
           </w:p>
           <w:p>
@@ -26403,7 +26647,23 @@
                 <w:rFonts w:ascii="微软雅黑" w:eastAsia="微软雅黑" w:hAnsi="微软雅黑"/>
                 <w:szCs w:val="21"/>
               </w:rPr>
-              <w:t>            "last_update_dt": null,</w:t>
+              <w:t>            "</w:t>
+            </w:r>
+            <w:proofErr w:type="spellStart"/>
+            <w:r>
+              <w:rPr>
+                <w:rFonts w:ascii="微软雅黑" w:eastAsia="微软雅黑" w:hAnsi="微软雅黑"/>
+                <w:szCs w:val="21"/>
+              </w:rPr>
+              <w:t>last_update_dt</w:t>
+            </w:r>
+            <w:proofErr w:type="spellEnd"/>
+            <w:r>
+              <w:rPr>
+                <w:rFonts w:ascii="微软雅黑" w:eastAsia="微软雅黑" w:hAnsi="微软雅黑"/>
+                <w:szCs w:val="21"/>
+              </w:rPr>
+              <w:t>": null,</w:t>
             </w:r>
           </w:p>
           <w:p>
@@ -26422,7 +26682,23 @@
                 <w:rFonts w:ascii="微软雅黑" w:eastAsia="微软雅黑" w:hAnsi="微软雅黑"/>
                 <w:szCs w:val="21"/>
               </w:rPr>
-              <w:t>            "last_update_uid": null,</w:t>
+              <w:t>            "</w:t>
+            </w:r>
+            <w:proofErr w:type="spellStart"/>
+            <w:r>
+              <w:rPr>
+                <w:rFonts w:ascii="微软雅黑" w:eastAsia="微软雅黑" w:hAnsi="微软雅黑"/>
+                <w:szCs w:val="21"/>
+              </w:rPr>
+              <w:t>last_update_uid</w:t>
+            </w:r>
+            <w:proofErr w:type="spellEnd"/>
+            <w:r>
+              <w:rPr>
+                <w:rFonts w:ascii="微软雅黑" w:eastAsia="微软雅黑" w:hAnsi="微软雅黑"/>
+                <w:szCs w:val="21"/>
+              </w:rPr>
+              <w:t>": null,</w:t>
             </w:r>
           </w:p>
           <w:p>
@@ -26441,7 +26717,23 @@
                 <w:rFonts w:ascii="微软雅黑" w:eastAsia="微软雅黑" w:hAnsi="微软雅黑"/>
                 <w:szCs w:val="21"/>
               </w:rPr>
-              <w:t>            "name": "xxxx"</w:t>
+              <w:t>            "name": "</w:t>
+            </w:r>
+            <w:proofErr w:type="spellStart"/>
+            <w:r>
+              <w:rPr>
+                <w:rFonts w:ascii="微软雅黑" w:eastAsia="微软雅黑" w:hAnsi="微软雅黑"/>
+                <w:szCs w:val="21"/>
+              </w:rPr>
+              <w:t>xxxx</w:t>
+            </w:r>
+            <w:proofErr w:type="spellEnd"/>
+            <w:r>
+              <w:rPr>
+                <w:rFonts w:ascii="微软雅黑" w:eastAsia="微软雅黑" w:hAnsi="微软雅黑"/>
+                <w:szCs w:val="21"/>
+              </w:rPr>
+              <w:t>"</w:t>
             </w:r>
           </w:p>
           <w:p>
@@ -26499,7 +26791,23 @@
                 <w:rFonts w:ascii="微软雅黑" w:eastAsia="微软雅黑" w:hAnsi="微软雅黑"/>
                 <w:szCs w:val="21"/>
               </w:rPr>
-              <w:t>            "create_dt": 1586400421,</w:t>
+              <w:t>            "</w:t>
+            </w:r>
+            <w:proofErr w:type="spellStart"/>
+            <w:r>
+              <w:rPr>
+                <w:rFonts w:ascii="微软雅黑" w:eastAsia="微软雅黑" w:hAnsi="微软雅黑"/>
+                <w:szCs w:val="21"/>
+              </w:rPr>
+              <w:t>create_dt</w:t>
+            </w:r>
+            <w:proofErr w:type="spellEnd"/>
+            <w:r>
+              <w:rPr>
+                <w:rFonts w:ascii="微软雅黑" w:eastAsia="微软雅黑" w:hAnsi="微软雅黑"/>
+                <w:szCs w:val="21"/>
+              </w:rPr>
+              <w:t>": 1586400421,</w:t>
             </w:r>
           </w:p>
           <w:p>
@@ -26518,7 +26826,23 @@
                 <w:rFonts w:ascii="微软雅黑" w:eastAsia="微软雅黑" w:hAnsi="微软雅黑"/>
                 <w:szCs w:val="21"/>
               </w:rPr>
-              <w:t>            "create_uid": 25,</w:t>
+              <w:t>            "</w:t>
+            </w:r>
+            <w:proofErr w:type="spellStart"/>
+            <w:r>
+              <w:rPr>
+                <w:rFonts w:ascii="微软雅黑" w:eastAsia="微软雅黑" w:hAnsi="微软雅黑"/>
+                <w:szCs w:val="21"/>
+              </w:rPr>
+              <w:t>create_uid</w:t>
+            </w:r>
+            <w:proofErr w:type="spellEnd"/>
+            <w:r>
+              <w:rPr>
+                <w:rFonts w:ascii="微软雅黑" w:eastAsia="微软雅黑" w:hAnsi="微软雅黑"/>
+                <w:szCs w:val="21"/>
+              </w:rPr>
+              <w:t>": 25,</w:t>
             </w:r>
           </w:p>
           <w:p>
@@ -26556,7 +26880,23 @@
                 <w:rFonts w:ascii="微软雅黑" w:eastAsia="微软雅黑" w:hAnsi="微软雅黑"/>
                 <w:szCs w:val="21"/>
               </w:rPr>
-              <w:t>            "last_update_dt": null,</w:t>
+              <w:t>            "</w:t>
+            </w:r>
+            <w:proofErr w:type="spellStart"/>
+            <w:r>
+              <w:rPr>
+                <w:rFonts w:ascii="微软雅黑" w:eastAsia="微软雅黑" w:hAnsi="微软雅黑"/>
+                <w:szCs w:val="21"/>
+              </w:rPr>
+              <w:t>last_update_dt</w:t>
+            </w:r>
+            <w:proofErr w:type="spellEnd"/>
+            <w:r>
+              <w:rPr>
+                <w:rFonts w:ascii="微软雅黑" w:eastAsia="微软雅黑" w:hAnsi="微软雅黑"/>
+                <w:szCs w:val="21"/>
+              </w:rPr>
+              <w:t>": null,</w:t>
             </w:r>
           </w:p>
           <w:p>
@@ -26575,7 +26915,23 @@
                 <w:rFonts w:ascii="微软雅黑" w:eastAsia="微软雅黑" w:hAnsi="微软雅黑"/>
                 <w:szCs w:val="21"/>
               </w:rPr>
-              <w:t>            "last_update_uid": null,</w:t>
+              <w:t>            "</w:t>
+            </w:r>
+            <w:proofErr w:type="spellStart"/>
+            <w:r>
+              <w:rPr>
+                <w:rFonts w:ascii="微软雅黑" w:eastAsia="微软雅黑" w:hAnsi="微软雅黑"/>
+                <w:szCs w:val="21"/>
+              </w:rPr>
+              <w:t>last_update_uid</w:t>
+            </w:r>
+            <w:proofErr w:type="spellEnd"/>
+            <w:r>
+              <w:rPr>
+                <w:rFonts w:ascii="微软雅黑" w:eastAsia="微软雅黑" w:hAnsi="微软雅黑"/>
+                <w:szCs w:val="21"/>
+              </w:rPr>
+              <w:t>": null,</w:t>
             </w:r>
           </w:p>
           <w:p>
@@ -26765,7 +27121,23 @@
                 <w:rFonts w:ascii="微软雅黑" w:eastAsia="微软雅黑" w:hAnsi="微软雅黑"/>
                 <w:szCs w:val="21"/>
               </w:rPr>
-              <w:t>        "per_page": 2,</w:t>
+              <w:t>        "</w:t>
+            </w:r>
+            <w:proofErr w:type="spellStart"/>
+            <w:r>
+              <w:rPr>
+                <w:rFonts w:ascii="微软雅黑" w:eastAsia="微软雅黑" w:hAnsi="微软雅黑"/>
+                <w:szCs w:val="21"/>
+              </w:rPr>
+              <w:t>per_page</w:t>
+            </w:r>
+            <w:proofErr w:type="spellEnd"/>
+            <w:r>
+              <w:rPr>
+                <w:rFonts w:ascii="微软雅黑" w:eastAsia="微软雅黑" w:hAnsi="微软雅黑"/>
+                <w:szCs w:val="21"/>
+              </w:rPr>
+              <w:t>": 2,</w:t>
             </w:r>
           </w:p>
           <w:p>
@@ -26784,7 +27156,23 @@
                 <w:rFonts w:ascii="微软雅黑" w:eastAsia="微软雅黑" w:hAnsi="微软雅黑"/>
                 <w:szCs w:val="21"/>
               </w:rPr>
-              <w:t>        "total_page": 0</w:t>
+              <w:t>        "</w:t>
+            </w:r>
+            <w:proofErr w:type="spellStart"/>
+            <w:r>
+              <w:rPr>
+                <w:rFonts w:ascii="微软雅黑" w:eastAsia="微软雅黑" w:hAnsi="微软雅黑"/>
+                <w:szCs w:val="21"/>
+              </w:rPr>
+              <w:t>total_page</w:t>
+            </w:r>
+            <w:proofErr w:type="spellEnd"/>
+            <w:r>
+              <w:rPr>
+                <w:rFonts w:ascii="微软雅黑" w:eastAsia="微软雅黑" w:hAnsi="微软雅黑"/>
+                <w:szCs w:val="21"/>
+              </w:rPr>
+              <w:t>": 0</w:t>
             </w:r>
           </w:p>
           <w:p>
@@ -27823,6 +28211,7 @@
                 <w:bdr w:val="none" w:sz="0" w:space="0" w:color="auto" w:frame="1"/>
               </w:rPr>
             </w:pPr>
+            <w:proofErr w:type="spellStart"/>
             <w:r>
               <w:rPr>
                 <w:rFonts w:ascii="Consolas" w:eastAsia="宋体" w:hAnsi="Consolas" w:cs="宋体" w:hint="eastAsia"/>
@@ -27845,6 +28234,7 @@
               </w:rPr>
               <w:t>nation</w:t>
             </w:r>
+            <w:proofErr w:type="spellEnd"/>
           </w:p>
         </w:tc>
         <w:tc>
@@ -28213,6 +28603,7 @@
               </w:rPr>
               <w:t xml:space="preserve"> </w:t>
             </w:r>
+            <w:proofErr w:type="spellStart"/>
             <w:r>
               <w:rPr>
                 <w:rFonts w:ascii="Consolas" w:eastAsia="宋体" w:hAnsi="Consolas" w:cs="宋体" w:hint="eastAsia"/>
@@ -28235,6 +28626,7 @@
               </w:rPr>
               <w:t>_page</w:t>
             </w:r>
+            <w:proofErr w:type="spellEnd"/>
           </w:p>
         </w:tc>
         <w:tc>
@@ -28406,8 +28798,21 @@
                 <w:szCs w:val="21"/>
                 <w:bdr w:val="none" w:sz="0" w:space="0" w:color="auto" w:frame="1"/>
               </w:rPr>
-              <w:t xml:space="preserve"> total_page</w:t>
-            </w:r>
+              <w:t xml:space="preserve"> </w:t>
+            </w:r>
+            <w:proofErr w:type="spellStart"/>
+            <w:r>
+              <w:rPr>
+                <w:rFonts w:ascii="Consolas" w:eastAsia="宋体" w:hAnsi="Consolas" w:cs="宋体"/>
+                <w:i/>
+                <w:color w:val="333333"/>
+                <w:kern w:val="0"/>
+                <w:szCs w:val="21"/>
+                <w:bdr w:val="none" w:sz="0" w:space="0" w:color="auto" w:frame="1"/>
+              </w:rPr>
+              <w:t>total_page</w:t>
+            </w:r>
+            <w:proofErr w:type="spellEnd"/>
           </w:p>
         </w:tc>
         <w:tc>
@@ -29160,6 +29565,7 @@
                 <w:bdr w:val="none" w:sz="0" w:space="0" w:color="auto" w:frame="1"/>
               </w:rPr>
             </w:pPr>
+            <w:proofErr w:type="spellStart"/>
             <w:r>
               <w:rPr>
                 <w:rFonts w:ascii="Consolas" w:eastAsia="宋体" w:hAnsi="Consolas" w:cs="宋体"/>
@@ -29193,6 +29599,7 @@
               </w:rPr>
               <w:t>_dt</w:t>
             </w:r>
+            <w:proofErr w:type="spellEnd"/>
           </w:p>
         </w:tc>
         <w:tc>
@@ -29423,6 +29830,7 @@
                 <w:bdr w:val="none" w:sz="0" w:space="0" w:color="auto" w:frame="1"/>
               </w:rPr>
             </w:pPr>
+            <w:proofErr w:type="spellStart"/>
             <w:r>
               <w:rPr>
                 <w:rFonts w:ascii="Consolas" w:eastAsia="宋体" w:hAnsi="Consolas" w:cs="宋体"/>
@@ -29456,6 +29864,7 @@
               </w:rPr>
               <w:t>_uid</w:t>
             </w:r>
+            <w:proofErr w:type="spellEnd"/>
           </w:p>
         </w:tc>
         <w:tc>
@@ -29642,6 +30051,7 @@
                 <w:bdr w:val="none" w:sz="0" w:space="0" w:color="auto" w:frame="1"/>
               </w:rPr>
             </w:pPr>
+            <w:proofErr w:type="spellStart"/>
             <w:r>
               <w:rPr>
                 <w:rFonts w:ascii="Consolas" w:eastAsia="宋体" w:hAnsi="Consolas" w:cs="宋体"/>
@@ -29675,6 +30085,7 @@
               </w:rPr>
               <w:t>_ver</w:t>
             </w:r>
+            <w:proofErr w:type="spellEnd"/>
           </w:p>
         </w:tc>
         <w:tc>
@@ -36967,6 +37378,7 @@
                 <w:bdr w:val="none" w:sz="0" w:space="0" w:color="auto" w:frame="1"/>
               </w:rPr>
             </w:pPr>
+            <w:proofErr w:type="spellStart"/>
             <w:r>
               <w:rPr>
                 <w:rFonts w:ascii="Consolas" w:eastAsia="宋体" w:hAnsi="Consolas" w:cs="宋体"/>
@@ -37011,6 +37423,7 @@
               </w:rPr>
               <w:t>d</w:t>
             </w:r>
+            <w:proofErr w:type="spellEnd"/>
           </w:p>
         </w:tc>
         <w:tc>
@@ -38946,177 +39359,6 @@
             <w:pPr>
               <w:pStyle w:val="HTML"/>
               <w:rPr>
-                <w:rFonts w:ascii="微软雅黑" w:eastAsia="微软雅黑" w:hAnsi="微软雅黑"/>
-                <w:sz w:val="21"/>
-                <w:szCs w:val="21"/>
-              </w:rPr>
-            </w:pPr>
-            <w:r>
-              <w:rPr>
-                <w:rFonts w:ascii="微软雅黑" w:eastAsia="微软雅黑" w:hAnsi="微软雅黑" w:hint="eastAsia"/>
-                <w:sz w:val="21"/>
-                <w:szCs w:val="21"/>
-              </w:rPr>
-              <w:t>FORM</w:t>
-            </w:r>
-          </w:p>
-          <w:p>
-            <w:pPr>
-              <w:pStyle w:val="HTML"/>
-              <w:rPr>
-                <w:rFonts w:ascii="微软雅黑" w:eastAsia="微软雅黑" w:hAnsi="微软雅黑"/>
-                <w:sz w:val="21"/>
-                <w:szCs w:val="21"/>
-              </w:rPr>
-            </w:pPr>
-            <w:r>
-              <w:rPr>
-                <w:rFonts w:ascii="微软雅黑" w:eastAsia="微软雅黑" w:hAnsi="微软雅黑"/>
-                <w:sz w:val="21"/>
-                <w:szCs w:val="21"/>
-              </w:rPr>
-              <w:t>{</w:t>
-            </w:r>
-          </w:p>
-          <w:p>
-            <w:pPr>
-              <w:pStyle w:val="HTML"/>
-              <w:rPr>
-                <w:rFonts w:ascii="微软雅黑" w:eastAsia="微软雅黑" w:hAnsi="微软雅黑"/>
-                <w:sz w:val="21"/>
-                <w:szCs w:val="21"/>
-              </w:rPr>
-            </w:pPr>
-            <w:r>
-              <w:rPr>
-                <w:rFonts w:ascii="微软雅黑" w:eastAsia="微软雅黑" w:hAnsi="微软雅黑"/>
-                <w:sz w:val="21"/>
-                <w:szCs w:val="21"/>
-              </w:rPr>
-              <w:t xml:space="preserve"> "</w:t>
-            </w:r>
-            <w:r>
-              <w:rPr>
-                <w:rFonts w:ascii="微软雅黑" w:eastAsia="微软雅黑" w:hAnsi="微软雅黑"/>
-                <w:sz w:val="21"/>
-                <w:szCs w:val="21"/>
-              </w:rPr>
-              <w:t>id</w:t>
-            </w:r>
-            <w:r>
-              <w:rPr>
-                <w:rFonts w:ascii="微软雅黑" w:eastAsia="微软雅黑" w:hAnsi="微软雅黑"/>
-                <w:sz w:val="21"/>
-                <w:szCs w:val="21"/>
-              </w:rPr>
-              <w:t>":</w:t>
-            </w:r>
-            <w:r>
-              <w:rPr>
-                <w:rFonts w:ascii="微软雅黑" w:eastAsia="微软雅黑" w:hAnsi="微软雅黑"/>
-                <w:sz w:val="21"/>
-                <w:szCs w:val="21"/>
-              </w:rPr>
-              <w:t xml:space="preserve">10001, </w:t>
-            </w:r>
-          </w:p>
-          <w:p>
-            <w:pPr>
-              <w:pStyle w:val="HTML"/>
-              <w:ind w:firstLineChars="100" w:firstLine="210"/>
-              <w:rPr>
-                <w:rFonts w:ascii="微软雅黑" w:eastAsia="微软雅黑" w:hAnsi="微软雅黑"/>
-                <w:sz w:val="21"/>
-                <w:szCs w:val="21"/>
-              </w:rPr>
-            </w:pPr>
-            <w:r>
-              <w:rPr>
-                <w:rFonts w:ascii="微软雅黑" w:eastAsia="微软雅黑" w:hAnsi="微软雅黑"/>
-                <w:sz w:val="21"/>
-                <w:szCs w:val="21"/>
-              </w:rPr>
-              <w:t>"</w:t>
-            </w:r>
-            <w:r>
-              <w:rPr>
-                <w:rFonts w:ascii="微软雅黑" w:eastAsia="微软雅黑" w:hAnsi="微软雅黑" w:hint="eastAsia"/>
-                <w:sz w:val="21"/>
-                <w:szCs w:val="21"/>
-              </w:rPr>
-              <w:t>file</w:t>
-            </w:r>
-            <w:r>
-              <w:rPr>
-                <w:rFonts w:ascii="微软雅黑" w:eastAsia="微软雅黑" w:hAnsi="微软雅黑" w:hint="eastAsia"/>
-                <w:sz w:val="21"/>
-                <w:szCs w:val="21"/>
-              </w:rPr>
-              <w:t>_id</w:t>
-            </w:r>
-            <w:r>
-              <w:rPr>
-                <w:rFonts w:ascii="微软雅黑" w:eastAsia="微软雅黑" w:hAnsi="微软雅黑"/>
-                <w:sz w:val="21"/>
-                <w:szCs w:val="21"/>
-              </w:rPr>
-              <w:t>s</w:t>
-            </w:r>
-            <w:r>
-              <w:rPr>
-                <w:rFonts w:ascii="微软雅黑" w:eastAsia="微软雅黑" w:hAnsi="微软雅黑"/>
-                <w:sz w:val="21"/>
-                <w:szCs w:val="21"/>
-              </w:rPr>
-              <w:t>"</w:t>
-            </w:r>
-            <w:r>
-              <w:rPr>
-                <w:rFonts w:ascii="微软雅黑" w:eastAsia="微软雅黑" w:hAnsi="微软雅黑" w:hint="eastAsia"/>
-                <w:sz w:val="21"/>
-                <w:szCs w:val="21"/>
-              </w:rPr>
-              <w:t>:</w:t>
-            </w:r>
-            <w:r>
-              <w:rPr>
-                <w:rFonts w:ascii="微软雅黑" w:eastAsia="微软雅黑" w:hAnsi="微软雅黑" w:hint="eastAsia"/>
-                <w:sz w:val="21"/>
-                <w:szCs w:val="21"/>
-              </w:rPr>
-              <w:t>[</w:t>
-            </w:r>
-            <w:r>
-              <w:rPr>
-                <w:rFonts w:ascii="微软雅黑" w:eastAsia="微软雅黑" w:hAnsi="微软雅黑"/>
-                <w:sz w:val="21"/>
-                <w:szCs w:val="21"/>
-              </w:rPr>
-              <w:t>1001, 1002]</w:t>
-            </w:r>
-          </w:p>
-          <w:p>
-            <w:pPr>
-              <w:pStyle w:val="HTML"/>
-              <w:rPr>
-                <w:rFonts w:ascii="微软雅黑" w:eastAsia="微软雅黑" w:hAnsi="微软雅黑"/>
-                <w:sz w:val="21"/>
-                <w:szCs w:val="21"/>
-              </w:rPr>
-            </w:pPr>
-            <w:r>
-              <w:rPr>
-                <w:rFonts w:ascii="微软雅黑" w:eastAsia="微软雅黑" w:hAnsi="微软雅黑"/>
-                <w:sz w:val="21"/>
-                <w:szCs w:val="21"/>
-              </w:rPr>
-              <w:t>}</w:t>
-            </w:r>
-          </w:p>
-          <w:p>
-            <w:pPr>
-              <w:pStyle w:val="HTML"/>
-              <w:rPr>
                 <w:i/>
               </w:rPr>
             </w:pPr>
@@ -39353,6 +39595,40 @@
                 <w:bdr w:val="none" w:sz="0" w:space="0" w:color="auto" w:frame="1"/>
               </w:rPr>
             </w:pPr>
+            <w:proofErr w:type="spellStart"/>
+            <w:r>
+              <w:rPr>
+                <w:rFonts w:ascii="Consolas" w:eastAsia="宋体" w:hAnsi="Consolas" w:cs="宋体"/>
+                <w:i/>
+                <w:color w:val="333333"/>
+                <w:kern w:val="0"/>
+                <w:szCs w:val="21"/>
+                <w:bdr w:val="none" w:sz="0" w:space="0" w:color="auto" w:frame="1"/>
+              </w:rPr>
+              <w:t>c</w:t>
+            </w:r>
+            <w:r>
+              <w:rPr>
+                <w:rFonts w:ascii="Consolas" w:eastAsia="宋体" w:hAnsi="Consolas" w:cs="宋体" w:hint="eastAsia"/>
+                <w:i/>
+                <w:color w:val="333333"/>
+                <w:kern w:val="0"/>
+                <w:szCs w:val="21"/>
+                <w:bdr w:val="none" w:sz="0" w:space="0" w:color="auto" w:frame="1"/>
+              </w:rPr>
+              <w:t>ase</w:t>
+            </w:r>
+            <w:r>
+              <w:rPr>
+                <w:rFonts w:ascii="Consolas" w:eastAsia="宋体" w:hAnsi="Consolas" w:cs="宋体"/>
+                <w:i/>
+                <w:color w:val="333333"/>
+                <w:kern w:val="0"/>
+                <w:szCs w:val="21"/>
+                <w:bdr w:val="none" w:sz="0" w:space="0" w:color="auto" w:frame="1"/>
+              </w:rPr>
+              <w:t>_</w:t>
+            </w:r>
             <w:r>
               <w:rPr>
                 <w:rFonts w:ascii="Consolas" w:eastAsia="宋体" w:hAnsi="Consolas" w:cs="宋体"/>
@@ -39375,6 +39651,7 @@
               </w:rPr>
               <w:t>d</w:t>
             </w:r>
+            <w:proofErr w:type="spellEnd"/>
           </w:p>
         </w:tc>
         <w:tc>
@@ -39551,6 +39828,7 @@
                 <w:bdr w:val="none" w:sz="0" w:space="0" w:color="auto" w:frame="1"/>
               </w:rPr>
             </w:pPr>
+            <w:proofErr w:type="spellStart"/>
             <w:r>
               <w:rPr>
                 <w:rFonts w:ascii="Consolas" w:eastAsia="宋体" w:hAnsi="Consolas" w:cs="宋体"/>
@@ -39595,6 +39873,7 @@
               </w:rPr>
               <w:t>ids</w:t>
             </w:r>
+            <w:proofErr w:type="spellEnd"/>
           </w:p>
         </w:tc>
         <w:tc>
@@ -39637,7 +39916,7 @@
                 <w:szCs w:val="21"/>
                 <w:bdr w:val="none" w:sz="0" w:space="0" w:color="auto" w:frame="1"/>
               </w:rPr>
-              <w:t>Array of int</w:t>
+              <w:t>string</w:t>
             </w:r>
           </w:p>
         </w:tc>
@@ -40029,7 +40308,6 @@
                 <w:kern w:val="0"/>
                 <w:szCs w:val="21"/>
               </w:rPr>
-              <w:lastRenderedPageBreak/>
               <w:t>字段</w:t>
             </w:r>
           </w:p>
@@ -41579,6 +41857,7 @@
                 <w:bdr w:val="none" w:sz="0" w:space="0" w:color="auto" w:frame="1"/>
               </w:rPr>
             </w:pPr>
+            <w:proofErr w:type="spellStart"/>
             <w:r>
               <w:rPr>
                 <w:rFonts w:ascii="Consolas" w:eastAsia="宋体" w:hAnsi="Consolas" w:cs="宋体"/>
@@ -41623,6 +41902,7 @@
               </w:rPr>
               <w:t>d</w:t>
             </w:r>
+            <w:proofErr w:type="spellEnd"/>
           </w:p>
         </w:tc>
         <w:tc>
@@ -41799,18 +42079,19 @@
                 <w:bdr w:val="none" w:sz="0" w:space="0" w:color="auto" w:frame="1"/>
               </w:rPr>
             </w:pPr>
-            <w:r>
-              <w:rPr>
-                <w:rFonts w:ascii="Consolas" w:eastAsia="宋体" w:hAnsi="Consolas" w:cs="宋体"/>
-                <w:i/>
-                <w:color w:val="333333"/>
-                <w:kern w:val="0"/>
-                <w:szCs w:val="21"/>
-                <w:bdr w:val="none" w:sz="0" w:space="0" w:color="auto" w:frame="1"/>
-              </w:rPr>
-              <w:lastRenderedPageBreak/>
+            <w:proofErr w:type="spellStart"/>
+            <w:r>
+              <w:rPr>
+                <w:rFonts w:ascii="Consolas" w:eastAsia="宋体" w:hAnsi="Consolas" w:cs="宋体"/>
+                <w:i/>
+                <w:color w:val="333333"/>
+                <w:kern w:val="0"/>
+                <w:szCs w:val="21"/>
+                <w:bdr w:val="none" w:sz="0" w:space="0" w:color="auto" w:frame="1"/>
+              </w:rPr>
               <w:t>file_id</w:t>
             </w:r>
+            <w:proofErr w:type="spellEnd"/>
           </w:p>
         </w:tc>
         <w:tc>
@@ -41996,6 +42277,7 @@
                 <w:bdr w:val="none" w:sz="0" w:space="0" w:color="auto" w:frame="1"/>
               </w:rPr>
             </w:pPr>
+            <w:proofErr w:type="spellStart"/>
             <w:r>
               <w:rPr>
                 <w:rFonts w:ascii="Consolas" w:eastAsia="宋体" w:hAnsi="Consolas" w:cs="宋体"/>
@@ -42029,6 +42311,7 @@
               </w:rPr>
               <w:t>_type</w:t>
             </w:r>
+            <w:proofErr w:type="spellEnd"/>
           </w:p>
         </w:tc>
         <w:tc>
@@ -42476,6 +42759,7 @@
                 <w:sz w:val="21"/>
                 <w:szCs w:val="21"/>
               </w:rPr>
+              <w:lastRenderedPageBreak/>
               <w:t>{</w:t>
             </w:r>
           </w:p>
@@ -43579,7 +43863,6 @@
           <w:sz w:val="28"/>
           <w:szCs w:val="28"/>
         </w:rPr>
-        <w:lastRenderedPageBreak/>
         <w:t>查询文件</w:t>
       </w:r>
     </w:p>
@@ -43847,6 +44130,7 @@
                 <w:kern w:val="0"/>
                 <w:szCs w:val="21"/>
               </w:rPr>
+              <w:lastRenderedPageBreak/>
               <w:t>字段</w:t>
             </w:r>
           </w:p>
@@ -44000,6 +44284,7 @@
                 <w:bdr w:val="none" w:sz="0" w:space="0" w:color="auto" w:frame="1"/>
               </w:rPr>
             </w:pPr>
+            <w:proofErr w:type="spellStart"/>
             <w:r>
               <w:rPr>
                 <w:rFonts w:ascii="Consolas" w:eastAsia="宋体" w:hAnsi="Consolas" w:cs="宋体"/>
@@ -44044,6 +44329,7 @@
               </w:rPr>
               <w:t>id</w:t>
             </w:r>
+            <w:proofErr w:type="spellEnd"/>
           </w:p>
         </w:tc>
         <w:tc>
@@ -44207,6 +44493,7 @@
                 <w:bdr w:val="none" w:sz="0" w:space="0" w:color="auto" w:frame="1"/>
               </w:rPr>
             </w:pPr>
+            <w:proofErr w:type="spellStart"/>
             <w:r>
               <w:rPr>
                 <w:rFonts w:ascii="Consolas" w:eastAsia="宋体" w:hAnsi="Consolas" w:cs="宋体"/>
@@ -44240,6 +44527,7 @@
               </w:rPr>
               <w:t>_id</w:t>
             </w:r>
+            <w:proofErr w:type="spellEnd"/>
           </w:p>
         </w:tc>
         <w:tc>
@@ -44621,6 +44909,7 @@
                 <w:bdr w:val="none" w:sz="0" w:space="0" w:color="auto" w:frame="1"/>
               </w:rPr>
             </w:pPr>
+            <w:proofErr w:type="spellStart"/>
             <w:r>
               <w:rPr>
                 <w:rFonts w:ascii="Consolas" w:eastAsia="宋体" w:hAnsi="Consolas" w:cs="宋体" w:hint="eastAsia"/>
@@ -44643,6 +44932,7 @@
               </w:rPr>
               <w:t>_page</w:t>
             </w:r>
+            <w:proofErr w:type="spellEnd"/>
           </w:p>
         </w:tc>
         <w:tc>
@@ -45264,6 +45554,7 @@
               </w:rPr>
               <w:t>"</w:t>
             </w:r>
+            <w:proofErr w:type="spellStart"/>
             <w:r>
               <w:rPr>
                 <w:rFonts w:ascii="微软雅黑" w:eastAsia="微软雅黑" w:hAnsi="微软雅黑"/>
@@ -45272,6 +45563,7 @@
               </w:rPr>
               <w:t>url</w:t>
             </w:r>
+            <w:proofErr w:type="spellEnd"/>
             <w:r>
               <w:rPr>
                 <w:rFonts w:ascii="微软雅黑" w:eastAsia="微软雅黑" w:hAnsi="微软雅黑"/>
@@ -45344,9 +45636,9 @@
                 <w:sz w:val="21"/>
                 <w:szCs w:val="21"/>
               </w:rPr>
-              <w:lastRenderedPageBreak/>
               <w:t>"</w:t>
             </w:r>
+            <w:proofErr w:type="spellStart"/>
             <w:r>
               <w:rPr>
                 <w:rFonts w:ascii="微软雅黑" w:eastAsia="微软雅黑" w:hAnsi="微软雅黑" w:hint="eastAsia"/>
@@ -45361,7 +45653,16 @@
                 <w:sz w:val="21"/>
                 <w:szCs w:val="21"/>
               </w:rPr>
-              <w:t>nation":{</w:t>
+              <w:t>nation</w:t>
+            </w:r>
+            <w:proofErr w:type="spellEnd"/>
+            <w:r>
+              <w:rPr>
+                <w:rFonts w:ascii="微软雅黑" w:eastAsia="微软雅黑" w:hAnsi="微软雅黑"/>
+                <w:sz w:val="21"/>
+                <w:szCs w:val="21"/>
+              </w:rPr>
+              <w:t>":{</w:t>
             </w:r>
           </w:p>
           <w:p>
@@ -45573,6 +45874,7 @@
                 <w:kern w:val="0"/>
                 <w:szCs w:val="21"/>
               </w:rPr>
+              <w:lastRenderedPageBreak/>
               <w:t>字段</w:t>
             </w:r>
           </w:p>
@@ -46475,6 +46777,7 @@
                 <w:bdr w:val="none" w:sz="0" w:space="0" w:color="auto" w:frame="1"/>
               </w:rPr>
             </w:pPr>
+            <w:proofErr w:type="spellStart"/>
             <w:r>
               <w:rPr>
                 <w:rFonts w:ascii="Consolas" w:eastAsia="宋体" w:hAnsi="Consolas" w:cs="宋体" w:hint="eastAsia"/>
@@ -46497,6 +46800,7 @@
               </w:rPr>
               <w:t>nation</w:t>
             </w:r>
+            <w:proofErr w:type="spellEnd"/>
           </w:p>
         </w:tc>
         <w:tc>
@@ -46865,6 +47169,7 @@
               </w:rPr>
               <w:t xml:space="preserve"> </w:t>
             </w:r>
+            <w:proofErr w:type="spellStart"/>
             <w:r>
               <w:rPr>
                 <w:rFonts w:ascii="Consolas" w:eastAsia="宋体" w:hAnsi="Consolas" w:cs="宋体" w:hint="eastAsia"/>
@@ -46887,6 +47192,7 @@
               </w:rPr>
               <w:t>_page</w:t>
             </w:r>
+            <w:proofErr w:type="spellEnd"/>
           </w:p>
         </w:tc>
         <w:tc>
@@ -47058,8 +47364,21 @@
                 <w:szCs w:val="21"/>
                 <w:bdr w:val="none" w:sz="0" w:space="0" w:color="auto" w:frame="1"/>
               </w:rPr>
-              <w:t xml:space="preserve"> total_page</w:t>
-            </w:r>
+              <w:t xml:space="preserve"> </w:t>
+            </w:r>
+            <w:proofErr w:type="spellStart"/>
+            <w:r>
+              <w:rPr>
+                <w:rFonts w:ascii="Consolas" w:eastAsia="宋体" w:hAnsi="Consolas" w:cs="宋体"/>
+                <w:i/>
+                <w:color w:val="333333"/>
+                <w:kern w:val="0"/>
+                <w:szCs w:val="21"/>
+                <w:bdr w:val="none" w:sz="0" w:space="0" w:color="auto" w:frame="1"/>
+              </w:rPr>
+              <w:t>total_page</w:t>
+            </w:r>
+            <w:proofErr w:type="spellEnd"/>
           </w:p>
         </w:tc>
         <w:tc>
@@ -47407,6 +47726,7 @@
                 <w:bdr w:val="none" w:sz="0" w:space="0" w:color="auto" w:frame="1"/>
               </w:rPr>
             </w:pPr>
+            <w:proofErr w:type="spellStart"/>
             <w:r>
               <w:rPr>
                 <w:rFonts w:ascii="Consolas" w:eastAsia="宋体" w:hAnsi="Consolas" w:cs="宋体"/>
@@ -47451,6 +47771,7 @@
               </w:rPr>
               <w:t>d</w:t>
             </w:r>
+            <w:proofErr w:type="spellEnd"/>
           </w:p>
         </w:tc>
         <w:tc>
@@ -47637,6 +47958,7 @@
                 <w:bdr w:val="none" w:sz="0" w:space="0" w:color="auto" w:frame="1"/>
               </w:rPr>
             </w:pPr>
+            <w:proofErr w:type="spellStart"/>
             <w:r>
               <w:rPr>
                 <w:rFonts w:ascii="Consolas" w:eastAsia="宋体" w:hAnsi="Consolas" w:cs="宋体"/>
@@ -47648,6 +47970,7 @@
               </w:rPr>
               <w:t>file_id</w:t>
             </w:r>
+            <w:proofErr w:type="spellEnd"/>
           </w:p>
         </w:tc>
         <w:tc>
@@ -47834,6 +48157,7 @@
                 <w:bdr w:val="none" w:sz="0" w:space="0" w:color="auto" w:frame="1"/>
               </w:rPr>
             </w:pPr>
+            <w:proofErr w:type="spellStart"/>
             <w:r>
               <w:rPr>
                 <w:rFonts w:ascii="Consolas" w:eastAsia="宋体" w:hAnsi="Consolas" w:cs="宋体"/>
@@ -47867,6 +48191,7 @@
               </w:rPr>
               <w:t>_dt</w:t>
             </w:r>
+            <w:proofErr w:type="spellEnd"/>
           </w:p>
         </w:tc>
         <w:tc>
@@ -48119,6 +48444,7 @@
                 <w:bdr w:val="none" w:sz="0" w:space="0" w:color="auto" w:frame="1"/>
               </w:rPr>
             </w:pPr>
+            <w:proofErr w:type="spellStart"/>
             <w:r>
               <w:rPr>
                 <w:rFonts w:ascii="Consolas" w:eastAsia="宋体" w:hAnsi="Consolas" w:cs="宋体"/>
@@ -48152,6 +48478,7 @@
               </w:rPr>
               <w:t>_uid</w:t>
             </w:r>
+            <w:proofErr w:type="spellEnd"/>
           </w:p>
         </w:tc>
         <w:tc>
@@ -48360,6 +48687,7 @@
                 <w:bdr w:val="none" w:sz="0" w:space="0" w:color="auto" w:frame="1"/>
               </w:rPr>
             </w:pPr>
+            <w:proofErr w:type="spellStart"/>
             <w:r>
               <w:rPr>
                 <w:rFonts w:ascii="Consolas" w:eastAsia="宋体" w:hAnsi="Consolas" w:cs="宋体" w:hint="eastAsia"/>
@@ -48382,6 +48710,7 @@
               </w:rPr>
               <w:t>rl</w:t>
             </w:r>
+            <w:proofErr w:type="spellEnd"/>
           </w:p>
         </w:tc>
         <w:tc>
@@ -48546,16 +48875,16 @@
                 <w:bdr w:val="none" w:sz="0" w:space="0" w:color="auto" w:frame="1"/>
               </w:rPr>
             </w:pPr>
-            <w:r>
-              <w:rPr>
-                <w:rFonts w:ascii="Consolas" w:eastAsia="宋体" w:hAnsi="Consolas" w:cs="宋体"/>
-                <w:i/>
-                <w:color w:val="333333"/>
-                <w:kern w:val="0"/>
-                <w:szCs w:val="21"/>
-                <w:bdr w:val="none" w:sz="0" w:space="0" w:color="auto" w:frame="1"/>
-              </w:rPr>
-              <w:lastRenderedPageBreak/>
+            <w:proofErr w:type="spellStart"/>
+            <w:r>
+              <w:rPr>
+                <w:rFonts w:ascii="Consolas" w:eastAsia="宋体" w:hAnsi="Consolas" w:cs="宋体"/>
+                <w:i/>
+                <w:color w:val="333333"/>
+                <w:kern w:val="0"/>
+                <w:szCs w:val="21"/>
+                <w:bdr w:val="none" w:sz="0" w:space="0" w:color="auto" w:frame="1"/>
+              </w:rPr>
               <w:t>d</w:t>
             </w:r>
             <w:r>
@@ -48580,6 +48909,7 @@
               </w:rPr>
               <w:t>_ver</w:t>
             </w:r>
+            <w:proofErr w:type="spellEnd"/>
           </w:p>
         </w:tc>
         <w:tc>
@@ -48903,8 +49233,17 @@
           <w:rFonts w:hint="eastAsia"/>
           <w:bCs/>
         </w:rPr>
-        <w:t>服务器则主动通过websocket</w:t>
+        <w:t>服务器则主动通过</w:t>
       </w:r>
+      <w:proofErr w:type="spellStart"/>
+      <w:r>
+        <w:rPr>
+          <w:rFonts w:hint="eastAsia"/>
+          <w:bCs/>
+        </w:rPr>
+        <w:t>websocket</w:t>
+      </w:r>
+      <w:proofErr w:type="spellEnd"/>
       <w:r>
         <w:rPr>
           <w:rFonts w:hint="eastAsia"/>
@@ -49401,6 +49740,7 @@
                 <w:bdr w:val="none" w:sz="0" w:space="0" w:color="auto" w:frame="1"/>
               </w:rPr>
             </w:pPr>
+            <w:proofErr w:type="spellStart"/>
             <w:r>
               <w:rPr>
                 <w:rFonts w:ascii="Consolas" w:eastAsia="宋体" w:hAnsi="Consolas" w:cs="宋体" w:hint="eastAsia"/>
@@ -49412,6 +49752,7 @@
               </w:rPr>
               <w:t>cmd_type</w:t>
             </w:r>
+            <w:proofErr w:type="spellEnd"/>
           </w:p>
         </w:tc>
         <w:tc>
@@ -49688,6 +50029,7 @@
                 <w:bdr w:val="none" w:sz="0" w:space="0" w:color="auto" w:frame="1"/>
               </w:rPr>
             </w:pPr>
+            <w:proofErr w:type="spellStart"/>
             <w:r>
               <w:rPr>
                 <w:rFonts w:ascii="Consolas" w:eastAsia="宋体" w:hAnsi="Consolas" w:cs="宋体" w:hint="eastAsia"/>
@@ -49710,6 +50052,7 @@
               </w:rPr>
               <w:t>ata_type</w:t>
             </w:r>
+            <w:proofErr w:type="spellEnd"/>
           </w:p>
         </w:tc>
         <w:tc>
@@ -50089,16 +50432,16 @@
                 <w:bdr w:val="none" w:sz="0" w:space="0" w:color="auto" w:frame="1"/>
               </w:rPr>
             </w:pPr>
-            <w:r>
-              <w:rPr>
-                <w:rFonts w:ascii="Consolas" w:eastAsia="宋体" w:hAnsi="Consolas" w:cs="宋体"/>
-                <w:i/>
-                <w:color w:val="333333"/>
-                <w:kern w:val="0"/>
-                <w:szCs w:val="21"/>
-                <w:bdr w:val="none" w:sz="0" w:space="0" w:color="auto" w:frame="1"/>
-              </w:rPr>
-              <w:lastRenderedPageBreak/>
+            <w:proofErr w:type="spellStart"/>
+            <w:r>
+              <w:rPr>
+                <w:rFonts w:ascii="Consolas" w:eastAsia="宋体" w:hAnsi="Consolas" w:cs="宋体"/>
+                <w:i/>
+                <w:color w:val="333333"/>
+                <w:kern w:val="0"/>
+                <w:szCs w:val="21"/>
+                <w:bdr w:val="none" w:sz="0" w:space="0" w:color="auto" w:frame="1"/>
+              </w:rPr>
               <w:t>c</w:t>
             </w:r>
             <w:r>
@@ -50123,6 +50466,7 @@
               </w:rPr>
               <w:t>_id</w:t>
             </w:r>
+            <w:proofErr w:type="spellEnd"/>
           </w:p>
         </w:tc>
         <w:tc>

</xml_diff>